<commit_message>
Added code to start extracting data.
</commit_message>
<xml_diff>
--- a/resources/Saved/21CRB00868_Traffic Judgment Entry.docx
+++ b/resources/Saved/21CRB00868_Traffic Judgment Entry.docx
@@ -1,6 +1,6 @@
 
 <file path=word/document.xml><?xml version="1.0" encoding="utf-8"?>
-<w:document xmlns:wpc="http://schemas.microsoft.com/office/word/2010/wordprocessingCanvas" xmlns:cx="http://schemas.microsoft.com/office/drawing/2014/chartex" xmlns:cx1="http://schemas.microsoft.com/office/drawing/2015/9/8/chartex" xmlns:cx2="http://schemas.microsoft.com/office/drawing/2015/10/21/chartex" xmlns:cx3="http://schemas.microsoft.com/office/drawing/2016/5/9/chartex" xmlns:cx4="http://schemas.microsoft.com/office/drawing/2016/5/10/chartex" xmlns:cx5="http://schemas.microsoft.com/office/drawing/2016/5/11/chartex" xmlns:cx6="http://schemas.microsoft.com/office/drawing/2016/5/12/chartex" xmlns:cx7="http://schemas.microsoft.com/office/drawing/2016/5/13/chartex" xmlns:cx8="http://schemas.microsoft.com/office/drawing/2016/5/14/chartex" xmlns:mc="http://schemas.openxmlformats.org/markup-compatibility/2006" xmlns:aink="http://schemas.microsoft.com/office/drawing/2016/ink" xmlns:am3d="http://schemas.microsoft.com/office/drawing/2017/model3d" xmlns:o="urn:schemas-microsoft-com:office:office" xmlns:r="http://schemas.openxmlformats.org/officeDocument/2006/relationships" xmlns:m="http://schemas.openxmlformats.org/officeDocument/2006/math" xmlns:v="urn:schemas-microsoft-com:vml" xmlns:wp14="http://schemas.microsoft.com/office/word/2010/wordprocessingDrawing" xmlns:wp="http://schemas.openxmlformats.org/drawingml/2006/wordprocessingDrawing" xmlns:w10="urn:schemas-microsoft-com:office:word" xmlns:w="http://schemas.openxmlformats.org/wordprocessingml/2006/main" xmlns:w14="http://schemas.microsoft.com/office/word/2010/wordml" xmlns:w15="http://schemas.microsoft.com/office/word/2012/wordml" xmlns:w16cex="http://schemas.microsoft.com/office/word/2018/wordml/cex" xmlns:w16cid="http://schemas.microsoft.com/office/word/2016/wordml/cid" xmlns:w16="http://schemas.microsoft.com/office/word/2018/wordml" xmlns:w16sdtdh="http://schemas.microsoft.com/office/word/2020/wordml/sdtdatahash" xmlns:w16se="http://schemas.microsoft.com/office/word/2015/wordml/symex" xmlns:wpg="http://schemas.microsoft.com/office/word/2010/wordprocessingGroup" xmlns:wpi="http://schemas.microsoft.com/office/word/2010/wordprocessingInk" xmlns:wne="http://schemas.microsoft.com/office/word/2006/wordml" xmlns:wps="http://schemas.microsoft.com/office/word/2010/wordprocessingShape" mc:Ignorable="w14 w15 w16se w16cid w16 w16cex w16sdtdh wp14">
+<w:document xmlns:wpc="http://schemas.microsoft.com/office/word/2010/wordprocessingCanvas" xmlns:mc="http://schemas.openxmlformats.org/markup-compatibility/2006" xmlns:o="urn:schemas-microsoft-com:office:office" xmlns:r="http://schemas.openxmlformats.org/officeDocument/2006/relationships" xmlns:m="http://schemas.openxmlformats.org/officeDocument/2006/math" xmlns:v="urn:schemas-microsoft-com:vml" xmlns:wp14="http://schemas.microsoft.com/office/word/2010/wordprocessingDrawing" xmlns:wp="http://schemas.openxmlformats.org/drawingml/2006/wordprocessingDrawing" xmlns:w10="urn:schemas-microsoft-com:office:word" xmlns:w="http://schemas.openxmlformats.org/wordprocessingml/2006/main" xmlns:w14="http://schemas.microsoft.com/office/word/2010/wordml" xmlns:wpg="http://schemas.microsoft.com/office/word/2010/wordprocessingGroup" xmlns:wpi="http://schemas.microsoft.com/office/word/2010/wordprocessingInk" xmlns:wne="http://schemas.microsoft.com/office/word/2006/wordml" xmlns:wps="http://schemas.microsoft.com/office/word/2010/wordprocessingShape" mc:Ignorable="w14 wp14">
   <w:body>
     <w:p>
       <w:pPr>
@@ -160,54 +160,64 @@
           <w:szCs w:val="20"/>
         </w:rPr>
       </w:pPr>
-      <w:r>
-        <w:rPr>
-          <w:rFonts w:ascii="Palatino Linotype" w:hAnsi="Palatino Linotype"/>
-          <w:sz w:val="20"/>
-          <w:szCs w:val="20"/>
-        </w:rPr>
-        <w:t>vs.</w:t>
-      </w:r>
-      <w:r>
-        <w:rPr>
-          <w:rFonts w:ascii="Palatino Linotype" w:hAnsi="Palatino Linotype"/>
-          <w:sz w:val="20"/>
-          <w:szCs w:val="20"/>
-        </w:rPr>
-        <w:tab/>
-      </w:r>
-      <w:r>
-        <w:rPr>
-          <w:rFonts w:ascii="Palatino Linotype" w:hAnsi="Palatino Linotype"/>
-          <w:sz w:val="20"/>
-          <w:szCs w:val="20"/>
-        </w:rPr>
-        <w:tab/>
-      </w:r>
-      <w:r>
-        <w:rPr>
-          <w:rFonts w:ascii="Palatino Linotype" w:hAnsi="Palatino Linotype"/>
-          <w:sz w:val="20"/>
-          <w:szCs w:val="20"/>
-        </w:rPr>
-        <w:tab/>
-      </w:r>
-      <w:r>
-        <w:rPr>
-          <w:rFonts w:ascii="Palatino Linotype" w:hAnsi="Palatino Linotype"/>
-          <w:sz w:val="20"/>
-          <w:szCs w:val="20"/>
-        </w:rPr>
-        <w:tab/>
-      </w:r>
-      <w:r>
-        <w:rPr>
-          <w:rFonts w:ascii="Palatino Linotype" w:hAnsi="Palatino Linotype"/>
-          <w:sz w:val="20"/>
-          <w:szCs w:val="20"/>
-        </w:rPr>
-        <w:tab/>
-        <w:t xml:space="preserve">CASE NO</w:t>
+      <w:proofErr w:type="gramStart"/>
+      <w:r>
+        <w:rPr>
+          <w:rFonts w:ascii="Palatino Linotype" w:hAnsi="Palatino Linotype"/>
+          <w:sz w:val="20"/>
+          <w:szCs w:val="20"/>
+        </w:rPr>
+        <w:t>vs</w:t>
+      </w:r>
+      <w:proofErr w:type="gramEnd"/>
+      <w:r>
+        <w:rPr>
+          <w:rFonts w:ascii="Palatino Linotype" w:hAnsi="Palatino Linotype"/>
+          <w:sz w:val="20"/>
+          <w:szCs w:val="20"/>
+        </w:rPr>
+        <w:t>.</w:t>
+      </w:r>
+      <w:r>
+        <w:rPr>
+          <w:rFonts w:ascii="Palatino Linotype" w:hAnsi="Palatino Linotype"/>
+          <w:sz w:val="20"/>
+          <w:szCs w:val="20"/>
+        </w:rPr>
+        <w:tab/>
+      </w:r>
+      <w:r>
+        <w:rPr>
+          <w:rFonts w:ascii="Palatino Linotype" w:hAnsi="Palatino Linotype"/>
+          <w:sz w:val="20"/>
+          <w:szCs w:val="20"/>
+        </w:rPr>
+        <w:tab/>
+      </w:r>
+      <w:r>
+        <w:rPr>
+          <w:rFonts w:ascii="Palatino Linotype" w:hAnsi="Palatino Linotype"/>
+          <w:sz w:val="20"/>
+          <w:szCs w:val="20"/>
+        </w:rPr>
+        <w:tab/>
+      </w:r>
+      <w:r>
+        <w:rPr>
+          <w:rFonts w:ascii="Palatino Linotype" w:hAnsi="Palatino Linotype"/>
+          <w:sz w:val="20"/>
+          <w:szCs w:val="20"/>
+        </w:rPr>
+        <w:tab/>
+      </w:r>
+      <w:r>
+        <w:rPr>
+          <w:rFonts w:ascii="Palatino Linotype" w:hAnsi="Palatino Linotype"/>
+          <w:sz w:val="20"/>
+          <w:szCs w:val="20"/>
+        </w:rPr>
+        <w:tab/>
+        <w:t>CASE NO</w:t>
       </w:r>
       <w:r>
         <w:rPr>
@@ -382,6 +392,7 @@
           <w:szCs w:val="20"/>
         </w:rPr>
       </w:pPr>
+      <w:proofErr w:type="gramStart"/>
       <w:r>
         <w:rPr>
           <w:rFonts w:ascii="Palatino Linotype" w:hAnsi="Palatino Linotype"/>
@@ -390,6 +401,7 @@
         </w:rPr>
         <w:t>Defendant.</w:t>
       </w:r>
+      <w:proofErr w:type="gramEnd"/>
       <w:r>
         <w:rPr>
           <w:rFonts w:ascii="Palatino Linotype" w:hAnsi="Palatino Linotype"/>
@@ -452,7 +464,6 @@
         <w:jc w:val="center"/>
         <w:rPr>
           <w:rFonts w:ascii="Palatino Linotype" w:hAnsi="Palatino Linotype"/>
-          <w:bCs/>
           <w:sz w:val="20"/>
           <w:szCs w:val="20"/>
         </w:rPr>
@@ -466,40 +477,7 @@
           <w:szCs w:val="20"/>
           <w:u w:val="single"/>
         </w:rPr>
-        <w:t>MAGISTRATE</w:t>
-      </w:r>
-      <w:r>
-        <w:rPr>
-          <w:rFonts w:ascii="Palatino Linotype" w:hAnsi="Palatino Linotype"/>
-          <w:b/>
-          <w:bCs/>
-          <w:sz w:val="20"/>
-          <w:szCs w:val="20"/>
-          <w:u w:val="single"/>
-        </w:rPr>
-        <w:t>’S</w:t>
-      </w:r>
-      <w:r>
-        <w:rPr>
-          <w:rFonts w:ascii="Palatino Linotype" w:hAnsi="Palatino Linotype"/>
-          <w:b/>
-          <w:bCs/>
-          <w:sz w:val="20"/>
-          <w:szCs w:val="20"/>
-          <w:u w:val="single"/>
-        </w:rPr>
-        <w:t xml:space="preserve"> </w:t>
-      </w:r>
-      <w:r>
-        <w:rPr>
-          <w:rFonts w:ascii="Palatino Linotype" w:hAnsi="Palatino Linotype"/>
-          <w:b/>
-          <w:bCs/>
-          <w:sz w:val="20"/>
-          <w:szCs w:val="20"/>
-          <w:u w:val="single"/>
-        </w:rPr>
-        <w:t xml:space="preserve">DECISION</w:t>
+        <w:t>FINAL JUDGMENT ENTRY</w:t>
       </w:r>
     </w:p>
     <w:p>
@@ -585,7 +563,7 @@
           <w:sz w:val="20"/>
           <w:szCs w:val="20"/>
         </w:rPr>
-        <w:t xml:space="preserve"> for arraignment on January 25, 2022.</w:t>
+        <w:t xml:space="preserve"> for arraignment on January 26, 2022.</w:t>
       </w:r>
       <w:r>
         <w:rPr>
@@ -602,7 +580,7 @@
           <w:sz w:val="20"/>
           <w:szCs w:val="20"/>
         </w:rPr>
-        <w:t xml:space="preserve">Defendant was represented by test as Public Defender.</w:t>
+        <w:t xml:space="preserve">Defendant was represented by  as Public Defender.</w:t>
       </w:r>
       <w:r>
         <w:rPr>
@@ -671,7 +649,23 @@
           <w:sz w:val="20"/>
           <w:szCs w:val="20"/>
         </w:rPr>
-        <w:t xml:space="preserve"> set forth below. The Defendant, having understood the nature of the charge(s), all constitutional rights, and the effects of a plea</w:t>
+        <w:t xml:space="preserve"> set fo</w:t>
+      </w:r>
+      <w:r>
+        <w:rPr>
+          <w:rFonts w:ascii="Palatino Linotype" w:hAnsi="Palatino Linotype"/>
+          <w:sz w:val="20"/>
+          <w:szCs w:val="20"/>
+        </w:rPr>
+        <w:t>rth below. The Defendant</w:t>
+      </w:r>
+      <w:r>
+        <w:rPr>
+          <w:rFonts w:ascii="Palatino Linotype" w:hAnsi="Palatino Linotype"/>
+          <w:sz w:val="20"/>
+          <w:szCs w:val="20"/>
+        </w:rPr>
+        <w:t xml:space="preserve"> understood the nature of the charge(s), all constitutional rights, and the effects of a plea</w:t>
       </w:r>
       <w:r>
         <w:rPr>
@@ -1054,7 +1048,6 @@
                 <w:sz w:val="20"/>
                 <w:szCs w:val="20"/>
               </w:rPr>
-              <w:lastRenderedPageBreak/>
               <w:t xml:space="preserve">No Contest</w:t>
             </w:r>
           </w:p>
@@ -1098,6 +1091,7 @@
                 <w:sz w:val="20"/>
                 <w:szCs w:val="20"/>
               </w:rPr>
+              <w:lastRenderedPageBreak/>
               <w:t>Finding</w:t>
             </w:r>
           </w:p>
@@ -1227,7 +1221,7 @@
                 <w:sz w:val="20"/>
                 <w:szCs w:val="20"/>
               </w:rPr>
-              <w:t xml:space="preserve">0</w:t>
+              <w:t xml:space="preserve">50</w:t>
             </w:r>
           </w:p>
         </w:tc>
@@ -1338,7 +1332,7 @@
                 <w:sz w:val="20"/>
                 <w:szCs w:val="20"/>
               </w:rPr>
-              <w:t xml:space="preserve">0</w:t>
+              <w:t xml:space="preserve">25</w:t>
             </w:r>
           </w:p>
         </w:tc>
@@ -1366,6 +1360,7 @@
           <w:szCs w:val="20"/>
         </w:rPr>
       </w:pPr>
+      <w:proofErr w:type="gramStart"/>
       <w:r>
         <w:rPr>
           <w:rFonts w:ascii="Palatino Linotype" w:hAnsi="Palatino Linotype"/>
@@ -1374,8 +1369,9 @@
           <w:sz w:val="20"/>
           <w:szCs w:val="20"/>
         </w:rPr>
-        <w:t xml:space="preserve">Fines and Costs.  </w:t>
-      </w:r>
+        <w:t xml:space="preserve">Fines and Costs.</w:t>
+      </w:r>
+      <w:proofErr w:type="gramEnd"/>
       <w:r>
         <w:rPr>
           <w:rFonts w:ascii="Palatino Linotype" w:hAnsi="Palatino Linotype"/>
@@ -1384,70 +1380,7 @@
           <w:sz w:val="20"/>
           <w:szCs w:val="20"/>
         </w:rPr>
-        <w:t xml:space="preserve"/>
-      </w:r>
-      <w:r>
-        <w:rPr>
-          <w:rFonts w:ascii="Palatino Linotype" w:hAnsi="Palatino Linotype"/>
-          <w:bCs/>
-          <w:sz w:val="20"/>
-          <w:szCs w:val="20"/>
-          <w:u w:val="single"/>
-        </w:rPr>
-        <w:t>Court costs are assessed for the highest degree charge in this</w:t>
-      </w:r>
-      <w:r>
-        <w:rPr>
-          <w:rFonts w:ascii="Palatino Linotype" w:hAnsi="Palatino Linotype"/>
-          <w:bCs/>
-          <w:sz w:val="20"/>
-          <w:szCs w:val="20"/>
-          <w:u w:val="single"/>
-        </w:rPr>
-        <w:t xml:space="preserve"> case</w:t>
-      </w:r>
-      <w:r>
-        <w:rPr>
-          <w:rFonts w:ascii="Palatino Linotype" w:hAnsi="Palatino Linotype"/>
-          <w:bCs/>
-          <w:sz w:val="20"/>
-          <w:szCs w:val="20"/>
-        </w:rPr>
-        <w:t xml:space="preserve">.</w:t>
-      </w:r>
-      <w:r>
-        <w:rPr>
-          <w:rFonts w:ascii="Palatino Linotype" w:hAnsi="Palatino Linotype"/>
-          <w:bCs/>
-          <w:sz w:val="20"/>
-          <w:szCs w:val="20"/>
-        </w:rPr>
-        <w:t xml:space="preserve"> </w:t>
-      </w:r>
-      <w:r>
-        <w:rPr>
-          <w:rFonts w:ascii="Palatino Linotype" w:hAnsi="Palatino Linotype"/>
-          <w:bCs/>
-          <w:sz w:val="20"/>
-          <w:szCs w:val="20"/>
-        </w:rPr>
-        <w:t xml:space="preserve"/>
-      </w:r>
-      <w:r>
-        <w:rPr>
-          <w:rFonts w:ascii="Palatino Linotype" w:hAnsi="Palatino Linotype"/>
-          <w:sz w:val="20"/>
-          <w:szCs w:val="20"/>
-        </w:rPr>
-        <w:t xml:space="preserve">Having</w:t>
-      </w:r>
-      <w:r>
-        <w:rPr>
-          <w:rFonts w:ascii="Palatino Linotype" w:hAnsi="Palatino Linotype"/>
-          <w:sz w:val="20"/>
-          <w:szCs w:val="20"/>
-        </w:rPr>
-        <w:t xml:space="preserve"> been informed of the fines and costs owed, Defendant expressed an ability to pay </w:t>
+        <w:t xml:space="preserve">  </w:t>
       </w:r>
       <w:r>
         <w:rPr>
@@ -1457,15 +1390,70 @@
           <w:sz w:val="20"/>
           <w:szCs w:val="20"/>
         </w:rPr>
-        <w:t xml:space="preserve">forthwith</w:t>
-      </w:r>
-      <w:r>
-        <w:rPr>
-          <w:rFonts w:ascii="Palatino Linotype" w:hAnsi="Palatino Linotype"/>
-          <w:sz w:val="20"/>
-          <w:szCs w:val="20"/>
-        </w:rPr>
-        <w:t xml:space="preserve">. Absent further order the fines and costs shall be paid in full by </w:t>
+        <w:t xml:space="preserve"/>
+      </w:r>
+      <w:r>
+        <w:rPr>
+          <w:rFonts w:ascii="Palatino Linotype" w:hAnsi="Palatino Linotype"/>
+          <w:bCs/>
+          <w:sz w:val="20"/>
+          <w:szCs w:val="20"/>
+          <w:u w:val="single"/>
+        </w:rPr>
+        <w:t>Court costs are assessed for the highest degree charge in this</w:t>
+      </w:r>
+      <w:r>
+        <w:rPr>
+          <w:rFonts w:ascii="Palatino Linotype" w:hAnsi="Palatino Linotype"/>
+          <w:bCs/>
+          <w:sz w:val="20"/>
+          <w:szCs w:val="20"/>
+          <w:u w:val="single"/>
+        </w:rPr>
+        <w:t xml:space="preserve"> case</w:t>
+      </w:r>
+      <w:r>
+        <w:rPr>
+          <w:rFonts w:ascii="Palatino Linotype" w:hAnsi="Palatino Linotype"/>
+          <w:bCs/>
+          <w:sz w:val="20"/>
+          <w:szCs w:val="20"/>
+        </w:rPr>
+        <w:t xml:space="preserve">.</w:t>
+      </w:r>
+      <w:r>
+        <w:rPr>
+          <w:rFonts w:ascii="Palatino Linotype" w:hAnsi="Palatino Linotype"/>
+          <w:bCs/>
+          <w:sz w:val="20"/>
+          <w:szCs w:val="20"/>
+        </w:rPr>
+        <w:t xml:space="preserve"> </w:t>
+      </w:r>
+      <w:r>
+        <w:rPr>
+          <w:rFonts w:ascii="Palatino Linotype" w:hAnsi="Palatino Linotype"/>
+          <w:bCs/>
+          <w:sz w:val="20"/>
+          <w:szCs w:val="20"/>
+        </w:rPr>
+        <w:t xml:space="preserve"/>
+      </w:r>
+      <w:r>
+        <w:rPr>
+          <w:rFonts w:ascii="Palatino Linotype" w:hAnsi="Palatino Linotype"/>
+          <w:sz w:val="20"/>
+          <w:szCs w:val="20"/>
+        </w:rPr>
+        <w:t>Having</w:t>
+      </w:r>
+      <w:r>
+        <w:rPr>
+          <w:rFonts w:ascii="Palatino Linotype" w:hAnsi="Palatino Linotype"/>
+          <w:sz w:val="20"/>
+          <w:szCs w:val="20"/>
+        </w:rPr>
+        <w:t xml:space="preserve"> been informed of the fines and costs owed, Defendant expressed an ability to pay </w:t>
       </w:r>
       <w:r>
         <w:rPr>
@@ -1475,7 +1463,25 @@
           <w:sz w:val="20"/>
           <w:szCs w:val="20"/>
         </w:rPr>
-        <w:t xml:space="preserve">January 25, 2022</w:t>
+        <w:t xml:space="preserve">forthwith</w:t>
+      </w:r>
+      <w:r>
+        <w:rPr>
+          <w:rFonts w:ascii="Palatino Linotype" w:hAnsi="Palatino Linotype"/>
+          <w:sz w:val="20"/>
+          <w:szCs w:val="20"/>
+        </w:rPr>
+        <w:t xml:space="preserve">. Absent further order the fines and costs shall be paid in full by </w:t>
+      </w:r>
+      <w:r>
+        <w:rPr>
+          <w:rFonts w:ascii="Palatino Linotype" w:hAnsi="Palatino Linotype"/>
+          <w:b/>
+          <w:bCs/>
+          <w:sz w:val="20"/>
+          <w:szCs w:val="20"/>
+        </w:rPr>
+        <w:t xml:space="preserve">January 26, 2022</w:t>
       </w:r>
       <w:r>
         <w:rPr>
@@ -1631,7 +1637,7 @@
           <w:sz w:val="20"/>
           <w:szCs w:val="20"/>
         </w:rPr>
-        <w:t xml:space="preserve">____________________________________</w:t>
+        <w:t>____________________________________</w:t>
       </w:r>
     </w:p>
     <w:p>
@@ -1670,7 +1676,7 @@
           <w:sz w:val="20"/>
           <w:szCs w:val="20"/>
         </w:rPr>
-        <w:t xml:space="preserve">Magistrate</w:t>
+        <w:t xml:space="preserve">Judge</w:t>
       </w:r>
       <w:r>
         <w:rPr>
@@ -1686,7 +1692,7 @@
           <w:sz w:val="20"/>
           <w:szCs w:val="20"/>
         </w:rPr>
-        <w:t xml:space="preserve">Kevin</w:t>
+        <w:t xml:space="preserve">Marianne</w:t>
       </w:r>
       <w:r>
         <w:rPr>
@@ -1702,7 +1708,7 @@
           <w:sz w:val="20"/>
           <w:szCs w:val="20"/>
         </w:rPr>
-        <w:t xml:space="preserve">Pelanda</w:t>
+        <w:t xml:space="preserve">Hemmeter</w:t>
       </w:r>
     </w:p>
     <w:p>
@@ -1738,84 +1744,54 @@
     <w:p>
       <w:pPr>
         <w:tabs>
-          <w:tab w:val="center" w:pos="4680"/>
+          <w:tab w:val="left" w:pos="-1080"/>
+          <w:tab w:val="left" w:pos="-720"/>
+          <w:tab w:val="left" w:pos="0"/>
+          <w:tab w:val="left" w:pos="720"/>
+          <w:tab w:val="left" w:pos="1440"/>
+          <w:tab w:val="left" w:pos="2160"/>
+          <w:tab w:val="left" w:pos="2880"/>
+          <w:tab w:val="left" w:pos="3600"/>
+          <w:tab w:val="left" w:pos="4320"/>
+          <w:tab w:val="left" w:pos="4680"/>
         </w:tabs>
-        <w:jc w:val="both"/>
-        <w:rPr>
-          <w:rFonts w:ascii="Palatino Linotype" w:hAnsi="Palatino Linotype"/>
-          <w:b/>
-          <w:bCs/>
-          <w:i/>
-          <w:sz w:val="19"/>
-          <w:szCs w:val="19"/>
+        <w:rPr>
+          <w:rFonts w:ascii="Palatino Linotype" w:hAnsi="Palatino Linotype"/>
+          <w:sz w:val="16"/>
+          <w:szCs w:val="16"/>
         </w:rPr>
       </w:pPr>
       <w:r>
         <w:rPr>
           <w:rFonts w:ascii="Palatino Linotype" w:hAnsi="Palatino Linotype"/>
-          <w:b/>
-          <w:bCs/>
-          <w:i/>
-          <w:sz w:val="19"/>
-          <w:szCs w:val="19"/>
-        </w:rPr>
-        <w:t xml:space="preserve">Pursuant to Criminal Rule 19(D) and Traffic Rule 14, written objections to this magistrate’s decision must be filed </w:t>
-      </w:r>
-      <w:r>
-        <w:rPr>
-          <w:rFonts w:ascii="Palatino Linotype" w:hAnsi="Palatino Linotype"/>
-          <w:b/>
-          <w:bCs/>
-          <w:i/>
-          <w:sz w:val="19"/>
-          <w:szCs w:val="19"/>
-        </w:rPr>
-        <w:lastRenderedPageBreak/>
-        <w:t xml:space="preserve">within </w:t>
-      </w:r>
-      <w:r>
-        <w:rPr>
-          <w:rFonts w:ascii="Palatino Linotype" w:hAnsi="Palatino Linotype"/>
-          <w:b/>
-          <w:bCs/>
-          <w:i/>
-          <w:sz w:val="19"/>
-          <w:szCs w:val="19"/>
-        </w:rPr>
-        <w:t>14</w:t>
-      </w:r>
-      <w:r>
-        <w:rPr>
-          <w:rFonts w:ascii="Palatino Linotype" w:hAnsi="Palatino Linotype"/>
-          <w:b/>
-          <w:bCs/>
-          <w:i/>
-          <w:sz w:val="19"/>
-          <w:szCs w:val="19"/>
-        </w:rPr>
-        <w:t xml:space="preserve"> days of the filing of this decision. Any objections must state with specificity the grounds of the objections. </w:t>
-      </w:r>
-      <w:r>
-        <w:rPr>
-          <w:rFonts w:ascii="Palatino Linotype" w:hAnsi="Palatino Linotype"/>
-          <w:b/>
-          <w:bCs/>
-          <w:i/>
-          <w:sz w:val="19"/>
-          <w:szCs w:val="19"/>
-        </w:rPr>
-        <w:t xml:space="preserve">A party shall not assign as error on appeal the court’s adoption of this decision unless the party timely </w:t>
-      </w:r>
-      <w:r>
-        <w:rPr>
-          <w:rFonts w:ascii="Palatino Linotype" w:hAnsi="Palatino Linotype"/>
-          <w:b/>
-          <w:bCs/>
-          <w:i/>
-          <w:sz w:val="19"/>
-          <w:szCs w:val="19"/>
-        </w:rPr>
-        <w:t>files objections.</w:t>
+          <w:sz w:val="16"/>
+          <w:szCs w:val="16"/>
+        </w:rPr>
+        <w:t>Copies served by Dep. Clerk ______</w:t>
+      </w:r>
+      <w:r>
+        <w:rPr>
+          <w:rFonts w:ascii="Palatino Linotype" w:hAnsi="Palatino Linotype"/>
+          <w:sz w:val="16"/>
+          <w:szCs w:val="16"/>
+        </w:rPr>
+        <w:t>___</w:t>
+      </w:r>
+      <w:r>
+        <w:rPr>
+          <w:rFonts w:ascii="Palatino Linotype" w:hAnsi="Palatino Linotype"/>
+          <w:sz w:val="16"/>
+          <w:szCs w:val="16"/>
+        </w:rPr>
+        <w:t xml:space="preserve"> on: </w:t>
+      </w:r>
+      <w:r>
+        <w:rPr>
+          <w:rFonts w:ascii="Palatino Linotype" w:hAnsi="Palatino Linotype"/>
+          <w:sz w:val="16"/>
+          <w:szCs w:val="16"/>
+        </w:rPr>
+        <w:t xml:space="preserve">___ Prosecutor’s Office, ___ CARLENA LAYCOCK</w:t>
       </w:r>
     </w:p>
     <w:p>
@@ -1834,100 +1810,18 @@
         </w:tabs>
         <w:rPr>
           <w:rFonts w:ascii="Palatino Linotype" w:hAnsi="Palatino Linotype"/>
-          <w:sz w:val="20"/>
-          <w:szCs w:val="20"/>
-        </w:rPr>
-      </w:pPr>
-      <w:r>
-        <w:rPr>
-          <w:rFonts w:ascii="Palatino Linotype" w:hAnsi="Palatino Linotype"/>
-          <w:sz w:val="20"/>
-          <w:szCs w:val="20"/>
-        </w:rPr>
-        <w:t xml:space="preserve"/>
-      </w:r>
-    </w:p>
-    <w:p>
-      <w:pPr>
-        <w:tabs>
-          <w:tab w:val="left" w:pos="-1080"/>
-          <w:tab w:val="left" w:pos="-720"/>
-          <w:tab w:val="left" w:pos="0"/>
-          <w:tab w:val="left" w:pos="720"/>
-          <w:tab w:val="left" w:pos="1440"/>
-          <w:tab w:val="left" w:pos="2160"/>
-          <w:tab w:val="left" w:pos="2880"/>
-          <w:tab w:val="left" w:pos="3600"/>
-          <w:tab w:val="left" w:pos="4320"/>
-          <w:tab w:val="left" w:pos="4680"/>
-        </w:tabs>
-        <w:rPr>
-          <w:rFonts w:ascii="Palatino Linotype" w:hAnsi="Palatino Linotype"/>
-          <w:sz w:val="16"/>
-          <w:szCs w:val="16"/>
-        </w:rPr>
-      </w:pPr>
-      <w:r>
-        <w:rPr>
-          <w:rFonts w:ascii="Palatino Linotype" w:hAnsi="Palatino Linotype"/>
-          <w:sz w:val="16"/>
-          <w:szCs w:val="16"/>
-        </w:rPr>
-        <w:t>Copies served by Dep. Clerk ______</w:t>
-      </w:r>
-      <w:r>
-        <w:rPr>
-          <w:rFonts w:ascii="Palatino Linotype" w:hAnsi="Palatino Linotype"/>
-          <w:sz w:val="16"/>
-          <w:szCs w:val="16"/>
-        </w:rPr>
-        <w:t xml:space="preserve">___</w:t>
-      </w:r>
-      <w:r>
-        <w:rPr>
-          <w:rFonts w:ascii="Palatino Linotype" w:hAnsi="Palatino Linotype"/>
-          <w:sz w:val="16"/>
-          <w:szCs w:val="16"/>
-        </w:rPr>
-        <w:t xml:space="preserve"> on: </w:t>
-      </w:r>
-      <w:r>
-        <w:rPr>
-          <w:rFonts w:ascii="Palatino Linotype" w:hAnsi="Palatino Linotype"/>
-          <w:sz w:val="16"/>
-          <w:szCs w:val="16"/>
-        </w:rPr>
-        <w:t xml:space="preserve">___ Prosecutor’s Office, ___ CARLENA LAYCOCK</w:t>
-      </w:r>
-    </w:p>
-    <w:p>
-      <w:pPr>
-        <w:tabs>
-          <w:tab w:val="left" w:pos="-1080"/>
-          <w:tab w:val="left" w:pos="-720"/>
-          <w:tab w:val="left" w:pos="0"/>
-          <w:tab w:val="left" w:pos="720"/>
-          <w:tab w:val="left" w:pos="1440"/>
-          <w:tab w:val="left" w:pos="2160"/>
-          <w:tab w:val="left" w:pos="2880"/>
-          <w:tab w:val="left" w:pos="3600"/>
-          <w:tab w:val="left" w:pos="4320"/>
-          <w:tab w:val="left" w:pos="4680"/>
-        </w:tabs>
-        <w:rPr>
-          <w:rFonts w:ascii="Palatino Linotype" w:hAnsi="Palatino Linotype"/>
           <w:sz w:val="16"/>
           <w:szCs w:val="16"/>
         </w:rPr>
       </w:pPr>
     </w:p>
     <w:sectPr>
-      <w:headerReference w:type="even" r:id="rId7"/>
-      <w:headerReference w:type="default" r:id="rId8"/>
-      <w:footerReference w:type="even" r:id="rId9"/>
-      <w:footerReference w:type="default" r:id="rId10"/>
-      <w:headerReference w:type="first" r:id="rId11"/>
-      <w:footerReference w:type="first" r:id="rId12"/>
+      <w:headerReference w:type="even" r:id="rId8"/>
+      <w:headerReference w:type="default" r:id="rId9"/>
+      <w:footerReference w:type="even" r:id="rId10"/>
+      <w:footerReference w:type="default" r:id="rId11"/>
+      <w:headerReference w:type="first" r:id="rId12"/>
+      <w:footerReference w:type="first" r:id="rId13"/>
       <w:pgSz w:w="12240" w:h="15840"/>
       <w:pgMar w:top="1440" w:right="1080" w:bottom="1440" w:left="1080" w:header="720" w:footer="720" w:gutter="0"/>
       <w:cols w:space="720"/>
@@ -1939,7 +1833,7 @@
 </file>
 
 <file path=word/endnotes.xml><?xml version="1.0" encoding="utf-8"?>
-<w:endnotes xmlns:wpc="http://schemas.microsoft.com/office/word/2010/wordprocessingCanvas" xmlns:cx="http://schemas.microsoft.com/office/drawing/2014/chartex" xmlns:cx1="http://schemas.microsoft.com/office/drawing/2015/9/8/chartex" xmlns:cx2="http://schemas.microsoft.com/office/drawing/2015/10/21/chartex" xmlns:cx3="http://schemas.microsoft.com/office/drawing/2016/5/9/chartex" xmlns:cx4="http://schemas.microsoft.com/office/drawing/2016/5/10/chartex" xmlns:cx5="http://schemas.microsoft.com/office/drawing/2016/5/11/chartex" xmlns:cx6="http://schemas.microsoft.com/office/drawing/2016/5/12/chartex" xmlns:cx7="http://schemas.microsoft.com/office/drawing/2016/5/13/chartex" xmlns:cx8="http://schemas.microsoft.com/office/drawing/2016/5/14/chartex" xmlns:mc="http://schemas.openxmlformats.org/markup-compatibility/2006" xmlns:aink="http://schemas.microsoft.com/office/drawing/2016/ink" xmlns:am3d="http://schemas.microsoft.com/office/drawing/2017/model3d" xmlns:o="urn:schemas-microsoft-com:office:office" xmlns:r="http://schemas.openxmlformats.org/officeDocument/2006/relationships" xmlns:m="http://schemas.openxmlformats.org/officeDocument/2006/math" xmlns:v="urn:schemas-microsoft-com:vml" xmlns:wp14="http://schemas.microsoft.com/office/word/2010/wordprocessingDrawing" xmlns:wp="http://schemas.openxmlformats.org/drawingml/2006/wordprocessingDrawing" xmlns:w10="urn:schemas-microsoft-com:office:word" xmlns:w="http://schemas.openxmlformats.org/wordprocessingml/2006/main" xmlns:w14="http://schemas.microsoft.com/office/word/2010/wordml" xmlns:w15="http://schemas.microsoft.com/office/word/2012/wordml" xmlns:w16cex="http://schemas.microsoft.com/office/word/2018/wordml/cex" xmlns:w16cid="http://schemas.microsoft.com/office/word/2016/wordml/cid" xmlns:w16="http://schemas.microsoft.com/office/word/2018/wordml" xmlns:w16sdtdh="http://schemas.microsoft.com/office/word/2020/wordml/sdtdatahash" xmlns:w16se="http://schemas.microsoft.com/office/word/2015/wordml/symex" xmlns:wpg="http://schemas.microsoft.com/office/word/2010/wordprocessingGroup" xmlns:wpi="http://schemas.microsoft.com/office/word/2010/wordprocessingInk" xmlns:wne="http://schemas.microsoft.com/office/word/2006/wordml" xmlns:wps="http://schemas.microsoft.com/office/word/2010/wordprocessingShape" mc:Ignorable="w14 w15 w16se w16cid w16 w16cex w16sdtdh wp14">
+<w:endnotes xmlns:wpc="http://schemas.microsoft.com/office/word/2010/wordprocessingCanvas" xmlns:mc="http://schemas.openxmlformats.org/markup-compatibility/2006" xmlns:o="urn:schemas-microsoft-com:office:office" xmlns:r="http://schemas.openxmlformats.org/officeDocument/2006/relationships" xmlns:m="http://schemas.openxmlformats.org/officeDocument/2006/math" xmlns:v="urn:schemas-microsoft-com:vml" xmlns:wp14="http://schemas.microsoft.com/office/word/2010/wordprocessingDrawing" xmlns:wp="http://schemas.openxmlformats.org/drawingml/2006/wordprocessingDrawing" xmlns:w10="urn:schemas-microsoft-com:office:word" xmlns:w="http://schemas.openxmlformats.org/wordprocessingml/2006/main" xmlns:w14="http://schemas.microsoft.com/office/word/2010/wordml" xmlns:wpg="http://schemas.microsoft.com/office/word/2010/wordprocessingGroup" xmlns:wpi="http://schemas.microsoft.com/office/word/2010/wordprocessingInk" xmlns:wne="http://schemas.microsoft.com/office/word/2006/wordml" xmlns:wps="http://schemas.microsoft.com/office/word/2010/wordprocessingShape" mc:Ignorable="w14 wp14">
   <w:endnote w:type="separator" w:id="-1">
     <w:p>
       <w:r>
@@ -1958,7 +1852,7 @@
 </file>
 
 <file path=word/footer1.xml><?xml version="1.0" encoding="utf-8"?>
-<w:ftr xmlns:wpc="http://schemas.microsoft.com/office/word/2010/wordprocessingCanvas" xmlns:cx="http://schemas.microsoft.com/office/drawing/2014/chartex" xmlns:cx1="http://schemas.microsoft.com/office/drawing/2015/9/8/chartex" xmlns:cx2="http://schemas.microsoft.com/office/drawing/2015/10/21/chartex" xmlns:cx3="http://schemas.microsoft.com/office/drawing/2016/5/9/chartex" xmlns:cx4="http://schemas.microsoft.com/office/drawing/2016/5/10/chartex" xmlns:cx5="http://schemas.microsoft.com/office/drawing/2016/5/11/chartex" xmlns:cx6="http://schemas.microsoft.com/office/drawing/2016/5/12/chartex" xmlns:cx7="http://schemas.microsoft.com/office/drawing/2016/5/13/chartex" xmlns:cx8="http://schemas.microsoft.com/office/drawing/2016/5/14/chartex" xmlns:mc="http://schemas.openxmlformats.org/markup-compatibility/2006" xmlns:aink="http://schemas.microsoft.com/office/drawing/2016/ink" xmlns:am3d="http://schemas.microsoft.com/office/drawing/2017/model3d" xmlns:o="urn:schemas-microsoft-com:office:office" xmlns:r="http://schemas.openxmlformats.org/officeDocument/2006/relationships" xmlns:m="http://schemas.openxmlformats.org/officeDocument/2006/math" xmlns:v="urn:schemas-microsoft-com:vml" xmlns:wp14="http://schemas.microsoft.com/office/word/2010/wordprocessingDrawing" xmlns:wp="http://schemas.openxmlformats.org/drawingml/2006/wordprocessingDrawing" xmlns:w10="urn:schemas-microsoft-com:office:word" xmlns:w="http://schemas.openxmlformats.org/wordprocessingml/2006/main" xmlns:w14="http://schemas.microsoft.com/office/word/2010/wordml" xmlns:w15="http://schemas.microsoft.com/office/word/2012/wordml" xmlns:w16cex="http://schemas.microsoft.com/office/word/2018/wordml/cex" xmlns:w16cid="http://schemas.microsoft.com/office/word/2016/wordml/cid" xmlns:w16="http://schemas.microsoft.com/office/word/2018/wordml" xmlns:w16sdtdh="http://schemas.microsoft.com/office/word/2020/wordml/sdtdatahash" xmlns:w16se="http://schemas.microsoft.com/office/word/2015/wordml/symex" xmlns:wpg="http://schemas.microsoft.com/office/word/2010/wordprocessingGroup" xmlns:wpi="http://schemas.microsoft.com/office/word/2010/wordprocessingInk" xmlns:wne="http://schemas.microsoft.com/office/word/2006/wordml" xmlns:wps="http://schemas.microsoft.com/office/word/2010/wordprocessingShape" mc:Ignorable="w14 w15 w16se w16cid w16 w16cex w16sdtdh wp14">
+<w:ftr xmlns:wpc="http://schemas.microsoft.com/office/word/2010/wordprocessingCanvas" xmlns:mc="http://schemas.openxmlformats.org/markup-compatibility/2006" xmlns:o="urn:schemas-microsoft-com:office:office" xmlns:r="http://schemas.openxmlformats.org/officeDocument/2006/relationships" xmlns:m="http://schemas.openxmlformats.org/officeDocument/2006/math" xmlns:v="urn:schemas-microsoft-com:vml" xmlns:wp14="http://schemas.microsoft.com/office/word/2010/wordprocessingDrawing" xmlns:wp="http://schemas.openxmlformats.org/drawingml/2006/wordprocessingDrawing" xmlns:w10="urn:schemas-microsoft-com:office:word" xmlns:w="http://schemas.openxmlformats.org/wordprocessingml/2006/main" xmlns:w14="http://schemas.microsoft.com/office/word/2010/wordml" xmlns:wpg="http://schemas.microsoft.com/office/word/2010/wordprocessingGroup" xmlns:wpi="http://schemas.microsoft.com/office/word/2010/wordprocessingInk" xmlns:wne="http://schemas.microsoft.com/office/word/2006/wordml" xmlns:wps="http://schemas.microsoft.com/office/word/2010/wordprocessingShape" mc:Ignorable="w14 wp14">
   <w:p>
     <w:pPr>
       <w:pStyle w:val="Footer"/>
@@ -1968,7 +1862,7 @@
 </file>
 
 <file path=word/footer2.xml><?xml version="1.0" encoding="utf-8"?>
-<w:ftr xmlns:wpc="http://schemas.microsoft.com/office/word/2010/wordprocessingCanvas" xmlns:cx="http://schemas.microsoft.com/office/drawing/2014/chartex" xmlns:cx1="http://schemas.microsoft.com/office/drawing/2015/9/8/chartex" xmlns:cx2="http://schemas.microsoft.com/office/drawing/2015/10/21/chartex" xmlns:cx3="http://schemas.microsoft.com/office/drawing/2016/5/9/chartex" xmlns:cx4="http://schemas.microsoft.com/office/drawing/2016/5/10/chartex" xmlns:cx5="http://schemas.microsoft.com/office/drawing/2016/5/11/chartex" xmlns:cx6="http://schemas.microsoft.com/office/drawing/2016/5/12/chartex" xmlns:cx7="http://schemas.microsoft.com/office/drawing/2016/5/13/chartex" xmlns:cx8="http://schemas.microsoft.com/office/drawing/2016/5/14/chartex" xmlns:mc="http://schemas.openxmlformats.org/markup-compatibility/2006" xmlns:aink="http://schemas.microsoft.com/office/drawing/2016/ink" xmlns:am3d="http://schemas.microsoft.com/office/drawing/2017/model3d" xmlns:o="urn:schemas-microsoft-com:office:office" xmlns:r="http://schemas.openxmlformats.org/officeDocument/2006/relationships" xmlns:m="http://schemas.openxmlformats.org/officeDocument/2006/math" xmlns:v="urn:schemas-microsoft-com:vml" xmlns:wp14="http://schemas.microsoft.com/office/word/2010/wordprocessingDrawing" xmlns:wp="http://schemas.openxmlformats.org/drawingml/2006/wordprocessingDrawing" xmlns:w10="urn:schemas-microsoft-com:office:word" xmlns:w="http://schemas.openxmlformats.org/wordprocessingml/2006/main" xmlns:w14="http://schemas.microsoft.com/office/word/2010/wordml" xmlns:w15="http://schemas.microsoft.com/office/word/2012/wordml" xmlns:w16cex="http://schemas.microsoft.com/office/word/2018/wordml/cex" xmlns:w16cid="http://schemas.microsoft.com/office/word/2016/wordml/cid" xmlns:w16="http://schemas.microsoft.com/office/word/2018/wordml" xmlns:w16sdtdh="http://schemas.microsoft.com/office/word/2020/wordml/sdtdatahash" xmlns:w16se="http://schemas.microsoft.com/office/word/2015/wordml/symex" xmlns:wpg="http://schemas.microsoft.com/office/word/2010/wordprocessingGroup" xmlns:wpi="http://schemas.microsoft.com/office/word/2010/wordprocessingInk" xmlns:wne="http://schemas.microsoft.com/office/word/2006/wordml" xmlns:wps="http://schemas.microsoft.com/office/word/2010/wordprocessingShape" mc:Ignorable="w14 w15 w16se w16cid w16 w16cex w16sdtdh wp14">
+<w:ftr xmlns:wpc="http://schemas.microsoft.com/office/word/2010/wordprocessingCanvas" xmlns:mc="http://schemas.openxmlformats.org/markup-compatibility/2006" xmlns:o="urn:schemas-microsoft-com:office:office" xmlns:r="http://schemas.openxmlformats.org/officeDocument/2006/relationships" xmlns:m="http://schemas.openxmlformats.org/officeDocument/2006/math" xmlns:v="urn:schemas-microsoft-com:vml" xmlns:wp14="http://schemas.microsoft.com/office/word/2010/wordprocessingDrawing" xmlns:wp="http://schemas.openxmlformats.org/drawingml/2006/wordprocessingDrawing" xmlns:w10="urn:schemas-microsoft-com:office:word" xmlns:w="http://schemas.openxmlformats.org/wordprocessingml/2006/main" xmlns:w14="http://schemas.microsoft.com/office/word/2010/wordml" xmlns:wpg="http://schemas.microsoft.com/office/word/2010/wordprocessingGroup" xmlns:wpi="http://schemas.microsoft.com/office/word/2010/wordprocessingInk" xmlns:wne="http://schemas.microsoft.com/office/word/2006/wordml" xmlns:wps="http://schemas.microsoft.com/office/word/2010/wordprocessingShape" mc:Ignorable="w14 wp14">
   <w:sdt>
     <w:sdtPr>
       <w:id w:val="-1309706245"/>
@@ -2155,15 +2049,7 @@
                 <w:sz w:val="20"/>
                 <w:szCs w:val="20"/>
               </w:rPr>
-              <w:t xml:space="preserve">Magistrate Decision</w:t>
-            </w:r>
-            <w:r>
-              <w:rPr>
-                <w:rFonts w:ascii="Palatino Linotype" w:hAnsi="Palatino Linotype"/>
-                <w:sz w:val="20"/>
-                <w:szCs w:val="20"/>
-              </w:rPr>
-              <w:t xml:space="preserve"> 21CRB00868</w:t>
+              <w:t xml:space="preserve">Final Judgment Entry 21CRB00868</w:t>
             </w:r>
           </w:p>
           <w:p>
@@ -2202,7 +2088,7 @@
 </file>
 
 <file path=word/footer3.xml><?xml version="1.0" encoding="utf-8"?>
-<w:ftr xmlns:wpc="http://schemas.microsoft.com/office/word/2010/wordprocessingCanvas" xmlns:cx="http://schemas.microsoft.com/office/drawing/2014/chartex" xmlns:cx1="http://schemas.microsoft.com/office/drawing/2015/9/8/chartex" xmlns:cx2="http://schemas.microsoft.com/office/drawing/2015/10/21/chartex" xmlns:cx3="http://schemas.microsoft.com/office/drawing/2016/5/9/chartex" xmlns:cx4="http://schemas.microsoft.com/office/drawing/2016/5/10/chartex" xmlns:cx5="http://schemas.microsoft.com/office/drawing/2016/5/11/chartex" xmlns:cx6="http://schemas.microsoft.com/office/drawing/2016/5/12/chartex" xmlns:cx7="http://schemas.microsoft.com/office/drawing/2016/5/13/chartex" xmlns:cx8="http://schemas.microsoft.com/office/drawing/2016/5/14/chartex" xmlns:mc="http://schemas.openxmlformats.org/markup-compatibility/2006" xmlns:aink="http://schemas.microsoft.com/office/drawing/2016/ink" xmlns:am3d="http://schemas.microsoft.com/office/drawing/2017/model3d" xmlns:o="urn:schemas-microsoft-com:office:office" xmlns:r="http://schemas.openxmlformats.org/officeDocument/2006/relationships" xmlns:m="http://schemas.openxmlformats.org/officeDocument/2006/math" xmlns:v="urn:schemas-microsoft-com:vml" xmlns:wp14="http://schemas.microsoft.com/office/word/2010/wordprocessingDrawing" xmlns:wp="http://schemas.openxmlformats.org/drawingml/2006/wordprocessingDrawing" xmlns:w10="urn:schemas-microsoft-com:office:word" xmlns:w="http://schemas.openxmlformats.org/wordprocessingml/2006/main" xmlns:w14="http://schemas.microsoft.com/office/word/2010/wordml" xmlns:w15="http://schemas.microsoft.com/office/word/2012/wordml" xmlns:w16cex="http://schemas.microsoft.com/office/word/2018/wordml/cex" xmlns:w16cid="http://schemas.microsoft.com/office/word/2016/wordml/cid" xmlns:w16="http://schemas.microsoft.com/office/word/2018/wordml" xmlns:w16sdtdh="http://schemas.microsoft.com/office/word/2020/wordml/sdtdatahash" xmlns:w16se="http://schemas.microsoft.com/office/word/2015/wordml/symex" xmlns:wpg="http://schemas.microsoft.com/office/word/2010/wordprocessingGroup" xmlns:wpi="http://schemas.microsoft.com/office/word/2010/wordprocessingInk" xmlns:wne="http://schemas.microsoft.com/office/word/2006/wordml" xmlns:wps="http://schemas.microsoft.com/office/word/2010/wordprocessingShape" mc:Ignorable="w14 w15 w16se w16cid w16 w16cex w16sdtdh wp14">
+<w:ftr xmlns:wpc="http://schemas.microsoft.com/office/word/2010/wordprocessingCanvas" xmlns:mc="http://schemas.openxmlformats.org/markup-compatibility/2006" xmlns:o="urn:schemas-microsoft-com:office:office" xmlns:r="http://schemas.openxmlformats.org/officeDocument/2006/relationships" xmlns:m="http://schemas.openxmlformats.org/officeDocument/2006/math" xmlns:v="urn:schemas-microsoft-com:vml" xmlns:wp14="http://schemas.microsoft.com/office/word/2010/wordprocessingDrawing" xmlns:wp="http://schemas.openxmlformats.org/drawingml/2006/wordprocessingDrawing" xmlns:w10="urn:schemas-microsoft-com:office:word" xmlns:w="http://schemas.openxmlformats.org/wordprocessingml/2006/main" xmlns:w14="http://schemas.microsoft.com/office/word/2010/wordml" xmlns:wpg="http://schemas.microsoft.com/office/word/2010/wordprocessingGroup" xmlns:wpi="http://schemas.microsoft.com/office/word/2010/wordprocessingInk" xmlns:wne="http://schemas.microsoft.com/office/word/2006/wordml" xmlns:wps="http://schemas.microsoft.com/office/word/2010/wordprocessingShape" mc:Ignorable="w14 wp14">
   <w:p>
     <w:pPr>
       <w:pStyle w:val="Footer"/>
@@ -2212,7 +2098,7 @@
 </file>
 
 <file path=word/footnotes.xml><?xml version="1.0" encoding="utf-8"?>
-<w:footnotes xmlns:wpc="http://schemas.microsoft.com/office/word/2010/wordprocessingCanvas" xmlns:cx="http://schemas.microsoft.com/office/drawing/2014/chartex" xmlns:cx1="http://schemas.microsoft.com/office/drawing/2015/9/8/chartex" xmlns:cx2="http://schemas.microsoft.com/office/drawing/2015/10/21/chartex" xmlns:cx3="http://schemas.microsoft.com/office/drawing/2016/5/9/chartex" xmlns:cx4="http://schemas.microsoft.com/office/drawing/2016/5/10/chartex" xmlns:cx5="http://schemas.microsoft.com/office/drawing/2016/5/11/chartex" xmlns:cx6="http://schemas.microsoft.com/office/drawing/2016/5/12/chartex" xmlns:cx7="http://schemas.microsoft.com/office/drawing/2016/5/13/chartex" xmlns:cx8="http://schemas.microsoft.com/office/drawing/2016/5/14/chartex" xmlns:mc="http://schemas.openxmlformats.org/markup-compatibility/2006" xmlns:aink="http://schemas.microsoft.com/office/drawing/2016/ink" xmlns:am3d="http://schemas.microsoft.com/office/drawing/2017/model3d" xmlns:o="urn:schemas-microsoft-com:office:office" xmlns:r="http://schemas.openxmlformats.org/officeDocument/2006/relationships" xmlns:m="http://schemas.openxmlformats.org/officeDocument/2006/math" xmlns:v="urn:schemas-microsoft-com:vml" xmlns:wp14="http://schemas.microsoft.com/office/word/2010/wordprocessingDrawing" xmlns:wp="http://schemas.openxmlformats.org/drawingml/2006/wordprocessingDrawing" xmlns:w10="urn:schemas-microsoft-com:office:word" xmlns:w="http://schemas.openxmlformats.org/wordprocessingml/2006/main" xmlns:w14="http://schemas.microsoft.com/office/word/2010/wordml" xmlns:w15="http://schemas.microsoft.com/office/word/2012/wordml" xmlns:w16cex="http://schemas.microsoft.com/office/word/2018/wordml/cex" xmlns:w16cid="http://schemas.microsoft.com/office/word/2016/wordml/cid" xmlns:w16="http://schemas.microsoft.com/office/word/2018/wordml" xmlns:w16sdtdh="http://schemas.microsoft.com/office/word/2020/wordml/sdtdatahash" xmlns:w16se="http://schemas.microsoft.com/office/word/2015/wordml/symex" xmlns:wpg="http://schemas.microsoft.com/office/word/2010/wordprocessingGroup" xmlns:wpi="http://schemas.microsoft.com/office/word/2010/wordprocessingInk" xmlns:wne="http://schemas.microsoft.com/office/word/2006/wordml" xmlns:wps="http://schemas.microsoft.com/office/word/2010/wordprocessingShape" mc:Ignorable="w14 w15 w16se w16cid w16 w16cex w16sdtdh wp14">
+<w:footnotes xmlns:wpc="http://schemas.microsoft.com/office/word/2010/wordprocessingCanvas" xmlns:mc="http://schemas.openxmlformats.org/markup-compatibility/2006" xmlns:o="urn:schemas-microsoft-com:office:office" xmlns:r="http://schemas.openxmlformats.org/officeDocument/2006/relationships" xmlns:m="http://schemas.openxmlformats.org/officeDocument/2006/math" xmlns:v="urn:schemas-microsoft-com:vml" xmlns:wp14="http://schemas.microsoft.com/office/word/2010/wordprocessingDrawing" xmlns:wp="http://schemas.openxmlformats.org/drawingml/2006/wordprocessingDrawing" xmlns:w10="urn:schemas-microsoft-com:office:word" xmlns:w="http://schemas.openxmlformats.org/wordprocessingml/2006/main" xmlns:w14="http://schemas.microsoft.com/office/word/2010/wordml" xmlns:wpg="http://schemas.microsoft.com/office/word/2010/wordprocessingGroup" xmlns:wpi="http://schemas.microsoft.com/office/word/2010/wordprocessingInk" xmlns:wne="http://schemas.microsoft.com/office/word/2006/wordml" xmlns:wps="http://schemas.microsoft.com/office/word/2010/wordprocessingShape" mc:Ignorable="w14 wp14">
   <w:footnote w:type="separator" w:id="-1">
     <w:p>
       <w:r>
@@ -2231,7 +2117,7 @@
 </file>
 
 <file path=word/header1.xml><?xml version="1.0" encoding="utf-8"?>
-<w:hdr xmlns:wpc="http://schemas.microsoft.com/office/word/2010/wordprocessingCanvas" xmlns:cx="http://schemas.microsoft.com/office/drawing/2014/chartex" xmlns:cx1="http://schemas.microsoft.com/office/drawing/2015/9/8/chartex" xmlns:cx2="http://schemas.microsoft.com/office/drawing/2015/10/21/chartex" xmlns:cx3="http://schemas.microsoft.com/office/drawing/2016/5/9/chartex" xmlns:cx4="http://schemas.microsoft.com/office/drawing/2016/5/10/chartex" xmlns:cx5="http://schemas.microsoft.com/office/drawing/2016/5/11/chartex" xmlns:cx6="http://schemas.microsoft.com/office/drawing/2016/5/12/chartex" xmlns:cx7="http://schemas.microsoft.com/office/drawing/2016/5/13/chartex" xmlns:cx8="http://schemas.microsoft.com/office/drawing/2016/5/14/chartex" xmlns:mc="http://schemas.openxmlformats.org/markup-compatibility/2006" xmlns:aink="http://schemas.microsoft.com/office/drawing/2016/ink" xmlns:am3d="http://schemas.microsoft.com/office/drawing/2017/model3d" xmlns:o="urn:schemas-microsoft-com:office:office" xmlns:r="http://schemas.openxmlformats.org/officeDocument/2006/relationships" xmlns:m="http://schemas.openxmlformats.org/officeDocument/2006/math" xmlns:v="urn:schemas-microsoft-com:vml" xmlns:wp14="http://schemas.microsoft.com/office/word/2010/wordprocessingDrawing" xmlns:wp="http://schemas.openxmlformats.org/drawingml/2006/wordprocessingDrawing" xmlns:w10="urn:schemas-microsoft-com:office:word" xmlns:w="http://schemas.openxmlformats.org/wordprocessingml/2006/main" xmlns:w14="http://schemas.microsoft.com/office/word/2010/wordml" xmlns:w15="http://schemas.microsoft.com/office/word/2012/wordml" xmlns:w16cex="http://schemas.microsoft.com/office/word/2018/wordml/cex" xmlns:w16cid="http://schemas.microsoft.com/office/word/2016/wordml/cid" xmlns:w16="http://schemas.microsoft.com/office/word/2018/wordml" xmlns:w16sdtdh="http://schemas.microsoft.com/office/word/2020/wordml/sdtdatahash" xmlns:w16se="http://schemas.microsoft.com/office/word/2015/wordml/symex" xmlns:wpg="http://schemas.microsoft.com/office/word/2010/wordprocessingGroup" xmlns:wpi="http://schemas.microsoft.com/office/word/2010/wordprocessingInk" xmlns:wne="http://schemas.microsoft.com/office/word/2006/wordml" xmlns:wps="http://schemas.microsoft.com/office/word/2010/wordprocessingShape" mc:Ignorable="w14 w15 w16se w16cid w16 w16cex w16sdtdh wp14">
+<w:hdr xmlns:wpc="http://schemas.microsoft.com/office/word/2010/wordprocessingCanvas" xmlns:mc="http://schemas.openxmlformats.org/markup-compatibility/2006" xmlns:o="urn:schemas-microsoft-com:office:office" xmlns:r="http://schemas.openxmlformats.org/officeDocument/2006/relationships" xmlns:m="http://schemas.openxmlformats.org/officeDocument/2006/math" xmlns:v="urn:schemas-microsoft-com:vml" xmlns:wp14="http://schemas.microsoft.com/office/word/2010/wordprocessingDrawing" xmlns:wp="http://schemas.openxmlformats.org/drawingml/2006/wordprocessingDrawing" xmlns:w10="urn:schemas-microsoft-com:office:word" xmlns:w="http://schemas.openxmlformats.org/wordprocessingml/2006/main" xmlns:w14="http://schemas.microsoft.com/office/word/2010/wordml" xmlns:wpg="http://schemas.microsoft.com/office/word/2010/wordprocessingGroup" xmlns:wpi="http://schemas.microsoft.com/office/word/2010/wordprocessingInk" xmlns:wne="http://schemas.microsoft.com/office/word/2006/wordml" xmlns:wps="http://schemas.microsoft.com/office/word/2010/wordprocessingShape" mc:Ignorable="w14 wp14">
   <w:p>
     <w:pPr>
       <w:pStyle w:val="Header"/>
@@ -2241,7 +2127,7 @@
 </file>
 
 <file path=word/header2.xml><?xml version="1.0" encoding="utf-8"?>
-<w:hdr xmlns:wpc="http://schemas.microsoft.com/office/word/2010/wordprocessingCanvas" xmlns:cx="http://schemas.microsoft.com/office/drawing/2014/chartex" xmlns:cx1="http://schemas.microsoft.com/office/drawing/2015/9/8/chartex" xmlns:cx2="http://schemas.microsoft.com/office/drawing/2015/10/21/chartex" xmlns:cx3="http://schemas.microsoft.com/office/drawing/2016/5/9/chartex" xmlns:cx4="http://schemas.microsoft.com/office/drawing/2016/5/10/chartex" xmlns:cx5="http://schemas.microsoft.com/office/drawing/2016/5/11/chartex" xmlns:cx6="http://schemas.microsoft.com/office/drawing/2016/5/12/chartex" xmlns:cx7="http://schemas.microsoft.com/office/drawing/2016/5/13/chartex" xmlns:cx8="http://schemas.microsoft.com/office/drawing/2016/5/14/chartex" xmlns:mc="http://schemas.openxmlformats.org/markup-compatibility/2006" xmlns:aink="http://schemas.microsoft.com/office/drawing/2016/ink" xmlns:am3d="http://schemas.microsoft.com/office/drawing/2017/model3d" xmlns:o="urn:schemas-microsoft-com:office:office" xmlns:r="http://schemas.openxmlformats.org/officeDocument/2006/relationships" xmlns:m="http://schemas.openxmlformats.org/officeDocument/2006/math" xmlns:v="urn:schemas-microsoft-com:vml" xmlns:wp14="http://schemas.microsoft.com/office/word/2010/wordprocessingDrawing" xmlns:wp="http://schemas.openxmlformats.org/drawingml/2006/wordprocessingDrawing" xmlns:w10="urn:schemas-microsoft-com:office:word" xmlns:w="http://schemas.openxmlformats.org/wordprocessingml/2006/main" xmlns:w14="http://schemas.microsoft.com/office/word/2010/wordml" xmlns:w15="http://schemas.microsoft.com/office/word/2012/wordml" xmlns:w16cex="http://schemas.microsoft.com/office/word/2018/wordml/cex" xmlns:w16cid="http://schemas.microsoft.com/office/word/2016/wordml/cid" xmlns:w16="http://schemas.microsoft.com/office/word/2018/wordml" xmlns:w16sdtdh="http://schemas.microsoft.com/office/word/2020/wordml/sdtdatahash" xmlns:w16se="http://schemas.microsoft.com/office/word/2015/wordml/symex" xmlns:wpg="http://schemas.microsoft.com/office/word/2010/wordprocessingGroup" xmlns:wpi="http://schemas.microsoft.com/office/word/2010/wordprocessingInk" xmlns:wne="http://schemas.microsoft.com/office/word/2006/wordml" xmlns:wps="http://schemas.microsoft.com/office/word/2010/wordprocessingShape" mc:Ignorable="w14 w15 w16se w16cid w16 w16cex w16sdtdh wp14">
+<w:hdr xmlns:wpc="http://schemas.microsoft.com/office/word/2010/wordprocessingCanvas" xmlns:mc="http://schemas.openxmlformats.org/markup-compatibility/2006" xmlns:o="urn:schemas-microsoft-com:office:office" xmlns:r="http://schemas.openxmlformats.org/officeDocument/2006/relationships" xmlns:m="http://schemas.openxmlformats.org/officeDocument/2006/math" xmlns:v="urn:schemas-microsoft-com:vml" xmlns:wp14="http://schemas.microsoft.com/office/word/2010/wordprocessingDrawing" xmlns:wp="http://schemas.openxmlformats.org/drawingml/2006/wordprocessingDrawing" xmlns:w10="urn:schemas-microsoft-com:office:word" xmlns:w="http://schemas.openxmlformats.org/wordprocessingml/2006/main" xmlns:w14="http://schemas.microsoft.com/office/word/2010/wordml" xmlns:wpg="http://schemas.microsoft.com/office/word/2010/wordprocessingGroup" xmlns:wpi="http://schemas.microsoft.com/office/word/2010/wordprocessingInk" xmlns:wne="http://schemas.microsoft.com/office/word/2006/wordml" xmlns:wps="http://schemas.microsoft.com/office/word/2010/wordprocessingShape" mc:Ignorable="w14 wp14">
   <w:p>
     <w:pPr>
       <w:pStyle w:val="Header"/>
@@ -2265,7 +2151,7 @@
 </file>
 
 <file path=word/header3.xml><?xml version="1.0" encoding="utf-8"?>
-<w:hdr xmlns:wpc="http://schemas.microsoft.com/office/word/2010/wordprocessingCanvas" xmlns:cx="http://schemas.microsoft.com/office/drawing/2014/chartex" xmlns:cx1="http://schemas.microsoft.com/office/drawing/2015/9/8/chartex" xmlns:cx2="http://schemas.microsoft.com/office/drawing/2015/10/21/chartex" xmlns:cx3="http://schemas.microsoft.com/office/drawing/2016/5/9/chartex" xmlns:cx4="http://schemas.microsoft.com/office/drawing/2016/5/10/chartex" xmlns:cx5="http://schemas.microsoft.com/office/drawing/2016/5/11/chartex" xmlns:cx6="http://schemas.microsoft.com/office/drawing/2016/5/12/chartex" xmlns:cx7="http://schemas.microsoft.com/office/drawing/2016/5/13/chartex" xmlns:cx8="http://schemas.microsoft.com/office/drawing/2016/5/14/chartex" xmlns:mc="http://schemas.openxmlformats.org/markup-compatibility/2006" xmlns:aink="http://schemas.microsoft.com/office/drawing/2016/ink" xmlns:am3d="http://schemas.microsoft.com/office/drawing/2017/model3d" xmlns:o="urn:schemas-microsoft-com:office:office" xmlns:r="http://schemas.openxmlformats.org/officeDocument/2006/relationships" xmlns:m="http://schemas.openxmlformats.org/officeDocument/2006/math" xmlns:v="urn:schemas-microsoft-com:vml" xmlns:wp14="http://schemas.microsoft.com/office/word/2010/wordprocessingDrawing" xmlns:wp="http://schemas.openxmlformats.org/drawingml/2006/wordprocessingDrawing" xmlns:w10="urn:schemas-microsoft-com:office:word" xmlns:w="http://schemas.openxmlformats.org/wordprocessingml/2006/main" xmlns:w14="http://schemas.microsoft.com/office/word/2010/wordml" xmlns:w15="http://schemas.microsoft.com/office/word/2012/wordml" xmlns:w16cex="http://schemas.microsoft.com/office/word/2018/wordml/cex" xmlns:w16cid="http://schemas.microsoft.com/office/word/2016/wordml/cid" xmlns:w16="http://schemas.microsoft.com/office/word/2018/wordml" xmlns:w16sdtdh="http://schemas.microsoft.com/office/word/2020/wordml/sdtdatahash" xmlns:w16se="http://schemas.microsoft.com/office/word/2015/wordml/symex" xmlns:wpg="http://schemas.microsoft.com/office/word/2010/wordprocessingGroup" xmlns:wpi="http://schemas.microsoft.com/office/word/2010/wordprocessingInk" xmlns:wne="http://schemas.microsoft.com/office/word/2006/wordml" xmlns:wps="http://schemas.microsoft.com/office/word/2010/wordprocessingShape" mc:Ignorable="w14 w15 w16se w16cid w16 w16cex w16sdtdh wp14">
+<w:hdr xmlns:wpc="http://schemas.microsoft.com/office/word/2010/wordprocessingCanvas" xmlns:mc="http://schemas.openxmlformats.org/markup-compatibility/2006" xmlns:o="urn:schemas-microsoft-com:office:office" xmlns:r="http://schemas.openxmlformats.org/officeDocument/2006/relationships" xmlns:m="http://schemas.openxmlformats.org/officeDocument/2006/math" xmlns:v="urn:schemas-microsoft-com:vml" xmlns:wp14="http://schemas.microsoft.com/office/word/2010/wordprocessingDrawing" xmlns:wp="http://schemas.openxmlformats.org/drawingml/2006/wordprocessingDrawing" xmlns:w10="urn:schemas-microsoft-com:office:word" xmlns:w="http://schemas.openxmlformats.org/wordprocessingml/2006/main" xmlns:w14="http://schemas.microsoft.com/office/word/2010/wordml" xmlns:wpg="http://schemas.microsoft.com/office/word/2010/wordprocessingGroup" xmlns:wpi="http://schemas.microsoft.com/office/word/2010/wordprocessingInk" xmlns:wne="http://schemas.microsoft.com/office/word/2006/wordml" xmlns:wps="http://schemas.microsoft.com/office/word/2010/wordprocessingShape" mc:Ignorable="w14 wp14">
   <w:p>
     <w:pPr>
       <w:pStyle w:val="Header"/>
@@ -2275,8 +2161,8 @@
 </file>
 
 <file path=word/numbering.xml><?xml version="1.0" encoding="utf-8"?>
-<w:numbering xmlns:wpc="http://schemas.microsoft.com/office/word/2010/wordprocessingCanvas" xmlns:cx="http://schemas.microsoft.com/office/drawing/2014/chartex" xmlns:cx1="http://schemas.microsoft.com/office/drawing/2015/9/8/chartex" xmlns:cx2="http://schemas.microsoft.com/office/drawing/2015/10/21/chartex" xmlns:cx3="http://schemas.microsoft.com/office/drawing/2016/5/9/chartex" xmlns:cx4="http://schemas.microsoft.com/office/drawing/2016/5/10/chartex" xmlns:cx5="http://schemas.microsoft.com/office/drawing/2016/5/11/chartex" xmlns:cx6="http://schemas.microsoft.com/office/drawing/2016/5/12/chartex" xmlns:cx7="http://schemas.microsoft.com/office/drawing/2016/5/13/chartex" xmlns:cx8="http://schemas.microsoft.com/office/drawing/2016/5/14/chartex" xmlns:mc="http://schemas.openxmlformats.org/markup-compatibility/2006" xmlns:aink="http://schemas.microsoft.com/office/drawing/2016/ink" xmlns:am3d="http://schemas.microsoft.com/office/drawing/2017/model3d" xmlns:o="urn:schemas-microsoft-com:office:office" xmlns:r="http://schemas.openxmlformats.org/officeDocument/2006/relationships" xmlns:m="http://schemas.openxmlformats.org/officeDocument/2006/math" xmlns:v="urn:schemas-microsoft-com:vml" xmlns:wp14="http://schemas.microsoft.com/office/word/2010/wordprocessingDrawing" xmlns:wp="http://schemas.openxmlformats.org/drawingml/2006/wordprocessingDrawing" xmlns:w10="urn:schemas-microsoft-com:office:word" xmlns:w="http://schemas.openxmlformats.org/wordprocessingml/2006/main" xmlns:w14="http://schemas.microsoft.com/office/word/2010/wordml" xmlns:w15="http://schemas.microsoft.com/office/word/2012/wordml" xmlns:w16cex="http://schemas.microsoft.com/office/word/2018/wordml/cex" xmlns:w16cid="http://schemas.microsoft.com/office/word/2016/wordml/cid" xmlns:w16="http://schemas.microsoft.com/office/word/2018/wordml" xmlns:w16sdtdh="http://schemas.microsoft.com/office/word/2020/wordml/sdtdatahash" xmlns:w16se="http://schemas.microsoft.com/office/word/2015/wordml/symex" xmlns:wpg="http://schemas.microsoft.com/office/word/2010/wordprocessingGroup" xmlns:wpi="http://schemas.microsoft.com/office/word/2010/wordprocessingInk" xmlns:wne="http://schemas.microsoft.com/office/word/2006/wordml" xmlns:wps="http://schemas.microsoft.com/office/word/2010/wordprocessingShape" mc:Ignorable="w14 w15 w16se w16cid w16 w16cex w16sdtdh wp14">
-  <w:abstractNum w:abstractNumId="0" w15:restartNumberingAfterBreak="0">
+<w:numbering xmlns:wpc="http://schemas.microsoft.com/office/word/2010/wordprocessingCanvas" xmlns:mc="http://schemas.openxmlformats.org/markup-compatibility/2006" xmlns:o="urn:schemas-microsoft-com:office:office" xmlns:r="http://schemas.openxmlformats.org/officeDocument/2006/relationships" xmlns:m="http://schemas.openxmlformats.org/officeDocument/2006/math" xmlns:v="urn:schemas-microsoft-com:vml" xmlns:wp14="http://schemas.microsoft.com/office/word/2010/wordprocessingDrawing" xmlns:wp="http://schemas.openxmlformats.org/drawingml/2006/wordprocessingDrawing" xmlns:w10="urn:schemas-microsoft-com:office:word" xmlns:w="http://schemas.openxmlformats.org/wordprocessingml/2006/main" xmlns:w14="http://schemas.microsoft.com/office/word/2010/wordml" xmlns:wpg="http://schemas.microsoft.com/office/word/2010/wordprocessingGroup" xmlns:wpi="http://schemas.microsoft.com/office/word/2010/wordprocessingInk" xmlns:wne="http://schemas.microsoft.com/office/word/2006/wordml" xmlns:wps="http://schemas.microsoft.com/office/word/2010/wordprocessingShape" mc:Ignorable="w14 wp14">
+  <w:abstractNum w:abstractNumId="0">
     <w:nsid w:val="08B2501C"/>
     <w:multiLevelType w:val="hybridMultilevel"/>
     <w:tmpl w:val="F2A43D58"/>
@@ -2396,7 +2282,7 @@
 </file>
 
 <file path=word/styles.xml><?xml version="1.0" encoding="utf-8"?>
-<w:styles xmlns:mc="http://schemas.openxmlformats.org/markup-compatibility/2006" xmlns:r="http://schemas.openxmlformats.org/officeDocument/2006/relationships" xmlns:w="http://schemas.openxmlformats.org/wordprocessingml/2006/main" xmlns:w14="http://schemas.microsoft.com/office/word/2010/wordml" xmlns:w15="http://schemas.microsoft.com/office/word/2012/wordml" xmlns:w16cex="http://schemas.microsoft.com/office/word/2018/wordml/cex" xmlns:w16cid="http://schemas.microsoft.com/office/word/2016/wordml/cid" xmlns:w16="http://schemas.microsoft.com/office/word/2018/wordml" xmlns:w16sdtdh="http://schemas.microsoft.com/office/word/2020/wordml/sdtdatahash" xmlns:w16se="http://schemas.microsoft.com/office/word/2015/wordml/symex" mc:Ignorable="w14 w15 w16se w16cid w16 w16cex w16sdtdh">
+<w:styles xmlns:mc="http://schemas.openxmlformats.org/markup-compatibility/2006" xmlns:r="http://schemas.openxmlformats.org/officeDocument/2006/relationships" xmlns:w="http://schemas.openxmlformats.org/wordprocessingml/2006/main" xmlns:w14="http://schemas.microsoft.com/office/word/2010/wordml" mc:Ignorable="w14">
   <w:docDefaults>
     <w:rPrDefault>
       <w:rPr>
@@ -2412,383 +2298,462 @@
       </w:pPr>
     </w:pPrDefault>
   </w:docDefaults>
-  <w:latentStyles w:defLockedState="0" w:defUIPriority="99" w:defSemiHidden="0" w:defUnhideWhenUsed="0" w:defQFormat="0" w:count="376">
-    <w:lsdException w:name="Normal" w:uiPriority="0" w:qFormat="1"/>
-    <w:lsdException w:name="heading 1" w:uiPriority="9" w:qFormat="1"/>
-    <w:lsdException w:name="heading 2" w:semiHidden="1" w:uiPriority="9" w:unhideWhenUsed="1" w:qFormat="1"/>
-    <w:lsdException w:name="heading 3" w:semiHidden="1" w:uiPriority="9" w:unhideWhenUsed="1" w:qFormat="1"/>
-    <w:lsdException w:name="heading 4" w:semiHidden="1" w:uiPriority="9" w:unhideWhenUsed="1" w:qFormat="1"/>
-    <w:lsdException w:name="heading 5" w:semiHidden="1" w:uiPriority="9" w:unhideWhenUsed="1" w:qFormat="1"/>
-    <w:lsdException w:name="heading 6" w:semiHidden="1" w:uiPriority="9" w:unhideWhenUsed="1" w:qFormat="1"/>
-    <w:lsdException w:name="heading 7" w:semiHidden="1" w:uiPriority="9" w:unhideWhenUsed="1" w:qFormat="1"/>
-    <w:lsdException w:name="heading 8" w:semiHidden="1" w:uiPriority="9" w:unhideWhenUsed="1" w:qFormat="1"/>
-    <w:lsdException w:name="heading 9" w:semiHidden="1" w:uiPriority="9" w:unhideWhenUsed="1" w:qFormat="1"/>
-    <w:lsdException w:name="index 1" w:semiHidden="1" w:unhideWhenUsed="1"/>
-    <w:lsdException w:name="index 2" w:semiHidden="1" w:unhideWhenUsed="1"/>
-    <w:lsdException w:name="index 3" w:semiHidden="1" w:unhideWhenUsed="1"/>
-    <w:lsdException w:name="index 4" w:semiHidden="1" w:unhideWhenUsed="1"/>
-    <w:lsdException w:name="index 5" w:semiHidden="1" w:unhideWhenUsed="1"/>
-    <w:lsdException w:name="index 6" w:semiHidden="1" w:unhideWhenUsed="1"/>
-    <w:lsdException w:name="index 7" w:semiHidden="1" w:unhideWhenUsed="1"/>
-    <w:lsdException w:name="index 8" w:semiHidden="1" w:unhideWhenUsed="1"/>
-    <w:lsdException w:name="index 9" w:semiHidden="1" w:unhideWhenUsed="1"/>
-    <w:lsdException w:name="toc 1" w:semiHidden="1" w:uiPriority="39" w:unhideWhenUsed="1"/>
-    <w:lsdException w:name="toc 2" w:semiHidden="1" w:uiPriority="39" w:unhideWhenUsed="1"/>
-    <w:lsdException w:name="toc 3" w:semiHidden="1" w:uiPriority="39" w:unhideWhenUsed="1"/>
-    <w:lsdException w:name="toc 4" w:semiHidden="1" w:uiPriority="39" w:unhideWhenUsed="1"/>
-    <w:lsdException w:name="toc 5" w:semiHidden="1" w:uiPriority="39" w:unhideWhenUsed="1"/>
-    <w:lsdException w:name="toc 6" w:semiHidden="1" w:uiPriority="39" w:unhideWhenUsed="1"/>
-    <w:lsdException w:name="toc 7" w:semiHidden="1" w:uiPriority="39" w:unhideWhenUsed="1"/>
-    <w:lsdException w:name="toc 8" w:semiHidden="1" w:uiPriority="39" w:unhideWhenUsed="1"/>
-    <w:lsdException w:name="toc 9" w:semiHidden="1" w:uiPriority="39" w:unhideWhenUsed="1"/>
-    <w:lsdException w:name="Normal Indent" w:semiHidden="1" w:unhideWhenUsed="1"/>
-    <w:lsdException w:name="footnote text" w:semiHidden="1" w:unhideWhenUsed="1"/>
-    <w:lsdException w:name="annotation text" w:semiHidden="1" w:unhideWhenUsed="1"/>
-    <w:lsdException w:name="header" w:semiHidden="1" w:unhideWhenUsed="1"/>
-    <w:lsdException w:name="footer" w:semiHidden="1" w:unhideWhenUsed="1"/>
-    <w:lsdException w:name="index heading" w:semiHidden="1" w:unhideWhenUsed="1"/>
-    <w:lsdException w:name="caption" w:semiHidden="1" w:uiPriority="35" w:unhideWhenUsed="1" w:qFormat="1"/>
-    <w:lsdException w:name="table of figures" w:semiHidden="1" w:unhideWhenUsed="1"/>
-    <w:lsdException w:name="envelope address" w:semiHidden="1" w:unhideWhenUsed="1"/>
-    <w:lsdException w:name="envelope return" w:semiHidden="1" w:unhideWhenUsed="1"/>
-    <w:lsdException w:name="footnote reference" w:semiHidden="1"/>
-    <w:lsdException w:name="annotation reference" w:semiHidden="1" w:unhideWhenUsed="1"/>
-    <w:lsdException w:name="line number" w:semiHidden="1" w:unhideWhenUsed="1"/>
-    <w:lsdException w:name="page number" w:semiHidden="1" w:unhideWhenUsed="1"/>
-    <w:lsdException w:name="endnote reference" w:semiHidden="1" w:unhideWhenUsed="1"/>
-    <w:lsdException w:name="endnote text" w:semiHidden="1" w:unhideWhenUsed="1"/>
-    <w:lsdException w:name="table of authorities" w:semiHidden="1" w:unhideWhenUsed="1"/>
-    <w:lsdException w:name="macro" w:semiHidden="1" w:unhideWhenUsed="1"/>
-    <w:lsdException w:name="toa heading" w:semiHidden="1" w:unhideWhenUsed="1"/>
-    <w:lsdException w:name="List" w:semiHidden="1" w:unhideWhenUsed="1"/>
-    <w:lsdException w:name="List Bullet" w:semiHidden="1" w:unhideWhenUsed="1"/>
-    <w:lsdException w:name="List Number" w:semiHidden="1" w:unhideWhenUsed="1"/>
-    <w:lsdException w:name="List 2" w:semiHidden="1" w:unhideWhenUsed="1"/>
-    <w:lsdException w:name="List 3" w:semiHidden="1" w:unhideWhenUsed="1"/>
-    <w:lsdException w:name="List 4" w:semiHidden="1" w:unhideWhenUsed="1"/>
-    <w:lsdException w:name="List 5" w:semiHidden="1" w:unhideWhenUsed="1"/>
-    <w:lsdException w:name="List Bullet 2" w:semiHidden="1" w:unhideWhenUsed="1"/>
-    <w:lsdException w:name="List Bullet 3" w:semiHidden="1" w:unhideWhenUsed="1"/>
-    <w:lsdException w:name="List Bullet 4" w:semiHidden="1" w:unhideWhenUsed="1"/>
-    <w:lsdException w:name="List Bullet 5" w:semiHidden="1" w:unhideWhenUsed="1"/>
-    <w:lsdException w:name="List Number 2" w:semiHidden="1" w:unhideWhenUsed="1"/>
-    <w:lsdException w:name="List Number 3" w:semiHidden="1" w:unhideWhenUsed="1"/>
-    <w:lsdException w:name="List Number 4" w:semiHidden="1" w:unhideWhenUsed="1"/>
-    <w:lsdException w:name="List Number 5" w:semiHidden="1" w:unhideWhenUsed="1"/>
-    <w:lsdException w:name="Title" w:uiPriority="10" w:qFormat="1"/>
-    <w:lsdException w:name="Closing" w:semiHidden="1" w:unhideWhenUsed="1"/>
-    <w:lsdException w:name="Signature" w:semiHidden="1" w:unhideWhenUsed="1"/>
-    <w:lsdException w:name="Default Paragraph Font" w:semiHidden="1" w:uiPriority="1" w:unhideWhenUsed="1"/>
-    <w:lsdException w:name="Body Text" w:semiHidden="1" w:unhideWhenUsed="1"/>
-    <w:lsdException w:name="Body Text Indent" w:semiHidden="1" w:unhideWhenUsed="1"/>
-    <w:lsdException w:name="List Continue" w:semiHidden="1" w:unhideWhenUsed="1"/>
-    <w:lsdException w:name="List Continue 2" w:semiHidden="1" w:unhideWhenUsed="1"/>
-    <w:lsdException w:name="List Continue 3" w:semiHidden="1" w:unhideWhenUsed="1"/>
-    <w:lsdException w:name="List Continue 4" w:semiHidden="1" w:unhideWhenUsed="1"/>
-    <w:lsdException w:name="List Continue 5" w:semiHidden="1" w:unhideWhenUsed="1"/>
-    <w:lsdException w:name="Message Header" w:semiHidden="1" w:unhideWhenUsed="1"/>
-    <w:lsdException w:name="Subtitle" w:uiPriority="11" w:qFormat="1"/>
-    <w:lsdException w:name="Salutation" w:semiHidden="1" w:unhideWhenUsed="1"/>
-    <w:lsdException w:name="Date" w:semiHidden="1" w:unhideWhenUsed="1"/>
-    <w:lsdException w:name="Body Text First Indent" w:semiHidden="1" w:unhideWhenUsed="1"/>
-    <w:lsdException w:name="Body Text First Indent 2" w:semiHidden="1" w:unhideWhenUsed="1"/>
-    <w:lsdException w:name="Note Heading" w:semiHidden="1" w:unhideWhenUsed="1"/>
-    <w:lsdException w:name="Body Text 2" w:semiHidden="1" w:unhideWhenUsed="1"/>
-    <w:lsdException w:name="Body Text 3" w:semiHidden="1" w:unhideWhenUsed="1"/>
-    <w:lsdException w:name="Body Text Indent 2" w:semiHidden="1" w:unhideWhenUsed="1"/>
-    <w:lsdException w:name="Body Text Indent 3" w:semiHidden="1" w:unhideWhenUsed="1"/>
-    <w:lsdException w:name="Block Text" w:semiHidden="1" w:unhideWhenUsed="1"/>
-    <w:lsdException w:name="Hyperlink" w:semiHidden="1" w:unhideWhenUsed="1"/>
-    <w:lsdException w:name="FollowedHyperlink" w:semiHidden="1" w:unhideWhenUsed="1"/>
-    <w:lsdException w:name="Strong" w:uiPriority="22" w:qFormat="1"/>
-    <w:lsdException w:name="Emphasis" w:uiPriority="20" w:qFormat="1"/>
-    <w:lsdException w:name="Document Map" w:semiHidden="1" w:unhideWhenUsed="1"/>
-    <w:lsdException w:name="Plain Text" w:semiHidden="1" w:unhideWhenUsed="1"/>
-    <w:lsdException w:name="E-mail Signature" w:semiHidden="1" w:unhideWhenUsed="1"/>
-    <w:lsdException w:name="HTML Top of Form" w:semiHidden="1" w:unhideWhenUsed="1"/>
-    <w:lsdException w:name="HTML Bottom of Form" w:semiHidden="1" w:unhideWhenUsed="1"/>
-    <w:lsdException w:name="Normal (Web)" w:semiHidden="1" w:unhideWhenUsed="1"/>
-    <w:lsdException w:name="HTML Acronym" w:semiHidden="1" w:unhideWhenUsed="1"/>
-    <w:lsdException w:name="HTML Address" w:semiHidden="1" w:unhideWhenUsed="1"/>
-    <w:lsdException w:name="HTML Cite" w:semiHidden="1" w:unhideWhenUsed="1"/>
-    <w:lsdException w:name="HTML Code" w:semiHidden="1" w:unhideWhenUsed="1"/>
-    <w:lsdException w:name="HTML Definition" w:semiHidden="1" w:unhideWhenUsed="1"/>
-    <w:lsdException w:name="HTML Keyboard" w:semiHidden="1" w:unhideWhenUsed="1"/>
-    <w:lsdException w:name="HTML Preformatted" w:semiHidden="1" w:unhideWhenUsed="1"/>
-    <w:lsdException w:name="HTML Sample" w:semiHidden="1" w:unhideWhenUsed="1"/>
-    <w:lsdException w:name="HTML Typewriter" w:semiHidden="1" w:unhideWhenUsed="1"/>
-    <w:lsdException w:name="HTML Variable" w:semiHidden="1" w:unhideWhenUsed="1"/>
-    <w:lsdException w:name="Normal Table" w:semiHidden="1" w:unhideWhenUsed="1"/>
-    <w:lsdException w:name="annotation subject" w:semiHidden="1" w:unhideWhenUsed="1"/>
-    <w:lsdException w:name="No List" w:semiHidden="1" w:unhideWhenUsed="1"/>
-    <w:lsdException w:name="Outline List 1" w:semiHidden="1" w:unhideWhenUsed="1"/>
-    <w:lsdException w:name="Outline List 2" w:semiHidden="1" w:unhideWhenUsed="1"/>
-    <w:lsdException w:name="Outline List 3" w:semiHidden="1" w:unhideWhenUsed="1"/>
-    <w:lsdException w:name="Table Simple 1" w:semiHidden="1" w:unhideWhenUsed="1"/>
-    <w:lsdException w:name="Table Simple 2" w:semiHidden="1" w:unhideWhenUsed="1"/>
-    <w:lsdException w:name="Table Simple 3" w:semiHidden="1" w:unhideWhenUsed="1"/>
-    <w:lsdException w:name="Table Classic 1" w:semiHidden="1" w:unhideWhenUsed="1"/>
-    <w:lsdException w:name="Table Classic 2" w:semiHidden="1" w:unhideWhenUsed="1"/>
-    <w:lsdException w:name="Table Classic 3" w:semiHidden="1" w:unhideWhenUsed="1"/>
-    <w:lsdException w:name="Table Classic 4" w:semiHidden="1" w:unhideWhenUsed="1"/>
-    <w:lsdException w:name="Table Colorful 1" w:semiHidden="1" w:unhideWhenUsed="1"/>
-    <w:lsdException w:name="Table Colorful 2" w:semiHidden="1" w:unhideWhenUsed="1"/>
-    <w:lsdException w:name="Table Colorful 3" w:semiHidden="1" w:unhideWhenUsed="1"/>
-    <w:lsdException w:name="Table Columns 1" w:semiHidden="1" w:unhideWhenUsed="1"/>
-    <w:lsdException w:name="Table Columns 2" w:semiHidden="1" w:unhideWhenUsed="1"/>
-    <w:lsdException w:name="Table Columns 3" w:semiHidden="1" w:unhideWhenUsed="1"/>
-    <w:lsdException w:name="Table Columns 4" w:semiHidden="1" w:unhideWhenUsed="1"/>
-    <w:lsdException w:name="Table Columns 5" w:semiHidden="1" w:unhideWhenUsed="1"/>
-    <w:lsdException w:name="Table Grid 1" w:semiHidden="1" w:unhideWhenUsed="1"/>
-    <w:lsdException w:name="Table Grid 2" w:semiHidden="1" w:unhideWhenUsed="1"/>
-    <w:lsdException w:name="Table Grid 3" w:semiHidden="1" w:unhideWhenUsed="1"/>
-    <w:lsdException w:name="Table Grid 4" w:semiHidden="1" w:unhideWhenUsed="1"/>
-    <w:lsdException w:name="Table Grid 5" w:semiHidden="1" w:unhideWhenUsed="1"/>
-    <w:lsdException w:name="Table Grid 6" w:semiHidden="1" w:unhideWhenUsed="1"/>
-    <w:lsdException w:name="Table Grid 7" w:semiHidden="1" w:unhideWhenUsed="1"/>
-    <w:lsdException w:name="Table Grid 8" w:semiHidden="1" w:unhideWhenUsed="1"/>
-    <w:lsdException w:name="Table List 1" w:semiHidden="1" w:unhideWhenUsed="1"/>
-    <w:lsdException w:name="Table List 2" w:semiHidden="1" w:unhideWhenUsed="1"/>
-    <w:lsdException w:name="Table List 3" w:semiHidden="1" w:unhideWhenUsed="1"/>
-    <w:lsdException w:name="Table List 4" w:semiHidden="1" w:unhideWhenUsed="1"/>
-    <w:lsdException w:name="Table List 5" w:semiHidden="1" w:unhideWhenUsed="1"/>
-    <w:lsdException w:name="Table List 6" w:semiHidden="1" w:unhideWhenUsed="1"/>
-    <w:lsdException w:name="Table List 7" w:semiHidden="1" w:unhideWhenUsed="1"/>
-    <w:lsdException w:name="Table List 8" w:semiHidden="1" w:unhideWhenUsed="1"/>
-    <w:lsdException w:name="Table 3D effects 1" w:semiHidden="1" w:unhideWhenUsed="1"/>
-    <w:lsdException w:name="Table 3D effects 2" w:semiHidden="1" w:unhideWhenUsed="1"/>
-    <w:lsdException w:name="Table 3D effects 3" w:semiHidden="1" w:unhideWhenUsed="1"/>
-    <w:lsdException w:name="Table Contemporary" w:semiHidden="1" w:unhideWhenUsed="1"/>
-    <w:lsdException w:name="Table Elegant" w:semiHidden="1" w:unhideWhenUsed="1"/>
-    <w:lsdException w:name="Table Professional" w:semiHidden="1" w:unhideWhenUsed="1"/>
-    <w:lsdException w:name="Table Subtle 1" w:semiHidden="1" w:unhideWhenUsed="1"/>
-    <w:lsdException w:name="Table Subtle 2" w:semiHidden="1" w:unhideWhenUsed="1"/>
-    <w:lsdException w:name="Table Web 1" w:semiHidden="1" w:unhideWhenUsed="1"/>
-    <w:lsdException w:name="Table Web 2" w:semiHidden="1" w:unhideWhenUsed="1"/>
-    <w:lsdException w:name="Table Web 3" w:semiHidden="1" w:unhideWhenUsed="1"/>
-    <w:lsdException w:name="Balloon Text" w:semiHidden="1" w:unhideWhenUsed="1"/>
-    <w:lsdException w:name="Table Grid" w:uiPriority="59"/>
-    <w:lsdException w:name="Table Theme" w:semiHidden="1" w:unhideWhenUsed="1"/>
-    <w:lsdException w:name="Placeholder Text" w:semiHidden="1"/>
-    <w:lsdException w:name="No Spacing" w:uiPriority="1" w:qFormat="1"/>
-    <w:lsdException w:name="Light Shading" w:uiPriority="60"/>
-    <w:lsdException w:name="Light List" w:uiPriority="61"/>
-    <w:lsdException w:name="Light Grid" w:uiPriority="62"/>
-    <w:lsdException w:name="Medium Shading 1" w:uiPriority="63"/>
-    <w:lsdException w:name="Medium Shading 2" w:uiPriority="64"/>
-    <w:lsdException w:name="Medium List 1" w:uiPriority="65"/>
-    <w:lsdException w:name="Medium List 2" w:uiPriority="66"/>
-    <w:lsdException w:name="Medium Grid 1" w:uiPriority="67"/>
-    <w:lsdException w:name="Medium Grid 2" w:uiPriority="68"/>
-    <w:lsdException w:name="Medium Grid 3" w:uiPriority="69"/>
-    <w:lsdException w:name="Dark List" w:uiPriority="70"/>
-    <w:lsdException w:name="Colorful Shading" w:uiPriority="71"/>
-    <w:lsdException w:name="Colorful List" w:uiPriority="72"/>
-    <w:lsdException w:name="Colorful Grid" w:uiPriority="73"/>
-    <w:lsdException w:name="Light Shading Accent 1" w:uiPriority="60"/>
-    <w:lsdException w:name="Light List Accent 1" w:uiPriority="61"/>
-    <w:lsdException w:name="Light Grid Accent 1" w:uiPriority="62"/>
-    <w:lsdException w:name="Medium Shading 1 Accent 1" w:uiPriority="63"/>
-    <w:lsdException w:name="Medium Shading 2 Accent 1" w:uiPriority="64"/>
-    <w:lsdException w:name="Medium List 1 Accent 1" w:uiPriority="65"/>
-    <w:lsdException w:name="Revision" w:semiHidden="1"/>
-    <w:lsdException w:name="List Paragraph" w:uiPriority="34" w:qFormat="1"/>
-    <w:lsdException w:name="Quote" w:uiPriority="29" w:qFormat="1"/>
-    <w:lsdException w:name="Intense Quote" w:uiPriority="30" w:qFormat="1"/>
-    <w:lsdException w:name="Medium List 2 Accent 1" w:uiPriority="66"/>
-    <w:lsdException w:name="Medium Grid 1 Accent 1" w:uiPriority="67"/>
-    <w:lsdException w:name="Medium Grid 2 Accent 1" w:uiPriority="68"/>
-    <w:lsdException w:name="Medium Grid 3 Accent 1" w:uiPriority="69"/>
-    <w:lsdException w:name="Dark List Accent 1" w:uiPriority="70"/>
-    <w:lsdException w:name="Colorful Shading Accent 1" w:uiPriority="71"/>
-    <w:lsdException w:name="Colorful List Accent 1" w:uiPriority="72"/>
-    <w:lsdException w:name="Colorful Grid Accent 1" w:uiPriority="73"/>
-    <w:lsdException w:name="Light Shading Accent 2" w:uiPriority="60"/>
-    <w:lsdException w:name="Light List Accent 2" w:uiPriority="61"/>
-    <w:lsdException w:name="Light Grid Accent 2" w:uiPriority="62"/>
-    <w:lsdException w:name="Medium Shading 1 Accent 2" w:uiPriority="63"/>
-    <w:lsdException w:name="Medium Shading 2 Accent 2" w:uiPriority="64"/>
-    <w:lsdException w:name="Medium List 1 Accent 2" w:uiPriority="65"/>
-    <w:lsdException w:name="Medium List 2 Accent 2" w:uiPriority="66"/>
-    <w:lsdException w:name="Medium Grid 1 Accent 2" w:uiPriority="67"/>
-    <w:lsdException w:name="Medium Grid 2 Accent 2" w:uiPriority="68"/>
-    <w:lsdException w:name="Medium Grid 3 Accent 2" w:uiPriority="69"/>
-    <w:lsdException w:name="Dark List Accent 2" w:uiPriority="70"/>
-    <w:lsdException w:name="Colorful Shading Accent 2" w:uiPriority="71"/>
-    <w:lsdException w:name="Colorful List Accent 2" w:uiPriority="72"/>
-    <w:lsdException w:name="Colorful Grid Accent 2" w:uiPriority="73"/>
-    <w:lsdException w:name="Light Shading Accent 3" w:uiPriority="60"/>
-    <w:lsdException w:name="Light List Accent 3" w:uiPriority="61"/>
-    <w:lsdException w:name="Light Grid Accent 3" w:uiPriority="62"/>
-    <w:lsdException w:name="Medium Shading 1 Accent 3" w:uiPriority="63"/>
-    <w:lsdException w:name="Medium Shading 2 Accent 3" w:uiPriority="64"/>
-    <w:lsdException w:name="Medium List 1 Accent 3" w:uiPriority="65"/>
-    <w:lsdException w:name="Medium List 2 Accent 3" w:uiPriority="66"/>
-    <w:lsdException w:name="Medium Grid 1 Accent 3" w:uiPriority="67"/>
-    <w:lsdException w:name="Medium Grid 2 Accent 3" w:uiPriority="68"/>
-    <w:lsdException w:name="Medium Grid 3 Accent 3" w:uiPriority="69"/>
-    <w:lsdException w:name="Dark List Accent 3" w:uiPriority="70"/>
-    <w:lsdException w:name="Colorful Shading Accent 3" w:uiPriority="71"/>
-    <w:lsdException w:name="Colorful List Accent 3" w:uiPriority="72"/>
-    <w:lsdException w:name="Colorful Grid Accent 3" w:uiPriority="73"/>
-    <w:lsdException w:name="Light Shading Accent 4" w:uiPriority="60"/>
-    <w:lsdException w:name="Light List Accent 4" w:uiPriority="61"/>
-    <w:lsdException w:name="Light Grid Accent 4" w:uiPriority="62"/>
-    <w:lsdException w:name="Medium Shading 1 Accent 4" w:uiPriority="63"/>
-    <w:lsdException w:name="Medium Shading 2 Accent 4" w:uiPriority="64"/>
-    <w:lsdException w:name="Medium List 1 Accent 4" w:uiPriority="65"/>
-    <w:lsdException w:name="Medium List 2 Accent 4" w:uiPriority="66"/>
-    <w:lsdException w:name="Medium Grid 1 Accent 4" w:uiPriority="67"/>
-    <w:lsdException w:name="Medium Grid 2 Accent 4" w:uiPriority="68"/>
-    <w:lsdException w:name="Medium Grid 3 Accent 4" w:uiPriority="69"/>
-    <w:lsdException w:name="Dark List Accent 4" w:uiPriority="70"/>
-    <w:lsdException w:name="Colorful Shading Accent 4" w:uiPriority="71"/>
-    <w:lsdException w:name="Colorful List Accent 4" w:uiPriority="72"/>
-    <w:lsdException w:name="Colorful Grid Accent 4" w:uiPriority="73"/>
-    <w:lsdException w:name="Light Shading Accent 5" w:uiPriority="60"/>
-    <w:lsdException w:name="Light List Accent 5" w:uiPriority="61"/>
-    <w:lsdException w:name="Light Grid Accent 5" w:uiPriority="62"/>
-    <w:lsdException w:name="Medium Shading 1 Accent 5" w:uiPriority="63"/>
-    <w:lsdException w:name="Medium Shading 2 Accent 5" w:uiPriority="64"/>
-    <w:lsdException w:name="Medium List 1 Accent 5" w:uiPriority="65"/>
-    <w:lsdException w:name="Medium List 2 Accent 5" w:uiPriority="66"/>
-    <w:lsdException w:name="Medium Grid 1 Accent 5" w:uiPriority="67"/>
-    <w:lsdException w:name="Medium Grid 2 Accent 5" w:uiPriority="68"/>
-    <w:lsdException w:name="Medium Grid 3 Accent 5" w:uiPriority="69"/>
-    <w:lsdException w:name="Dark List Accent 5" w:uiPriority="70"/>
-    <w:lsdException w:name="Colorful Shading Accent 5" w:uiPriority="71"/>
-    <w:lsdException w:name="Colorful List Accent 5" w:uiPriority="72"/>
-    <w:lsdException w:name="Colorful Grid Accent 5" w:uiPriority="73"/>
-    <w:lsdException w:name="Light Shading Accent 6" w:uiPriority="60"/>
-    <w:lsdException w:name="Light List Accent 6" w:uiPriority="61"/>
-    <w:lsdException w:name="Light Grid Accent 6" w:uiPriority="62"/>
-    <w:lsdException w:name="Medium Shading 1 Accent 6" w:uiPriority="63"/>
-    <w:lsdException w:name="Medium Shading 2 Accent 6" w:uiPriority="64"/>
-    <w:lsdException w:name="Medium List 1 Accent 6" w:uiPriority="65"/>
-    <w:lsdException w:name="Medium List 2 Accent 6" w:uiPriority="66"/>
-    <w:lsdException w:name="Medium Grid 1 Accent 6" w:uiPriority="67"/>
-    <w:lsdException w:name="Medium Grid 2 Accent 6" w:uiPriority="68"/>
-    <w:lsdException w:name="Medium Grid 3 Accent 6" w:uiPriority="69"/>
-    <w:lsdException w:name="Dark List Accent 6" w:uiPriority="70"/>
-    <w:lsdException w:name="Colorful Shading Accent 6" w:uiPriority="71"/>
-    <w:lsdException w:name="Colorful List Accent 6" w:uiPriority="72"/>
-    <w:lsdException w:name="Colorful Grid Accent 6" w:uiPriority="73"/>
-    <w:lsdException w:name="Subtle Emphasis" w:uiPriority="19" w:qFormat="1"/>
-    <w:lsdException w:name="Intense Emphasis" w:uiPriority="21" w:qFormat="1"/>
-    <w:lsdException w:name="Subtle Reference" w:uiPriority="31" w:qFormat="1"/>
-    <w:lsdException w:name="Intense Reference" w:uiPriority="32" w:qFormat="1"/>
-    <w:lsdException w:name="Book Title" w:uiPriority="33" w:qFormat="1"/>
-    <w:lsdException w:name="Bibliography" w:semiHidden="1" w:uiPriority="37" w:unhideWhenUsed="1"/>
-    <w:lsdException w:name="TOC Heading" w:semiHidden="1" w:uiPriority="39" w:unhideWhenUsed="1" w:qFormat="1"/>
-    <w:lsdException w:name="Plain Table 1" w:uiPriority="41"/>
-    <w:lsdException w:name="Plain Table 2" w:uiPriority="42"/>
-    <w:lsdException w:name="Plain Table 3" w:uiPriority="43"/>
-    <w:lsdException w:name="Plain Table 4" w:uiPriority="44"/>
-    <w:lsdException w:name="Plain Table 5" w:uiPriority="45"/>
-    <w:lsdException w:name="Grid Table Light" w:uiPriority="40"/>
-    <w:lsdException w:name="Grid Table 1 Light" w:uiPriority="46"/>
-    <w:lsdException w:name="Grid Table 2" w:uiPriority="47"/>
-    <w:lsdException w:name="Grid Table 3" w:uiPriority="48"/>
-    <w:lsdException w:name="Grid Table 4" w:uiPriority="49"/>
-    <w:lsdException w:name="Grid Table 5 Dark" w:uiPriority="50"/>
-    <w:lsdException w:name="Grid Table 6 Colorful" w:uiPriority="51"/>
-    <w:lsdException w:name="Grid Table 7 Colorful" w:uiPriority="52"/>
-    <w:lsdException w:name="Grid Table 1 Light Accent 1" w:uiPriority="46"/>
-    <w:lsdException w:name="Grid Table 2 Accent 1" w:uiPriority="47"/>
-    <w:lsdException w:name="Grid Table 3 Accent 1" w:uiPriority="48"/>
-    <w:lsdException w:name="Grid Table 4 Accent 1" w:uiPriority="49"/>
-    <w:lsdException w:name="Grid Table 5 Dark Accent 1" w:uiPriority="50"/>
-    <w:lsdException w:name="Grid Table 6 Colorful Accent 1" w:uiPriority="51"/>
-    <w:lsdException w:name="Grid Table 7 Colorful Accent 1" w:uiPriority="52"/>
-    <w:lsdException w:name="Grid Table 1 Light Accent 2" w:uiPriority="46"/>
-    <w:lsdException w:name="Grid Table 2 Accent 2" w:uiPriority="47"/>
-    <w:lsdException w:name="Grid Table 3 Accent 2" w:uiPriority="48"/>
-    <w:lsdException w:name="Grid Table 4 Accent 2" w:uiPriority="49"/>
-    <w:lsdException w:name="Grid Table 5 Dark Accent 2" w:uiPriority="50"/>
-    <w:lsdException w:name="Grid Table 6 Colorful Accent 2" w:uiPriority="51"/>
-    <w:lsdException w:name="Grid Table 7 Colorful Accent 2" w:uiPriority="52"/>
-    <w:lsdException w:name="Grid Table 1 Light Accent 3" w:uiPriority="46"/>
-    <w:lsdException w:name="Grid Table 2 Accent 3" w:uiPriority="47"/>
-    <w:lsdException w:name="Grid Table 3 Accent 3" w:uiPriority="48"/>
-    <w:lsdException w:name="Grid Table 4 Accent 3" w:uiPriority="49"/>
-    <w:lsdException w:name="Grid Table 5 Dark Accent 3" w:uiPriority="50"/>
-    <w:lsdException w:name="Grid Table 6 Colorful Accent 3" w:uiPriority="51"/>
-    <w:lsdException w:name="Grid Table 7 Colorful Accent 3" w:uiPriority="52"/>
-    <w:lsdException w:name="Grid Table 1 Light Accent 4" w:uiPriority="46"/>
-    <w:lsdException w:name="Grid Table 2 Accent 4" w:uiPriority="47"/>
-    <w:lsdException w:name="Grid Table 3 Accent 4" w:uiPriority="48"/>
-    <w:lsdException w:name="Grid Table 4 Accent 4" w:uiPriority="49"/>
-    <w:lsdException w:name="Grid Table 5 Dark Accent 4" w:uiPriority="50"/>
-    <w:lsdException w:name="Grid Table 6 Colorful Accent 4" w:uiPriority="51"/>
-    <w:lsdException w:name="Grid Table 7 Colorful Accent 4" w:uiPriority="52"/>
-    <w:lsdException w:name="Grid Table 1 Light Accent 5" w:uiPriority="46"/>
-    <w:lsdException w:name="Grid Table 2 Accent 5" w:uiPriority="47"/>
-    <w:lsdException w:name="Grid Table 3 Accent 5" w:uiPriority="48"/>
-    <w:lsdException w:name="Grid Table 4 Accent 5" w:uiPriority="49"/>
-    <w:lsdException w:name="Grid Table 5 Dark Accent 5" w:uiPriority="50"/>
-    <w:lsdException w:name="Grid Table 6 Colorful Accent 5" w:uiPriority="51"/>
-    <w:lsdException w:name="Grid Table 7 Colorful Accent 5" w:uiPriority="52"/>
-    <w:lsdException w:name="Grid Table 1 Light Accent 6" w:uiPriority="46"/>
-    <w:lsdException w:name="Grid Table 2 Accent 6" w:uiPriority="47"/>
-    <w:lsdException w:name="Grid Table 3 Accent 6" w:uiPriority="48"/>
-    <w:lsdException w:name="Grid Table 4 Accent 6" w:uiPriority="49"/>
-    <w:lsdException w:name="Grid Table 5 Dark Accent 6" w:uiPriority="50"/>
-    <w:lsdException w:name="Grid Table 6 Colorful Accent 6" w:uiPriority="51"/>
-    <w:lsdException w:name="Grid Table 7 Colorful Accent 6" w:uiPriority="52"/>
-    <w:lsdException w:name="List Table 1 Light" w:uiPriority="46"/>
-    <w:lsdException w:name="List Table 2" w:uiPriority="47"/>
-    <w:lsdException w:name="List Table 3" w:uiPriority="48"/>
-    <w:lsdException w:name="List Table 4" w:uiPriority="49"/>
-    <w:lsdException w:name="List Table 5 Dark" w:uiPriority="50"/>
-    <w:lsdException w:name="List Table 6 Colorful" w:uiPriority="51"/>
-    <w:lsdException w:name="List Table 7 Colorful" w:uiPriority="52"/>
-    <w:lsdException w:name="List Table 1 Light Accent 1" w:uiPriority="46"/>
-    <w:lsdException w:name="List Table 2 Accent 1" w:uiPriority="47"/>
-    <w:lsdException w:name="List Table 3 Accent 1" w:uiPriority="48"/>
-    <w:lsdException w:name="List Table 4 Accent 1" w:uiPriority="49"/>
-    <w:lsdException w:name="List Table 5 Dark Accent 1" w:uiPriority="50"/>
-    <w:lsdException w:name="List Table 6 Colorful Accent 1" w:uiPriority="51"/>
-    <w:lsdException w:name="List Table 7 Colorful Accent 1" w:uiPriority="52"/>
-    <w:lsdException w:name="List Table 1 Light Accent 2" w:uiPriority="46"/>
-    <w:lsdException w:name="List Table 2 Accent 2" w:uiPriority="47"/>
-    <w:lsdException w:name="List Table 3 Accent 2" w:uiPriority="48"/>
-    <w:lsdException w:name="List Table 4 Accent 2" w:uiPriority="49"/>
-    <w:lsdException w:name="List Table 5 Dark Accent 2" w:uiPriority="50"/>
-    <w:lsdException w:name="List Table 6 Colorful Accent 2" w:uiPriority="51"/>
-    <w:lsdException w:name="List Table 7 Colorful Accent 2" w:uiPriority="52"/>
-    <w:lsdException w:name="List Table 1 Light Accent 3" w:uiPriority="46"/>
-    <w:lsdException w:name="List Table 2 Accent 3" w:uiPriority="47"/>
-    <w:lsdException w:name="List Table 3 Accent 3" w:uiPriority="48"/>
-    <w:lsdException w:name="List Table 4 Accent 3" w:uiPriority="49"/>
-    <w:lsdException w:name="List Table 5 Dark Accent 3" w:uiPriority="50"/>
-    <w:lsdException w:name="List Table 6 Colorful Accent 3" w:uiPriority="51"/>
-    <w:lsdException w:name="List Table 7 Colorful Accent 3" w:uiPriority="52"/>
-    <w:lsdException w:name="List Table 1 Light Accent 4" w:uiPriority="46"/>
-    <w:lsdException w:name="List Table 2 Accent 4" w:uiPriority="47"/>
-    <w:lsdException w:name="List Table 3 Accent 4" w:uiPriority="48"/>
-    <w:lsdException w:name="List Table 4 Accent 4" w:uiPriority="49"/>
-    <w:lsdException w:name="List Table 5 Dark Accent 4" w:uiPriority="50"/>
-    <w:lsdException w:name="List Table 6 Colorful Accent 4" w:uiPriority="51"/>
-    <w:lsdException w:name="List Table 7 Colorful Accent 4" w:uiPriority="52"/>
-    <w:lsdException w:name="List Table 1 Light Accent 5" w:uiPriority="46"/>
-    <w:lsdException w:name="List Table 2 Accent 5" w:uiPriority="47"/>
-    <w:lsdException w:name="List Table 3 Accent 5" w:uiPriority="48"/>
-    <w:lsdException w:name="List Table 4 Accent 5" w:uiPriority="49"/>
-    <w:lsdException w:name="List Table 5 Dark Accent 5" w:uiPriority="50"/>
-    <w:lsdException w:name="List Table 6 Colorful Accent 5" w:uiPriority="51"/>
-    <w:lsdException w:name="List Table 7 Colorful Accent 5" w:uiPriority="52"/>
-    <w:lsdException w:name="List Table 1 Light Accent 6" w:uiPriority="46"/>
-    <w:lsdException w:name="List Table 2 Accent 6" w:uiPriority="47"/>
-    <w:lsdException w:name="List Table 3 Accent 6" w:uiPriority="48"/>
-    <w:lsdException w:name="List Table 4 Accent 6" w:uiPriority="49"/>
-    <w:lsdException w:name="List Table 5 Dark Accent 6" w:uiPriority="50"/>
-    <w:lsdException w:name="List Table 6 Colorful Accent 6" w:uiPriority="51"/>
-    <w:lsdException w:name="List Table 7 Colorful Accent 6" w:uiPriority="52"/>
-    <w:lsdException w:name="Mention" w:semiHidden="1" w:unhideWhenUsed="1"/>
-    <w:lsdException w:name="Smart Hyperlink" w:semiHidden="1" w:unhideWhenUsed="1"/>
-    <w:lsdException w:name="Hashtag" w:semiHidden="1" w:unhideWhenUsed="1"/>
-    <w:lsdException w:name="Unresolved Mention" w:semiHidden="1" w:unhideWhenUsed="1"/>
-    <w:lsdException w:name="Smart Link" w:semiHidden="1" w:unhideWhenUsed="1"/>
+  <w:latentStyles w:defLockedState="0" w:defUIPriority="99" w:defSemiHidden="1" w:defUnhideWhenUsed="1" w:defQFormat="0" w:count="267">
+    <w:lsdException w:name="Normal" w:semiHidden="0" w:uiPriority="0" w:unhideWhenUsed="0" w:qFormat="1"/>
+    <w:lsdException w:name="heading 1" w:semiHidden="0" w:uiPriority="9" w:unhideWhenUsed="0" w:qFormat="1"/>
+    <w:lsdException w:name="heading 2" w:uiPriority="9" w:qFormat="1"/>
+    <w:lsdException w:name="heading 3" w:uiPriority="9" w:qFormat="1"/>
+    <w:lsdException w:name="heading 4" w:uiPriority="9" w:qFormat="1"/>
+    <w:lsdException w:name="heading 5" w:uiPriority="9" w:qFormat="1"/>
+    <w:lsdException w:name="heading 6" w:uiPriority="9" w:qFormat="1"/>
+    <w:lsdException w:name="heading 7" w:uiPriority="9" w:qFormat="1"/>
+    <w:lsdException w:name="heading 8" w:uiPriority="9" w:qFormat="1"/>
+    <w:lsdException w:name="heading 9" w:uiPriority="9" w:qFormat="1"/>
+    <w:lsdException w:name="toc 1" w:uiPriority="39"/>
+    <w:lsdException w:name="toc 2" w:uiPriority="39"/>
+    <w:lsdException w:name="toc 3" w:uiPriority="39"/>
+    <w:lsdException w:name="toc 4" w:uiPriority="39"/>
+    <w:lsdException w:name="toc 5" w:uiPriority="39"/>
+    <w:lsdException w:name="toc 6" w:uiPriority="39"/>
+    <w:lsdException w:name="toc 7" w:uiPriority="39"/>
+    <w:lsdException w:name="toc 8" w:uiPriority="39"/>
+    <w:lsdException w:name="toc 9" w:uiPriority="39"/>
+    <w:lsdException w:name="caption" w:uiPriority="35" w:qFormat="1"/>
+    <w:lsdException w:name="footnote reference" w:unhideWhenUsed="0"/>
+    <w:lsdException w:name="Title" w:semiHidden="0" w:uiPriority="10" w:unhideWhenUsed="0" w:qFormat="1"/>
+    <w:lsdException w:name="Default Paragraph Font" w:uiPriority="1"/>
+    <w:lsdException w:name="Subtitle" w:semiHidden="0" w:uiPriority="11" w:unhideWhenUsed="0" w:qFormat="1"/>
+    <w:lsdException w:name="Strong" w:semiHidden="0" w:uiPriority="22" w:unhideWhenUsed="0" w:qFormat="1"/>
+    <w:lsdException w:name="Emphasis" w:semiHidden="0" w:uiPriority="20" w:unhideWhenUsed="0" w:qFormat="1"/>
+    <w:lsdException w:name="Table Grid" w:semiHidden="0" w:uiPriority="59" w:unhideWhenUsed="0"/>
+    <w:lsdException w:name="Placeholder Text" w:unhideWhenUsed="0"/>
+    <w:lsdException w:name="No Spacing" w:semiHidden="0" w:uiPriority="1" w:unhideWhenUsed="0" w:qFormat="1"/>
+    <w:lsdException w:name="Light Shading" w:semiHidden="0" w:uiPriority="60" w:unhideWhenUsed="0"/>
+    <w:lsdException w:name="Light List" w:semiHidden="0" w:uiPriority="61" w:unhideWhenUsed="0"/>
+    <w:lsdException w:name="Light Grid" w:semiHidden="0" w:uiPriority="62" w:unhideWhenUsed="0"/>
+    <w:lsdException w:name="Medium Shading 1" w:semiHidden="0" w:uiPriority="63" w:unhideWhenUsed="0"/>
+    <w:lsdException w:name="Medium Shading 2" w:semiHidden="0" w:uiPriority="64" w:unhideWhenUsed="0"/>
+    <w:lsdException w:name="Medium List 1" w:semiHidden="0" w:uiPriority="65" w:unhideWhenUsed="0"/>
+    <w:lsdException w:name="Medium List 2" w:semiHidden="0" w:uiPriority="66" w:unhideWhenUsed="0"/>
+    <w:lsdException w:name="Medium Grid 1" w:semiHidden="0" w:uiPriority="67" w:unhideWhenUsed="0"/>
+    <w:lsdException w:name="Medium Grid 2" w:semiHidden="0" w:uiPriority="68" w:unhideWhenUsed="0"/>
+    <w:lsdException w:name="Medium Grid 3" w:semiHidden="0" w:uiPriority="69" w:unhideWhenUsed="0"/>
+    <w:lsdException w:name="Dark List" w:semiHidden="0" w:uiPriority="70" w:unhideWhenUsed="0"/>
+    <w:lsdException w:name="Colorful Shading" w:semiHidden="0" w:uiPriority="71" w:unhideWhenUsed="0"/>
+    <w:lsdException w:name="Colorful List" w:semiHidden="0" w:uiPriority="72" w:unhideWhenUsed="0"/>
+    <w:lsdException w:name="Colorful Grid" w:semiHidden="0" w:uiPriority="73" w:unhideWhenUsed="0"/>
+    <w:lsdException w:name="Light Shading Accent 1" w:semiHidden="0" w:uiPriority="60" w:unhideWhenUsed="0"/>
+    <w:lsdException w:name="Light List Accent 1" w:semiHidden="0" w:uiPriority="61" w:unhideWhenUsed="0"/>
+    <w:lsdException w:name="Light Grid Accent 1" w:semiHidden="0" w:uiPriority="62" w:unhideWhenUsed="0"/>
+    <w:lsdException w:name="Medium Shading 1 Accent 1" w:semiHidden="0" w:uiPriority="63" w:unhideWhenUsed="0"/>
+    <w:lsdException w:name="Medium Shading 2 Accent 1" w:semiHidden="0" w:uiPriority="64" w:unhideWhenUsed="0"/>
+    <w:lsdException w:name="Medium List 1 Accent 1" w:semiHidden="0" w:uiPriority="65" w:unhideWhenUsed="0"/>
+    <w:lsdException w:name="Revision" w:unhideWhenUsed="0"/>
+    <w:lsdException w:name="List Paragraph" w:semiHidden="0" w:uiPriority="34" w:unhideWhenUsed="0" w:qFormat="1"/>
+    <w:lsdException w:name="Quote" w:semiHidden="0" w:uiPriority="29" w:unhideWhenUsed="0" w:qFormat="1"/>
+    <w:lsdException w:name="Intense Quote" w:semiHidden="0" w:uiPriority="30" w:unhideWhenUsed="0" w:qFormat="1"/>
+    <w:lsdException w:name="Medium List 2 Accent 1" w:semiHidden="0" w:uiPriority="66" w:unhideWhenUsed="0"/>
+    <w:lsdException w:name="Medium Grid 1 Accent 1" w:semiHidden="0" w:uiPriority="67" w:unhideWhenUsed="0"/>
+    <w:lsdException w:name="Medium Grid 2 Accent 1" w:semiHidden="0" w:uiPriority="68" w:unhideWhenUsed="0"/>
+    <w:lsdException w:name="Medium Grid 3 Accent 1" w:semiHidden="0" w:uiPriority="69" w:unhideWhenUsed="0"/>
+    <w:lsdException w:name="Dark List Accent 1" w:semiHidden="0" w:uiPriority="70" w:unhideWhenUsed="0"/>
+    <w:lsdException w:name="Colorful Shading Accent 1" w:semiHidden="0" w:uiPriority="71" w:unhideWhenUsed="0"/>
+    <w:lsdException w:name="Colorful List Accent 1" w:semiHidden="0" w:uiPriority="72" w:unhideWhenUsed="0"/>
+    <w:lsdException w:name="Colorful Grid Accent 1" w:semiHidden="0" w:uiPriority="73" w:unhideWhenUsed="0"/>
+    <w:lsdException w:name="Light Shading Accent 2" w:semiHidden="0" w:uiPriority="60" w:unhideWhenUsed="0"/>
+    <w:lsdException w:name="Light List Accent 2" w:semiHidden="0" w:uiPriority="61" w:unhideWhenUsed="0"/>
+    <w:lsdException w:name="Light Grid Accent 2" w:semiHidden="0" w:uiPriority="62" w:unhideWhenUsed="0"/>
+    <w:lsdException w:name="Medium Shading 1 Accent 2" w:semiHidden="0" w:uiPriority="63" w:unhideWhenUsed="0"/>
+    <w:lsdException w:name="Medium Shading 2 Accent 2" w:semiHidden="0" w:uiPriority="64" w:unhideWhenUsed="0"/>
+    <w:lsdException w:name="Medium List 1 Accent 2" w:semiHidden="0" w:uiPriority="65" w:unhideWhenUsed="0"/>
+    <w:lsdException w:name="Medium List 2 Accent 2" w:semiHidden="0" w:uiPriority="66" w:unhideWhenUsed="0"/>
+    <w:lsdException w:name="Medium Grid 1 Accent 2" w:semiHidden="0" w:uiPriority="67" w:unhideWhenUsed="0"/>
+    <w:lsdException w:name="Medium Grid 2 Accent 2" w:semiHidden="0" w:uiPriority="68" w:unhideWhenUsed="0"/>
+    <w:lsdException w:name="Medium Grid 3 Accent 2" w:semiHidden="0" w:uiPriority="69" w:unhideWhenUsed="0"/>
+    <w:lsdException w:name="Dark List Accent 2" w:semiHidden="0" w:uiPriority="70" w:unhideWhenUsed="0"/>
+    <w:lsdException w:name="Colorful Shading Accent 2" w:semiHidden="0" w:uiPriority="71" w:unhideWhenUsed="0"/>
+    <w:lsdException w:name="Colorful List Accent 2" w:semiHidden="0" w:uiPriority="72" w:unhideWhenUsed="0"/>
+    <w:lsdException w:name="Colorful Grid Accent 2" w:semiHidden="0" w:uiPriority="73" w:unhideWhenUsed="0"/>
+    <w:lsdException w:name="Light Shading Accent 3" w:semiHidden="0" w:uiPriority="60" w:unhideWhenUsed="0"/>
+    <w:lsdException w:name="Light List Accent 3" w:semiHidden="0" w:uiPriority="61" w:unhideWhenUsed="0"/>
+    <w:lsdException w:name="Light Grid Accent 3" w:semiHidden="0" w:uiPriority="62" w:unhideWhenUsed="0"/>
+    <w:lsdException w:name="Medium Shading 1 Accent 3" w:semiHidden="0" w:uiPriority="63" w:unhideWhenUsed="0"/>
+    <w:lsdException w:name="Medium Shading 2 Accent 3" w:semiHidden="0" w:uiPriority="64" w:unhideWhenUsed="0"/>
+    <w:lsdException w:name="Medium List 1 Accent 3" w:semiHidden="0" w:uiPriority="65" w:unhideWhenUsed="0"/>
+    <w:lsdException w:name="Medium List 2 Accent 3" w:semiHidden="0" w:uiPriority="66" w:unhideWhenUsed="0"/>
+    <w:lsdException w:name="Medium Grid 1 Accent 3" w:semiHidden="0" w:uiPriority="67" w:unhideWhenUsed="0"/>
+    <w:lsdException w:name="Medium Grid 2 Accent 3" w:semiHidden="0" w:uiPriority="68" w:unhideWhenUsed="0"/>
+    <w:lsdException w:name="Medium Grid 3 Accent 3" w:semiHidden="0" w:uiPriority="69" w:unhideWhenUsed="0"/>
+    <w:lsdException w:name="Dark List Accent 3" w:semiHidden="0" w:uiPriority="70" w:unhideWhenUsed="0"/>
+    <w:lsdException w:name="Colorful Shading Accent 3" w:semiHidden="0" w:uiPriority="71" w:unhideWhenUsed="0"/>
+    <w:lsdException w:name="Colorful List Accent 3" w:semiHidden="0" w:uiPriority="72" w:unhideWhenUsed="0"/>
+    <w:lsdException w:name="Colorful Grid Accent 3" w:semiHidden="0" w:uiPriority="73" w:unhideWhenUsed="0"/>
+    <w:lsdException w:name="Light Shading Accent 4" w:semiHidden="0" w:uiPriority="60" w:unhideWhenUsed="0"/>
+    <w:lsdException w:name="Light List Accent 4" w:semiHidden="0" w:uiPriority="61" w:unhideWhenUsed="0"/>
+    <w:lsdException w:name="Light Grid Accent 4" w:semiHidden="0" w:uiPriority="62" w:unhideWhenUsed="0"/>
+    <w:lsdException w:name="Medium Shading 1 Accent 4" w:semiHidden="0" w:uiPriority="63" w:unhideWhenUsed="0"/>
+    <w:lsdException w:name="Medium Shading 2 Accent 4" w:semiHidden="0" w:uiPriority="64" w:unhideWhenUsed="0"/>
+    <w:lsdException w:name="Medium List 1 Accent 4" w:semiHidden="0" w:uiPriority="65" w:unhideWhenUsed="0"/>
+    <w:lsdException w:name="Medium List 2 Accent 4" w:semiHidden="0" w:uiPriority="66" w:unhideWhenUsed="0"/>
+    <w:lsdException w:name="Medium Grid 1 Accent 4" w:semiHidden="0" w:uiPriority="67" w:unhideWhenUsed="0"/>
+    <w:lsdException w:name="Medium Grid 2 Accent 4" w:semiHidden="0" w:uiPriority="68" w:unhideWhenUsed="0"/>
+    <w:lsdException w:name="Medium Grid 3 Accent 4" w:semiHidden="0" w:uiPriority="69" w:unhideWhenUsed="0"/>
+    <w:lsdException w:name="Dark List Accent 4" w:semiHidden="0" w:uiPriority="70" w:unhideWhenUsed="0"/>
+    <w:lsdException w:name="Colorful Shading Accent 4" w:semiHidden="0" w:uiPriority="71" w:unhideWhenUsed="0"/>
+    <w:lsdException w:name="Colorful List Accent 4" w:semiHidden="0" w:uiPriority="72" w:unhideWhenUsed="0"/>
+    <w:lsdException w:name="Colorful Grid Accent 4" w:semiHidden="0" w:uiPriority="73" w:unhideWhenUsed="0"/>
+    <w:lsdException w:name="Light Shading Accent 5" w:semiHidden="0" w:uiPriority="60" w:unhideWhenUsed="0"/>
+    <w:lsdException w:name="Light List Accent 5" w:semiHidden="0" w:uiPriority="61" w:unhideWhenUsed="0"/>
+    <w:lsdException w:name="Light Grid Accent 5" w:semiHidden="0" w:uiPriority="62" w:unhideWhenUsed="0"/>
+    <w:lsdException w:name="Medium Shading 1 Accent 5" w:semiHidden="0" w:uiPriority="63" w:unhideWhenUsed="0"/>
+    <w:lsdException w:name="Medium Shading 2 Accent 5" w:semiHidden="0" w:uiPriority="64" w:unhideWhenUsed="0"/>
+    <w:lsdException w:name="Medium List 1 Accent 5" w:semiHidden="0" w:uiPriority="65" w:unhideWhenUsed="0"/>
+    <w:lsdException w:name="Medium List 2 Accent 5" w:semiHidden="0" w:uiPriority="66" w:unhideWhenUsed="0"/>
+    <w:lsdException w:name="Medium Grid 1 Accent 5" w:semiHidden="0" w:uiPriority="67" w:unhideWhenUsed="0"/>
+    <w:lsdException w:name="Medium Grid 2 Accent 5" w:semiHidden="0" w:uiPriority="68" w:unhideWhenUsed="0"/>
+    <w:lsdException w:name="Medium Grid 3 Accent 5" w:semiHidden="0" w:uiPriority="69" w:unhideWhenUsed="0"/>
+    <w:lsdException w:name="Dark List Accent 5" w:semiHidden="0" w:uiPriority="70" w:unhideWhenUsed="0"/>
+    <w:lsdException w:name="Colorful Shading Accent 5" w:semiHidden="0" w:uiPriority="71" w:unhideWhenUsed="0"/>
+    <w:lsdException w:name="Colorful List Accent 5" w:semiHidden="0" w:uiPriority="72" w:unhideWhenUsed="0"/>
+    <w:lsdException w:name="Colorful Grid Accent 5" w:semiHidden="0" w:uiPriority="73" w:unhideWhenUsed="0"/>
+    <w:lsdException w:name="Light Shading Accent 6" w:semiHidden="0" w:uiPriority="60" w:unhideWhenUsed="0"/>
+    <w:lsdException w:name="Light List Accent 6" w:semiHidden="0" w:uiPriority="61" w:unhideWhenUsed="0"/>
+    <w:lsdException w:name="Light Grid Accent 6" w:semiHidden="0" w:uiPriority="62" w:unhideWhenUsed="0"/>
+    <w:lsdException w:name="Medium Shading 1 Accent 6" w:semiHidden="0" w:uiPriority="63" w:unhideWhenUsed="0"/>
+    <w:lsdException w:name="Medium Shading 2 Accent 6" w:semiHidden="0" w:uiPriority="64" w:unhideWhenUsed="0"/>
+    <w:lsdException w:name="Medium List 1 Accent 6" w:semiHidden="0" w:uiPriority="65" w:unhideWhenUsed="0"/>
+    <w:lsdException w:name="Medium List 2 Accent 6" w:semiHidden="0" w:uiPriority="66" w:unhideWhenUsed="0"/>
+    <w:lsdException w:name="Medium Grid 1 Accent 6" w:semiHidden="0" w:uiPriority="67" w:unhideWhenUsed="0"/>
+    <w:lsdException w:name="Medium Grid 2 Accent 6" w:semiHidden="0" w:uiPriority="68" w:unhideWhenUsed="0"/>
+    <w:lsdException w:name="Medium Grid 3 Accent 6" w:semiHidden="0" w:uiPriority="69" w:unhideWhenUsed="0"/>
+    <w:lsdException w:name="Dark List Accent 6" w:semiHidden="0" w:uiPriority="70" w:unhideWhenUsed="0"/>
+    <w:lsdException w:name="Colorful Shading Accent 6" w:semiHidden="0" w:uiPriority="71" w:unhideWhenUsed="0"/>
+    <w:lsdException w:name="Colorful List Accent 6" w:semiHidden="0" w:uiPriority="72" w:unhideWhenUsed="0"/>
+    <w:lsdException w:name="Colorful Grid Accent 6" w:semiHidden="0" w:uiPriority="73" w:unhideWhenUsed="0"/>
+    <w:lsdException w:name="Subtle Emphasis" w:semiHidden="0" w:uiPriority="19" w:unhideWhenUsed="0" w:qFormat="1"/>
+    <w:lsdException w:name="Intense Emphasis" w:semiHidden="0" w:uiPriority="21" w:unhideWhenUsed="0" w:qFormat="1"/>
+    <w:lsdException w:name="Subtle Reference" w:semiHidden="0" w:uiPriority="31" w:unhideWhenUsed="0" w:qFormat="1"/>
+    <w:lsdException w:name="Intense Reference" w:semiHidden="0" w:uiPriority="32" w:unhideWhenUsed="0" w:qFormat="1"/>
+    <w:lsdException w:name="Book Title" w:semiHidden="0" w:uiPriority="33" w:unhideWhenUsed="0" w:qFormat="1"/>
+    <w:lsdException w:name="Bibliography" w:uiPriority="37"/>
+    <w:lsdException w:name="TOC Heading" w:uiPriority="39" w:qFormat="1"/>
+  </w:latentStyles>
+  <w:style w:type="paragraph" w:default="1" w:styleId="Normal">
+    <w:name w:val="Normal"/>
+    <w:qFormat/>
+    <w:pPr>
+      <w:widowControl w:val="0"/>
+      <w:autoSpaceDE w:val="0"/>
+      <w:autoSpaceDN w:val="0"/>
+      <w:adjustRightInd w:val="0"/>
+      <w:spacing w:after="0" w:line="240" w:lineRule="auto"/>
+    </w:pPr>
+    <w:rPr>
+      <w:rFonts w:ascii="Times New Roman" w:hAnsi="Times New Roman" w:cs="Times New Roman"/>
+      <w:sz w:val="24"/>
+      <w:szCs w:val="24"/>
+    </w:rPr>
+  </w:style>
+  <w:style w:type="character" w:default="1" w:styleId="DefaultParagraphFont">
+    <w:name w:val="Default Paragraph Font"/>
+    <w:uiPriority w:val="1"/>
+    <w:semiHidden/>
+    <w:unhideWhenUsed/>
+  </w:style>
+  <w:style w:type="table" w:default="1" w:styleId="TableNormal">
+    <w:name w:val="Normal Table"/>
+    <w:uiPriority w:val="99"/>
+    <w:semiHidden/>
+    <w:unhideWhenUsed/>
+    <w:tblPr>
+      <w:tblInd w:w="0" w:type="dxa"/>
+      <w:tblCellMar>
+        <w:top w:w="0" w:type="dxa"/>
+        <w:left w:w="108" w:type="dxa"/>
+        <w:bottom w:w="0" w:type="dxa"/>
+        <w:right w:w="108" w:type="dxa"/>
+      </w:tblCellMar>
+    </w:tblPr>
+  </w:style>
+  <w:style w:type="numbering" w:default="1" w:styleId="NoList">
+    <w:name w:val="No List"/>
+    <w:uiPriority w:val="99"/>
+    <w:semiHidden/>
+    <w:unhideWhenUsed/>
+  </w:style>
+  <w:style w:type="character" w:styleId="FootnoteReference">
+    <w:name w:val="footnote reference"/>
+    <w:uiPriority w:val="99"/>
+  </w:style>
+  <w:style w:type="paragraph" w:styleId="BalloonText">
+    <w:name w:val="Balloon Text"/>
+    <w:basedOn w:val="Normal"/>
+    <w:link w:val="BalloonTextChar"/>
+    <w:uiPriority w:val="99"/>
+    <w:semiHidden/>
+    <w:unhideWhenUsed/>
+    <w:rsid w:val="00670B9B"/>
+    <w:rPr>
+      <w:rFonts w:ascii="Tahoma" w:hAnsi="Tahoma" w:cs="Tahoma"/>
+      <w:sz w:val="16"/>
+      <w:szCs w:val="16"/>
+    </w:rPr>
+  </w:style>
+  <w:style w:type="character" w:customStyle="1" w:styleId="BalloonTextChar">
+    <w:name w:val="Balloon Text Char"/>
+    <w:basedOn w:val="DefaultParagraphFont"/>
+    <w:link w:val="BalloonText"/>
+    <w:uiPriority w:val="99"/>
+    <w:semiHidden/>
+    <w:rsid w:val="00670B9B"/>
+    <w:rPr>
+      <w:rFonts w:ascii="Tahoma" w:hAnsi="Tahoma" w:cs="Tahoma"/>
+      <w:sz w:val="16"/>
+      <w:szCs w:val="16"/>
+    </w:rPr>
+  </w:style>
+  <w:style w:type="paragraph" w:styleId="Header">
+    <w:name w:val="header"/>
+    <w:basedOn w:val="Normal"/>
+    <w:link w:val="HeaderChar"/>
+    <w:uiPriority w:val="99"/>
+    <w:unhideWhenUsed/>
+    <w:rsid w:val="008F0DC3"/>
+    <w:pPr>
+      <w:tabs>
+        <w:tab w:val="center" w:pos="4680"/>
+        <w:tab w:val="right" w:pos="9360"/>
+      </w:tabs>
+    </w:pPr>
+  </w:style>
+  <w:style w:type="character" w:customStyle="1" w:styleId="HeaderChar">
+    <w:name w:val="Header Char"/>
+    <w:basedOn w:val="DefaultParagraphFont"/>
+    <w:link w:val="Header"/>
+    <w:uiPriority w:val="99"/>
+    <w:rsid w:val="008F0DC3"/>
+    <w:rPr>
+      <w:rFonts w:ascii="Times New Roman" w:hAnsi="Times New Roman" w:cs="Times New Roman"/>
+      <w:sz w:val="24"/>
+      <w:szCs w:val="24"/>
+    </w:rPr>
+  </w:style>
+  <w:style w:type="paragraph" w:styleId="Footer">
+    <w:name w:val="footer"/>
+    <w:basedOn w:val="Normal"/>
+    <w:link w:val="FooterChar"/>
+    <w:uiPriority w:val="99"/>
+    <w:unhideWhenUsed/>
+    <w:rsid w:val="008F0DC3"/>
+    <w:pPr>
+      <w:tabs>
+        <w:tab w:val="center" w:pos="4680"/>
+        <w:tab w:val="right" w:pos="9360"/>
+      </w:tabs>
+    </w:pPr>
+  </w:style>
+  <w:style w:type="character" w:customStyle="1" w:styleId="FooterChar">
+    <w:name w:val="Footer Char"/>
+    <w:basedOn w:val="DefaultParagraphFont"/>
+    <w:link w:val="Footer"/>
+    <w:uiPriority w:val="99"/>
+    <w:rsid w:val="008F0DC3"/>
+    <w:rPr>
+      <w:rFonts w:ascii="Times New Roman" w:hAnsi="Times New Roman" w:cs="Times New Roman"/>
+      <w:sz w:val="24"/>
+      <w:szCs w:val="24"/>
+    </w:rPr>
+  </w:style>
+  <w:style w:type="table" w:styleId="TableGrid">
+    <w:name w:val="Table Grid"/>
+    <w:basedOn w:val="TableNormal"/>
+    <w:uiPriority w:val="59"/>
+    <w:unhideWhenUsed/>
+    <w:rsid w:val="0094737C"/>
+    <w:pPr>
+      <w:spacing w:after="0" w:line="240" w:lineRule="auto"/>
+    </w:pPr>
+    <w:tblPr>
+      <w:tblBorders>
+        <w:top w:val="single" w:sz="4" w:space="0" w:color="auto"/>
+        <w:left w:val="single" w:sz="4" w:space="0" w:color="auto"/>
+        <w:bottom w:val="single" w:sz="4" w:space="0" w:color="auto"/>
+        <w:right w:val="single" w:sz="4" w:space="0" w:color="auto"/>
+        <w:insideH w:val="single" w:sz="4" w:space="0" w:color="auto"/>
+        <w:insideV w:val="single" w:sz="4" w:space="0" w:color="auto"/>
+      </w:tblBorders>
+    </w:tblPr>
+  </w:style>
+  <w:style w:type="paragraph" w:styleId="ListParagraph">
+    <w:name w:val="List Paragraph"/>
+    <w:basedOn w:val="Normal"/>
+    <w:uiPriority w:val="34"/>
+    <w:qFormat/>
+    <w:rsid w:val="007F713C"/>
+    <w:pPr>
+      <w:ind w:left="720"/>
+      <w:contextualSpacing/>
+    </w:pPr>
+  </w:style>
+</w:styles>
+</file>
+
+<file path=word/stylesWithEffects.xml><?xml version="1.0" encoding="utf-8"?>
+<w:styles xmlns:wpc="http://schemas.microsoft.com/office/word/2010/wordprocessingCanvas" xmlns:mc="http://schemas.openxmlformats.org/markup-compatibility/2006" xmlns:o="urn:schemas-microsoft-com:office:office" xmlns:r="http://schemas.openxmlformats.org/officeDocument/2006/relationships" xmlns:m="http://schemas.openxmlformats.org/officeDocument/2006/math" xmlns:v="urn:schemas-microsoft-com:vml" xmlns:wp14="http://schemas.microsoft.com/office/word/2010/wordprocessingDrawing" xmlns:wp="http://schemas.openxmlformats.org/drawingml/2006/wordprocessingDrawing" xmlns:w10="urn:schemas-microsoft-com:office:word" xmlns:w="http://schemas.openxmlformats.org/wordprocessingml/2006/main" xmlns:w14="http://schemas.microsoft.com/office/word/2010/wordml" xmlns:wpg="http://schemas.microsoft.com/office/word/2010/wordprocessingGroup" xmlns:wpi="http://schemas.microsoft.com/office/word/2010/wordprocessingInk" xmlns:wne="http://schemas.microsoft.com/office/word/2006/wordml" xmlns:wps="http://schemas.microsoft.com/office/word/2010/wordprocessingShape" mc:Ignorable="w14 wp14">
+  <w:docDefaults>
+    <w:rPrDefault>
+      <w:rPr>
+        <w:rFonts w:asciiTheme="minorHAnsi" w:eastAsiaTheme="minorEastAsia" w:hAnsiTheme="minorHAnsi" w:cstheme="minorBidi"/>
+        <w:sz w:val="22"/>
+        <w:szCs w:val="22"/>
+        <w:lang w:val="en-US" w:eastAsia="en-US" w:bidi="ar-SA"/>
+      </w:rPr>
+    </w:rPrDefault>
+    <w:pPrDefault>
+      <w:pPr>
+        <w:spacing w:after="200" w:line="276" w:lineRule="auto"/>
+      </w:pPr>
+    </w:pPrDefault>
+  </w:docDefaults>
+  <w:latentStyles w:defLockedState="0" w:defUIPriority="99" w:defSemiHidden="1" w:defUnhideWhenUsed="1" w:defQFormat="0" w:count="267">
+    <w:lsdException w:name="Normal" w:semiHidden="0" w:uiPriority="0" w:unhideWhenUsed="0" w:qFormat="1"/>
+    <w:lsdException w:name="heading 1" w:semiHidden="0" w:uiPriority="9" w:unhideWhenUsed="0" w:qFormat="1"/>
+    <w:lsdException w:name="heading 2" w:uiPriority="9" w:qFormat="1"/>
+    <w:lsdException w:name="heading 3" w:uiPriority="9" w:qFormat="1"/>
+    <w:lsdException w:name="heading 4" w:uiPriority="9" w:qFormat="1"/>
+    <w:lsdException w:name="heading 5" w:uiPriority="9" w:qFormat="1"/>
+    <w:lsdException w:name="heading 6" w:uiPriority="9" w:qFormat="1"/>
+    <w:lsdException w:name="heading 7" w:uiPriority="9" w:qFormat="1"/>
+    <w:lsdException w:name="heading 8" w:uiPriority="9" w:qFormat="1"/>
+    <w:lsdException w:name="heading 9" w:uiPriority="9" w:qFormat="1"/>
+    <w:lsdException w:name="toc 1" w:uiPriority="39"/>
+    <w:lsdException w:name="toc 2" w:uiPriority="39"/>
+    <w:lsdException w:name="toc 3" w:uiPriority="39"/>
+    <w:lsdException w:name="toc 4" w:uiPriority="39"/>
+    <w:lsdException w:name="toc 5" w:uiPriority="39"/>
+    <w:lsdException w:name="toc 6" w:uiPriority="39"/>
+    <w:lsdException w:name="toc 7" w:uiPriority="39"/>
+    <w:lsdException w:name="toc 8" w:uiPriority="39"/>
+    <w:lsdException w:name="toc 9" w:uiPriority="39"/>
+    <w:lsdException w:name="caption" w:uiPriority="35" w:qFormat="1"/>
+    <w:lsdException w:name="footnote reference" w:unhideWhenUsed="0"/>
+    <w:lsdException w:name="Title" w:semiHidden="0" w:uiPriority="10" w:unhideWhenUsed="0" w:qFormat="1"/>
+    <w:lsdException w:name="Default Paragraph Font" w:uiPriority="1"/>
+    <w:lsdException w:name="Subtitle" w:semiHidden="0" w:uiPriority="11" w:unhideWhenUsed="0" w:qFormat="1"/>
+    <w:lsdException w:name="Strong" w:semiHidden="0" w:uiPriority="22" w:unhideWhenUsed="0" w:qFormat="1"/>
+    <w:lsdException w:name="Emphasis" w:semiHidden="0" w:uiPriority="20" w:unhideWhenUsed="0" w:qFormat="1"/>
+    <w:lsdException w:name="Table Grid" w:semiHidden="0" w:uiPriority="59" w:unhideWhenUsed="0"/>
+    <w:lsdException w:name="Placeholder Text" w:unhideWhenUsed="0"/>
+    <w:lsdException w:name="No Spacing" w:semiHidden="0" w:uiPriority="1" w:unhideWhenUsed="0" w:qFormat="1"/>
+    <w:lsdException w:name="Light Shading" w:semiHidden="0" w:uiPriority="60" w:unhideWhenUsed="0"/>
+    <w:lsdException w:name="Light List" w:semiHidden="0" w:uiPriority="61" w:unhideWhenUsed="0"/>
+    <w:lsdException w:name="Light Grid" w:semiHidden="0" w:uiPriority="62" w:unhideWhenUsed="0"/>
+    <w:lsdException w:name="Medium Shading 1" w:semiHidden="0" w:uiPriority="63" w:unhideWhenUsed="0"/>
+    <w:lsdException w:name="Medium Shading 2" w:semiHidden="0" w:uiPriority="64" w:unhideWhenUsed="0"/>
+    <w:lsdException w:name="Medium List 1" w:semiHidden="0" w:uiPriority="65" w:unhideWhenUsed="0"/>
+    <w:lsdException w:name="Medium List 2" w:semiHidden="0" w:uiPriority="66" w:unhideWhenUsed="0"/>
+    <w:lsdException w:name="Medium Grid 1" w:semiHidden="0" w:uiPriority="67" w:unhideWhenUsed="0"/>
+    <w:lsdException w:name="Medium Grid 2" w:semiHidden="0" w:uiPriority="68" w:unhideWhenUsed="0"/>
+    <w:lsdException w:name="Medium Grid 3" w:semiHidden="0" w:uiPriority="69" w:unhideWhenUsed="0"/>
+    <w:lsdException w:name="Dark List" w:semiHidden="0" w:uiPriority="70" w:unhideWhenUsed="0"/>
+    <w:lsdException w:name="Colorful Shading" w:semiHidden="0" w:uiPriority="71" w:unhideWhenUsed="0"/>
+    <w:lsdException w:name="Colorful List" w:semiHidden="0" w:uiPriority="72" w:unhideWhenUsed="0"/>
+    <w:lsdException w:name="Colorful Grid" w:semiHidden="0" w:uiPriority="73" w:unhideWhenUsed="0"/>
+    <w:lsdException w:name="Light Shading Accent 1" w:semiHidden="0" w:uiPriority="60" w:unhideWhenUsed="0"/>
+    <w:lsdException w:name="Light List Accent 1" w:semiHidden="0" w:uiPriority="61" w:unhideWhenUsed="0"/>
+    <w:lsdException w:name="Light Grid Accent 1" w:semiHidden="0" w:uiPriority="62" w:unhideWhenUsed="0"/>
+    <w:lsdException w:name="Medium Shading 1 Accent 1" w:semiHidden="0" w:uiPriority="63" w:unhideWhenUsed="0"/>
+    <w:lsdException w:name="Medium Shading 2 Accent 1" w:semiHidden="0" w:uiPriority="64" w:unhideWhenUsed="0"/>
+    <w:lsdException w:name="Medium List 1 Accent 1" w:semiHidden="0" w:uiPriority="65" w:unhideWhenUsed="0"/>
+    <w:lsdException w:name="Revision" w:unhideWhenUsed="0"/>
+    <w:lsdException w:name="List Paragraph" w:semiHidden="0" w:uiPriority="34" w:unhideWhenUsed="0" w:qFormat="1"/>
+    <w:lsdException w:name="Quote" w:semiHidden="0" w:uiPriority="29" w:unhideWhenUsed="0" w:qFormat="1"/>
+    <w:lsdException w:name="Intense Quote" w:semiHidden="0" w:uiPriority="30" w:unhideWhenUsed="0" w:qFormat="1"/>
+    <w:lsdException w:name="Medium List 2 Accent 1" w:semiHidden="0" w:uiPriority="66" w:unhideWhenUsed="0"/>
+    <w:lsdException w:name="Medium Grid 1 Accent 1" w:semiHidden="0" w:uiPriority="67" w:unhideWhenUsed="0"/>
+    <w:lsdException w:name="Medium Grid 2 Accent 1" w:semiHidden="0" w:uiPriority="68" w:unhideWhenUsed="0"/>
+    <w:lsdException w:name="Medium Grid 3 Accent 1" w:semiHidden="0" w:uiPriority="69" w:unhideWhenUsed="0"/>
+    <w:lsdException w:name="Dark List Accent 1" w:semiHidden="0" w:uiPriority="70" w:unhideWhenUsed="0"/>
+    <w:lsdException w:name="Colorful Shading Accent 1" w:semiHidden="0" w:uiPriority="71" w:unhideWhenUsed="0"/>
+    <w:lsdException w:name="Colorful List Accent 1" w:semiHidden="0" w:uiPriority="72" w:unhideWhenUsed="0"/>
+    <w:lsdException w:name="Colorful Grid Accent 1" w:semiHidden="0" w:uiPriority="73" w:unhideWhenUsed="0"/>
+    <w:lsdException w:name="Light Shading Accent 2" w:semiHidden="0" w:uiPriority="60" w:unhideWhenUsed="0"/>
+    <w:lsdException w:name="Light List Accent 2" w:semiHidden="0" w:uiPriority="61" w:unhideWhenUsed="0"/>
+    <w:lsdException w:name="Light Grid Accent 2" w:semiHidden="0" w:uiPriority="62" w:unhideWhenUsed="0"/>
+    <w:lsdException w:name="Medium Shading 1 Accent 2" w:semiHidden="0" w:uiPriority="63" w:unhideWhenUsed="0"/>
+    <w:lsdException w:name="Medium Shading 2 Accent 2" w:semiHidden="0" w:uiPriority="64" w:unhideWhenUsed="0"/>
+    <w:lsdException w:name="Medium List 1 Accent 2" w:semiHidden="0" w:uiPriority="65" w:unhideWhenUsed="0"/>
+    <w:lsdException w:name="Medium List 2 Accent 2" w:semiHidden="0" w:uiPriority="66" w:unhideWhenUsed="0"/>
+    <w:lsdException w:name="Medium Grid 1 Accent 2" w:semiHidden="0" w:uiPriority="67" w:unhideWhenUsed="0"/>
+    <w:lsdException w:name="Medium Grid 2 Accent 2" w:semiHidden="0" w:uiPriority="68" w:unhideWhenUsed="0"/>
+    <w:lsdException w:name="Medium Grid 3 Accent 2" w:semiHidden="0" w:uiPriority="69" w:unhideWhenUsed="0"/>
+    <w:lsdException w:name="Dark List Accent 2" w:semiHidden="0" w:uiPriority="70" w:unhideWhenUsed="0"/>
+    <w:lsdException w:name="Colorful Shading Accent 2" w:semiHidden="0" w:uiPriority="71" w:unhideWhenUsed="0"/>
+    <w:lsdException w:name="Colorful List Accent 2" w:semiHidden="0" w:uiPriority="72" w:unhideWhenUsed="0"/>
+    <w:lsdException w:name="Colorful Grid Accent 2" w:semiHidden="0" w:uiPriority="73" w:unhideWhenUsed="0"/>
+    <w:lsdException w:name="Light Shading Accent 3" w:semiHidden="0" w:uiPriority="60" w:unhideWhenUsed="0"/>
+    <w:lsdException w:name="Light List Accent 3" w:semiHidden="0" w:uiPriority="61" w:unhideWhenUsed="0"/>
+    <w:lsdException w:name="Light Grid Accent 3" w:semiHidden="0" w:uiPriority="62" w:unhideWhenUsed="0"/>
+    <w:lsdException w:name="Medium Shading 1 Accent 3" w:semiHidden="0" w:uiPriority="63" w:unhideWhenUsed="0"/>
+    <w:lsdException w:name="Medium Shading 2 Accent 3" w:semiHidden="0" w:uiPriority="64" w:unhideWhenUsed="0"/>
+    <w:lsdException w:name="Medium List 1 Accent 3" w:semiHidden="0" w:uiPriority="65" w:unhideWhenUsed="0"/>
+    <w:lsdException w:name="Medium List 2 Accent 3" w:semiHidden="0" w:uiPriority="66" w:unhideWhenUsed="0"/>
+    <w:lsdException w:name="Medium Grid 1 Accent 3" w:semiHidden="0" w:uiPriority="67" w:unhideWhenUsed="0"/>
+    <w:lsdException w:name="Medium Grid 2 Accent 3" w:semiHidden="0" w:uiPriority="68" w:unhideWhenUsed="0"/>
+    <w:lsdException w:name="Medium Grid 3 Accent 3" w:semiHidden="0" w:uiPriority="69" w:unhideWhenUsed="0"/>
+    <w:lsdException w:name="Dark List Accent 3" w:semiHidden="0" w:uiPriority="70" w:unhideWhenUsed="0"/>
+    <w:lsdException w:name="Colorful Shading Accent 3" w:semiHidden="0" w:uiPriority="71" w:unhideWhenUsed="0"/>
+    <w:lsdException w:name="Colorful List Accent 3" w:semiHidden="0" w:uiPriority="72" w:unhideWhenUsed="0"/>
+    <w:lsdException w:name="Colorful Grid Accent 3" w:semiHidden="0" w:uiPriority="73" w:unhideWhenUsed="0"/>
+    <w:lsdException w:name="Light Shading Accent 4" w:semiHidden="0" w:uiPriority="60" w:unhideWhenUsed="0"/>
+    <w:lsdException w:name="Light List Accent 4" w:semiHidden="0" w:uiPriority="61" w:unhideWhenUsed="0"/>
+    <w:lsdException w:name="Light Grid Accent 4" w:semiHidden="0" w:uiPriority="62" w:unhideWhenUsed="0"/>
+    <w:lsdException w:name="Medium Shading 1 Accent 4" w:semiHidden="0" w:uiPriority="63" w:unhideWhenUsed="0"/>
+    <w:lsdException w:name="Medium Shading 2 Accent 4" w:semiHidden="0" w:uiPriority="64" w:unhideWhenUsed="0"/>
+    <w:lsdException w:name="Medium List 1 Accent 4" w:semiHidden="0" w:uiPriority="65" w:unhideWhenUsed="0"/>
+    <w:lsdException w:name="Medium List 2 Accent 4" w:semiHidden="0" w:uiPriority="66" w:unhideWhenUsed="0"/>
+    <w:lsdException w:name="Medium Grid 1 Accent 4" w:semiHidden="0" w:uiPriority="67" w:unhideWhenUsed="0"/>
+    <w:lsdException w:name="Medium Grid 2 Accent 4" w:semiHidden="0" w:uiPriority="68" w:unhideWhenUsed="0"/>
+    <w:lsdException w:name="Medium Grid 3 Accent 4" w:semiHidden="0" w:uiPriority="69" w:unhideWhenUsed="0"/>
+    <w:lsdException w:name="Dark List Accent 4" w:semiHidden="0" w:uiPriority="70" w:unhideWhenUsed="0"/>
+    <w:lsdException w:name="Colorful Shading Accent 4" w:semiHidden="0" w:uiPriority="71" w:unhideWhenUsed="0"/>
+    <w:lsdException w:name="Colorful List Accent 4" w:semiHidden="0" w:uiPriority="72" w:unhideWhenUsed="0"/>
+    <w:lsdException w:name="Colorful Grid Accent 4" w:semiHidden="0" w:uiPriority="73" w:unhideWhenUsed="0"/>
+    <w:lsdException w:name="Light Shading Accent 5" w:semiHidden="0" w:uiPriority="60" w:unhideWhenUsed="0"/>
+    <w:lsdException w:name="Light List Accent 5" w:semiHidden="0" w:uiPriority="61" w:unhideWhenUsed="0"/>
+    <w:lsdException w:name="Light Grid Accent 5" w:semiHidden="0" w:uiPriority="62" w:unhideWhenUsed="0"/>
+    <w:lsdException w:name="Medium Shading 1 Accent 5" w:semiHidden="0" w:uiPriority="63" w:unhideWhenUsed="0"/>
+    <w:lsdException w:name="Medium Shading 2 Accent 5" w:semiHidden="0" w:uiPriority="64" w:unhideWhenUsed="0"/>
+    <w:lsdException w:name="Medium List 1 Accent 5" w:semiHidden="0" w:uiPriority="65" w:unhideWhenUsed="0"/>
+    <w:lsdException w:name="Medium List 2 Accent 5" w:semiHidden="0" w:uiPriority="66" w:unhideWhenUsed="0"/>
+    <w:lsdException w:name="Medium Grid 1 Accent 5" w:semiHidden="0" w:uiPriority="67" w:unhideWhenUsed="0"/>
+    <w:lsdException w:name="Medium Grid 2 Accent 5" w:semiHidden="0" w:uiPriority="68" w:unhideWhenUsed="0"/>
+    <w:lsdException w:name="Medium Grid 3 Accent 5" w:semiHidden="0" w:uiPriority="69" w:unhideWhenUsed="0"/>
+    <w:lsdException w:name="Dark List Accent 5" w:semiHidden="0" w:uiPriority="70" w:unhideWhenUsed="0"/>
+    <w:lsdException w:name="Colorful Shading Accent 5" w:semiHidden="0" w:uiPriority="71" w:unhideWhenUsed="0"/>
+    <w:lsdException w:name="Colorful List Accent 5" w:semiHidden="0" w:uiPriority="72" w:unhideWhenUsed="0"/>
+    <w:lsdException w:name="Colorful Grid Accent 5" w:semiHidden="0" w:uiPriority="73" w:unhideWhenUsed="0"/>
+    <w:lsdException w:name="Light Shading Accent 6" w:semiHidden="0" w:uiPriority="60" w:unhideWhenUsed="0"/>
+    <w:lsdException w:name="Light List Accent 6" w:semiHidden="0" w:uiPriority="61" w:unhideWhenUsed="0"/>
+    <w:lsdException w:name="Light Grid Accent 6" w:semiHidden="0" w:uiPriority="62" w:unhideWhenUsed="0"/>
+    <w:lsdException w:name="Medium Shading 1 Accent 6" w:semiHidden="0" w:uiPriority="63" w:unhideWhenUsed="0"/>
+    <w:lsdException w:name="Medium Shading 2 Accent 6" w:semiHidden="0" w:uiPriority="64" w:unhideWhenUsed="0"/>
+    <w:lsdException w:name="Medium List 1 Accent 6" w:semiHidden="0" w:uiPriority="65" w:unhideWhenUsed="0"/>
+    <w:lsdException w:name="Medium List 2 Accent 6" w:semiHidden="0" w:uiPriority="66" w:unhideWhenUsed="0"/>
+    <w:lsdException w:name="Medium Grid 1 Accent 6" w:semiHidden="0" w:uiPriority="67" w:unhideWhenUsed="0"/>
+    <w:lsdException w:name="Medium Grid 2 Accent 6" w:semiHidden="0" w:uiPriority="68" w:unhideWhenUsed="0"/>
+    <w:lsdException w:name="Medium Grid 3 Accent 6" w:semiHidden="0" w:uiPriority="69" w:unhideWhenUsed="0"/>
+    <w:lsdException w:name="Dark List Accent 6" w:semiHidden="0" w:uiPriority="70" w:unhideWhenUsed="0"/>
+    <w:lsdException w:name="Colorful Shading Accent 6" w:semiHidden="0" w:uiPriority="71" w:unhideWhenUsed="0"/>
+    <w:lsdException w:name="Colorful List Accent 6" w:semiHidden="0" w:uiPriority="72" w:unhideWhenUsed="0"/>
+    <w:lsdException w:name="Colorful Grid Accent 6" w:semiHidden="0" w:uiPriority="73" w:unhideWhenUsed="0"/>
+    <w:lsdException w:name="Subtle Emphasis" w:semiHidden="0" w:uiPriority="19" w:unhideWhenUsed="0" w:qFormat="1"/>
+    <w:lsdException w:name="Intense Emphasis" w:semiHidden="0" w:uiPriority="21" w:unhideWhenUsed="0" w:qFormat="1"/>
+    <w:lsdException w:name="Subtle Reference" w:semiHidden="0" w:uiPriority="31" w:unhideWhenUsed="0" w:qFormat="1"/>
+    <w:lsdException w:name="Intense Reference" w:semiHidden="0" w:uiPriority="32" w:unhideWhenUsed="0" w:qFormat="1"/>
+    <w:lsdException w:name="Book Title" w:semiHidden="0" w:uiPriority="33" w:unhideWhenUsed="0" w:qFormat="1"/>
+    <w:lsdException w:name="Bibliography" w:uiPriority="37"/>
+    <w:lsdException w:name="TOC Heading" w:uiPriority="39" w:qFormat="1"/>
   </w:latentStyles>
   <w:style w:type="paragraph" w:default="1" w:styleId="Normal">
     <w:name w:val="Normal"/>

</xml_diff>

<commit_message>
Dismissed for NoJail and Jail working.
</commit_message>
<xml_diff>
--- a/resources/Saved/21CRB00868_Traffic Judgment Entry.docx
+++ b/resources/Saved/21CRB00868_Traffic Judgment Entry.docx
@@ -597,7 +597,7 @@
           <w:sz w:val="20"/>
           <w:szCs w:val="20"/>
         </w:rPr>
-        <w:t xml:space="preserve"> for arraignment on January 27, 2022.</w:t>
+        <w:t xml:space="preserve"> for arraignment on January 30, 2022.</w:t>
       </w:r>
       <w:r>
         <w:rPr>
@@ -614,7 +614,25 @@
           <w:sz w:val="20"/>
           <w:szCs w:val="20"/>
         </w:rPr>
-        <w:t xml:space="preserve">Defendant was represented by  as Public Defender.</w:t>
+        <w:t xml:space="preserve">Defendant waived right to counsel.</w:t>
+      </w:r>
+      <w:r>
+        <w:rPr>
+          <w:rFonts w:ascii="Palatino Linotype" w:hAnsi="Palatino Linotype"/>
+          <w:bCs/>
+          <w:sz w:val="20"/>
+          <w:szCs w:val="20"/>
+        </w:rPr>
+        <w:t xml:space="preserve"> </w:t>
+      </w:r>
+      <w:r>
+        <w:rPr>
+          <w:rFonts w:ascii="Palatino Linotype" w:hAnsi="Palatino Linotype"/>
+          <w:bCs/>
+          <w:sz w:val="20"/>
+          <w:szCs w:val="20"/>
+        </w:rPr>
+        <w:t xml:space="preserve"/>
       </w:r>
       <w:r>
         <w:rPr>
@@ -1082,7 +1100,7 @@
                 <w:sz w:val="20"/>
                 <w:szCs w:val="20"/>
               </w:rPr>
-              <w:t xml:space="preserve">No Contest</w:t>
+              <w:t xml:space="preserve">Dismissed</w:t>
             </w:r>
           </w:p>
         </w:tc>
@@ -1164,7 +1182,7 @@
                 <w:sz w:val="20"/>
                 <w:szCs w:val="20"/>
               </w:rPr>
-              <w:t xml:space="preserve">Guilty</w:t>
+              <w:t xml:space="preserve"/>
             </w:r>
           </w:p>
         </w:tc>
@@ -1255,7 +1273,7 @@
                 <w:sz w:val="20"/>
                 <w:szCs w:val="20"/>
               </w:rPr>
-              <w:t xml:space="preserve">0</w:t>
+              <w:t xml:space="preserve"> </w:t>
             </w:r>
           </w:p>
         </w:tc>
@@ -1366,7 +1384,7 @@
                 <w:sz w:val="20"/>
                 <w:szCs w:val="20"/>
               </w:rPr>
-              <w:t xml:space="preserve">0</w:t>
+              <w:t xml:space="preserve"> </w:t>
             </w:r>
           </w:p>
         </w:tc>
@@ -1434,7 +1452,7 @@
           <w:szCs w:val="20"/>
           <w:u w:val="single"/>
         </w:rPr>
-        <w:t>Court costs are assessed for the highest degree charge in this</w:t>
+        <w:t xml:space="preserve">Court costs are assessed for the highest degree charge in this</w:t>
       </w:r>
       <w:r>
         <w:rPr>
@@ -1453,25 +1471,7 @@
           <w:sz w:val="20"/>
           <w:szCs w:val="20"/>
         </w:rPr>
-        <w:t xml:space="preserve">.</w:t>
-      </w:r>
-      <w:r>
-        <w:rPr>
-          <w:rFonts w:ascii="Palatino Linotype" w:hAnsi="Palatino Linotype"/>
-          <w:bCs/>
-          <w:sz w:val="20"/>
-          <w:szCs w:val="20"/>
-        </w:rPr>
-        <w:t xml:space="preserve"> </w:t>
-      </w:r>
-      <w:r>
-        <w:rPr>
-          <w:rFonts w:ascii="Palatino Linotype" w:hAnsi="Palatino Linotype"/>
-          <w:bCs/>
-          <w:sz w:val="20"/>
-          <w:szCs w:val="20"/>
-        </w:rPr>
-        <w:t xml:space="preserve"/>
+        <w:t xml:space="preserve">. </w:t>
       </w:r>
       <w:r>
         <w:rPr>
@@ -1505,8 +1505,26 @@
           <w:sz w:val="20"/>
           <w:szCs w:val="20"/>
         </w:rPr>
-        <w:t xml:space="preserve">. Absent further order the fines and costs shall be paid in full by </w:t>
-      </w:r>
+        <w:t xml:space="preserve">. </w:t>
+      </w:r>
+      <w:bookmarkStart w:id="1" w:name="_Hlk94196527"/>
+      <w:r>
+        <w:rPr>
+          <w:rFonts w:ascii="Palatino Linotype" w:hAnsi="Palatino Linotype"/>
+          <w:sz w:val="20"/>
+          <w:szCs w:val="20"/>
+        </w:rPr>
+        <w:t>Absent further order, the Court finds Defendant is able and shall pay</w:t>
+      </w:r>
+      <w:r>
+        <w:rPr>
+          <w:rFonts w:ascii="Palatino Linotype" w:hAnsi="Palatino Linotype"/>
+          <w:sz w:val="20"/>
+          <w:szCs w:val="20"/>
+        </w:rPr>
+        <w:t xml:space="preserve"> the fines and costs in full by </w:t>
+      </w:r>
+      <w:bookmarkEnd w:id="1"/>
       <w:r>
         <w:rPr>
           <w:rFonts w:ascii="Palatino Linotype" w:hAnsi="Palatino Linotype"/>
@@ -1515,7 +1533,7 @@
           <w:sz w:val="20"/>
           <w:szCs w:val="20"/>
         </w:rPr>
-        <w:t xml:space="preserve">January 27, 2022</w:t>
+        <w:t xml:space="preserve">January 30, 2022</w:t>
       </w:r>
       <w:r>
         <w:rPr>

</xml_diff>

<commit_message>
Multiple Connections to DB working without issue.
</commit_message>
<xml_diff>
--- a/resources/Saved/21CRB00868_Traffic Judgment Entry.docx
+++ b/resources/Saved/21CRB00868_Traffic Judgment Entry.docx
@@ -597,7 +597,7 @@
           <w:sz w:val="20"/>
           <w:szCs w:val="20"/>
         </w:rPr>
-        <w:t xml:space="preserve"> for arraignment on January 30, 2022.</w:t>
+        <w:t xml:space="preserve"> for arraignment on February 01, 2022.</w:t>
       </w:r>
       <w:r>
         <w:rPr>
@@ -758,17 +758,36 @@
           <w:sz w:val="20"/>
           <w:szCs w:val="20"/>
         </w:rPr>
-        <w:t>The Court, finding that the Defendant entered the plea knowingly, intelligently, and voluntarily, accepted the plea and entered the following sentence:</w:t>
+        <w:t xml:space="preserve">The Court, finding that the Defendant entered the plea knowingly, intelligently, and voluntarily, accepted the plea and entered the following sentence:</w:t>
       </w:r>
     </w:p>
     <w:p>
       <w:pPr>
-        <w:rPr>
-          <w:rFonts w:ascii="Palatino Linotype" w:hAnsi="Palatino Linotype"/>
-          <w:sz w:val="20"/>
-          <w:szCs w:val="20"/>
-        </w:rPr>
-      </w:pPr>
+        <w:jc w:val="both"/>
+        <w:rPr>
+          <w:rFonts w:ascii="Palatino Linotype" w:hAnsi="Palatino Linotype"/>
+          <w:sz w:val="20"/>
+          <w:szCs w:val="20"/>
+        </w:rPr>
+      </w:pPr>
+      <w:r>
+        <w:rPr>
+          <w:rFonts w:ascii="Palatino Linotype" w:hAnsi="Palatino Linotype"/>
+          <w:sz w:val="20"/>
+          <w:szCs w:val="20"/>
+        </w:rPr>
+        <w:t xml:space="preserve"/>
+      </w:r>
+      <w:r>
+        <w:rPr>
+          <w:rFonts w:ascii="Palatino Linotype" w:hAnsi="Palatino Linotype"/>
+          <w:sz w:val="20"/>
+          <w:szCs w:val="20"/>
+        </w:rPr>
+        <w:t xml:space="preserve"/>
+        <w:br/>
+        <w:t xml:space="preserve"/>
+      </w:r>
     </w:p>
     <w:tbl>
       <w:tblPr>
@@ -1062,6 +1081,7 @@
                 <w:sz w:val="20"/>
                 <w:szCs w:val="20"/>
               </w:rPr>
+              <w:lastRenderedPageBreak/>
               <w:t>Plea</w:t>
             </w:r>
           </w:p>
@@ -1100,7 +1120,7 @@
                 <w:sz w:val="20"/>
                 <w:szCs w:val="20"/>
               </w:rPr>
-              <w:t xml:space="preserve">Dismissed</w:t>
+              <w:t xml:space="preserve">No Contest</w:t>
             </w:r>
           </w:p>
         </w:tc>
@@ -1143,7 +1163,6 @@
                 <w:sz w:val="20"/>
                 <w:szCs w:val="20"/>
               </w:rPr>
-              <w:lastRenderedPageBreak/>
               <w:t>Finding</w:t>
             </w:r>
           </w:p>
@@ -1182,7 +1201,7 @@
                 <w:sz w:val="20"/>
                 <w:szCs w:val="20"/>
               </w:rPr>
-              <w:t xml:space="preserve"/>
+              <w:t xml:space="preserve">Guilty</w:t>
             </w:r>
           </w:p>
         </w:tc>
@@ -1263,17 +1282,7 @@
                 <w:sz w:val="20"/>
                 <w:szCs w:val="20"/>
               </w:rPr>
-              <w:t xml:space="preserve">$ </w:t>
-            </w:r>
-            <w:r>
-              <w:rPr>
-                <w:rFonts w:ascii="Palatino Linotype" w:hAnsi="Palatino Linotype"/>
-                <w:b/>
-                <w:bCs/>
-                <w:sz w:val="20"/>
-                <w:szCs w:val="20"/>
-              </w:rPr>
-              <w:t xml:space="preserve"> </w:t>
+              <w:t xml:space="preserve">$ 0</w:t>
             </w:r>
           </w:p>
         </w:tc>
@@ -1374,7 +1383,131 @@
                 <w:sz w:val="20"/>
                 <w:szCs w:val="20"/>
               </w:rPr>
-              <w:t xml:space="preserve">$ </w:t>
+              <w:t xml:space="preserve">$ 0</w:t>
+            </w:r>
+          </w:p>
+        </w:tc>
+      </w:tr>
+      <w:tr>
+        <w:trPr>
+          <w:jc w:val="center"/>
+        </w:trPr>
+        <w:tc>
+          <w:tcPr>
+            <w:tcW w:w="1801" w:type="dxa"/>
+          </w:tcPr>
+          <w:p>
+            <w:pPr>
+              <w:tabs>
+                <w:tab w:val="left" w:pos="-1080"/>
+                <w:tab w:val="left" w:pos="-720"/>
+                <w:tab w:val="left" w:pos="0"/>
+                <w:tab w:val="left" w:pos="720"/>
+                <w:tab w:val="left" w:pos="1440"/>
+                <w:tab w:val="left" w:pos="2160"/>
+                <w:tab w:val="left" w:pos="2880"/>
+                <w:tab w:val="left" w:pos="3600"/>
+                <w:tab w:val="left" w:pos="4320"/>
+                <w:tab w:val="left" w:pos="4680"/>
+              </w:tabs>
+              <w:rPr>
+                <w:rFonts w:ascii="Palatino Linotype" w:hAnsi="Palatino Linotype"/>
+                <w:b/>
+                <w:bCs/>
+                <w:sz w:val="20"/>
+                <w:szCs w:val="20"/>
+              </w:rPr>
+            </w:pPr>
+            <w:r>
+              <w:rPr>
+                <w:rFonts w:ascii="Palatino Linotype" w:hAnsi="Palatino Linotype"/>
+                <w:b/>
+                <w:bCs/>
+                <w:sz w:val="20"/>
+                <w:szCs w:val="20"/>
+              </w:rPr>
+              <w:t>Jail Days</w:t>
+            </w:r>
+          </w:p>
+        </w:tc>
+        <w:tc>
+          <w:tcPr>
+            <w:tcW w:w="3289" w:type="dxa"/>
+          </w:tcPr>
+          <w:p>
+            <w:pPr>
+              <w:tabs>
+                <w:tab w:val="left" w:pos="-1080"/>
+                <w:tab w:val="left" w:pos="-720"/>
+                <w:tab w:val="left" w:pos="0"/>
+                <w:tab w:val="left" w:pos="720"/>
+                <w:tab w:val="left" w:pos="1440"/>
+                <w:tab w:val="left" w:pos="2160"/>
+                <w:tab w:val="left" w:pos="2880"/>
+                <w:tab w:val="left" w:pos="3600"/>
+                <w:tab w:val="left" w:pos="4320"/>
+                <w:tab w:val="left" w:pos="4680"/>
+              </w:tabs>
+              <w:rPr>
+                <w:rFonts w:ascii="Palatino Linotype" w:hAnsi="Palatino Linotype"/>
+                <w:b/>
+                <w:bCs/>
+                <w:sz w:val="20"/>
+                <w:szCs w:val="20"/>
+              </w:rPr>
+            </w:pPr>
+            <w:r>
+              <w:rPr>
+                <w:rFonts w:ascii="Palatino Linotype" w:hAnsi="Palatino Linotype"/>
+                <w:b/>
+                <w:bCs/>
+                <w:sz w:val="20"/>
+                <w:szCs w:val="20"/>
+              </w:rPr>
+              <w:t xml:space="preserve">None</w:t>
+            </w:r>
+          </w:p>
+        </w:tc>
+      </w:tr>
+      <w:tr>
+        <w:trPr>
+          <w:jc w:val="center"/>
+        </w:trPr>
+        <w:tc>
+          <w:tcPr>
+            <w:tcW w:w="1801" w:type="dxa"/>
+          </w:tcPr>
+          <w:p>
+            <w:pPr>
+              <w:tabs>
+                <w:tab w:val="left" w:pos="-1080"/>
+                <w:tab w:val="left" w:pos="-720"/>
+                <w:tab w:val="left" w:pos="0"/>
+                <w:tab w:val="left" w:pos="720"/>
+                <w:tab w:val="left" w:pos="1440"/>
+                <w:tab w:val="left" w:pos="2160"/>
+                <w:tab w:val="left" w:pos="2880"/>
+                <w:tab w:val="left" w:pos="3600"/>
+                <w:tab w:val="left" w:pos="4320"/>
+                <w:tab w:val="left" w:pos="4680"/>
+              </w:tabs>
+              <w:rPr>
+                <w:rFonts w:ascii="Palatino Linotype" w:hAnsi="Palatino Linotype"/>
+                <w:b/>
+                <w:bCs/>
+                <w:sz w:val="20"/>
+                <w:szCs w:val="20"/>
+              </w:rPr>
+            </w:pPr>
+            <w:r>
+              <w:rPr>
+                <w:rFonts w:ascii="Palatino Linotype" w:hAnsi="Palatino Linotype"/>
+                <w:b/>
+                <w:bCs/>
+                <w:sz w:val="20"/>
+                <w:szCs w:val="20"/>
+              </w:rPr>
+              <w:t>Jail Days</w:t>
             </w:r>
             <w:r>
               <w:rPr>
@@ -1385,6 +1518,54 @@
                 <w:szCs w:val="20"/>
               </w:rPr>
               <w:t xml:space="preserve"> </w:t>
+            </w:r>
+            <w:r>
+              <w:rPr>
+                <w:rFonts w:ascii="Palatino Linotype" w:hAnsi="Palatino Linotype"/>
+                <w:b/>
+                <w:bCs/>
+                <w:sz w:val="20"/>
+                <w:szCs w:val="20"/>
+              </w:rPr>
+              <w:t>Suspended</w:t>
+            </w:r>
+          </w:p>
+        </w:tc>
+        <w:tc>
+          <w:tcPr>
+            <w:tcW w:w="3289" w:type="dxa"/>
+          </w:tcPr>
+          <w:p>
+            <w:pPr>
+              <w:tabs>
+                <w:tab w:val="left" w:pos="-1080"/>
+                <w:tab w:val="left" w:pos="-720"/>
+                <w:tab w:val="left" w:pos="0"/>
+                <w:tab w:val="left" w:pos="720"/>
+                <w:tab w:val="left" w:pos="1440"/>
+                <w:tab w:val="left" w:pos="2160"/>
+                <w:tab w:val="left" w:pos="2880"/>
+                <w:tab w:val="left" w:pos="3600"/>
+                <w:tab w:val="left" w:pos="4320"/>
+                <w:tab w:val="left" w:pos="4680"/>
+              </w:tabs>
+              <w:rPr>
+                <w:rFonts w:ascii="Palatino Linotype" w:hAnsi="Palatino Linotype"/>
+                <w:b/>
+                <w:bCs/>
+                <w:sz w:val="20"/>
+                <w:szCs w:val="20"/>
+              </w:rPr>
+            </w:pPr>
+            <w:r>
+              <w:rPr>
+                <w:rFonts w:ascii="Palatino Linotype" w:hAnsi="Palatino Linotype"/>
+                <w:b/>
+                <w:bCs/>
+                <w:sz w:val="20"/>
+                <w:szCs w:val="20"/>
+              </w:rPr>
+              <w:t xml:space="preserve">None</w:t>
             </w:r>
           </w:p>
         </w:tc>
@@ -1479,15 +1660,23 @@
           <w:sz w:val="20"/>
           <w:szCs w:val="20"/>
         </w:rPr>
-        <w:t>Having</w:t>
-      </w:r>
-      <w:r>
-        <w:rPr>
-          <w:rFonts w:ascii="Palatino Linotype" w:hAnsi="Palatino Linotype"/>
-          <w:sz w:val="20"/>
-          <w:szCs w:val="20"/>
-        </w:rPr>
-        <w:t xml:space="preserve"> been informed of the fines and costs owed, Defendant expressed an ability to pay </w:t>
+        <w:t xml:space="preserve"/>
+      </w:r>
+      <w:r>
+        <w:rPr>
+          <w:rFonts w:ascii="Palatino Linotype" w:hAnsi="Palatino Linotype"/>
+          <w:sz w:val="20"/>
+          <w:szCs w:val="20"/>
+        </w:rPr>
+        <w:t xml:space="preserve">Having</w:t>
+      </w:r>
+      <w:r>
+        <w:rPr>
+          <w:rFonts w:ascii="Palatino Linotype" w:hAnsi="Palatino Linotype"/>
+          <w:sz w:val="20"/>
+          <w:szCs w:val="20"/>
+        </w:rPr>
+        <w:t xml:space="preserve"> been informed of the fines </w:t>
       </w:r>
       <w:r>
         <w:rPr>
@@ -1497,34 +1686,41 @@
           <w:sz w:val="20"/>
           <w:szCs w:val="20"/>
         </w:rPr>
-        <w:t xml:space="preserve">forthwith</w:t>
-      </w:r>
-      <w:r>
-        <w:rPr>
-          <w:rFonts w:ascii="Palatino Linotype" w:hAnsi="Palatino Linotype"/>
-          <w:sz w:val="20"/>
-          <w:szCs w:val="20"/>
-        </w:rPr>
-        <w:t xml:space="preserve">. </w:t>
-      </w:r>
-      <w:bookmarkStart w:id="1" w:name="_Hlk94196527"/>
-      <w:r>
-        <w:rPr>
-          <w:rFonts w:ascii="Palatino Linotype" w:hAnsi="Palatino Linotype"/>
-          <w:sz w:val="20"/>
-          <w:szCs w:val="20"/>
-        </w:rPr>
-        <w:t>Absent further order, the Court finds Defendant is able and shall pay</w:t>
-      </w:r>
-      <w:r>
-        <w:rPr>
-          <w:rFonts w:ascii="Palatino Linotype" w:hAnsi="Palatino Linotype"/>
-          <w:sz w:val="20"/>
-          <w:szCs w:val="20"/>
-        </w:rPr>
-        <w:t xml:space="preserve"> the fines and costs in full by </w:t>
-      </w:r>
-      <w:bookmarkEnd w:id="1"/>
+        <w:t xml:space="preserve"/>
+      </w:r>
+      <w:r>
+        <w:rPr>
+          <w:rFonts w:ascii="Palatino Linotype" w:hAnsi="Palatino Linotype"/>
+          <w:sz w:val="20"/>
+          <w:szCs w:val="20"/>
+        </w:rPr>
+        <w:t xml:space="preserve">and</w:t>
+      </w:r>
+      <w:proofErr w:type="gramEnd"/>
+      <w:r>
+        <w:rPr>
+          <w:rFonts w:ascii="Palatino Linotype" w:hAnsi="Palatino Linotype"/>
+          <w:sz w:val="20"/>
+          <w:szCs w:val="20"/>
+        </w:rPr>
+        <w:t xml:space="preserve"> costs</w:t>
+      </w:r>
+      <w:r>
+        <w:rPr>
+          <w:rFonts w:ascii="Palatino Linotype" w:hAnsi="Palatino Linotype"/>
+          <w:sz w:val="20"/>
+          <w:szCs w:val="20"/>
+        </w:rPr>
+        <w:t xml:space="preserve"> </w:t>
+      </w:r>
+      <w:r>
+        <w:rPr>
+          <w:rFonts w:ascii="Palatino Linotype" w:hAnsi="Palatino Linotype"/>
+          <w:sz w:val="20"/>
+          <w:szCs w:val="20"/>
+        </w:rPr>
+        <w:t xml:space="preserve">owed, Defendant expressed an ability to pay </w:t>
+      </w:r>
       <w:r>
         <w:rPr>
           <w:rFonts w:ascii="Palatino Linotype" w:hAnsi="Palatino Linotype"/>
@@ -1533,7 +1729,7 @@
           <w:sz w:val="20"/>
           <w:szCs w:val="20"/>
         </w:rPr>
-        <w:t xml:space="preserve">January 30, 2022</w:t>
+        <w:t xml:space="preserve">forthwith</w:t>
       </w:r>
       <w:r>
         <w:rPr>
@@ -1543,24 +1739,111 @@
         </w:rPr>
         <w:t xml:space="preserve">. </w:t>
       </w:r>
-      <w:r>
-        <w:rPr>
-          <w:rFonts w:ascii="Palatino Linotype" w:hAnsi="Palatino Linotype"/>
+      <w:bookmarkStart w:id="0" w:name="_Hlk94196527"/>
+      <w:r>
+        <w:rPr>
+          <w:rFonts w:ascii="Palatino Linotype" w:hAnsi="Palatino Linotype"/>
+          <w:sz w:val="20"/>
+          <w:szCs w:val="20"/>
+        </w:rPr>
+        <w:t xml:space="preserve">Absent further order, the Court finds Defendant is able and shall pay</w:t>
+      </w:r>
+      <w:r>
+        <w:rPr>
+          <w:rFonts w:ascii="Palatino Linotype" w:hAnsi="Palatino Linotype"/>
+          <w:sz w:val="20"/>
+          <w:szCs w:val="20"/>
+        </w:rPr>
+        <w:t xml:space="preserve"> the fines </w:t>
+      </w:r>
+      <w:r>
+        <w:rPr>
+          <w:rFonts w:ascii="Palatino Linotype" w:hAnsi="Palatino Linotype"/>
+          <w:b/>
+          <w:bCs/>
           <w:sz w:val="20"/>
           <w:szCs w:val="20"/>
         </w:rPr>
         <w:t xml:space="preserve"/>
       </w:r>
-    </w:p>
-    <w:p>
-      <w:pPr>
-        <w:jc w:val="both"/>
-        <w:rPr>
-          <w:rFonts w:ascii="Palatino Linotype" w:hAnsi="Palatino Linotype"/>
-          <w:sz w:val="20"/>
-          <w:szCs w:val="20"/>
-        </w:rPr>
-      </w:pPr>
+      <w:r>
+        <w:rPr>
+          <w:rFonts w:ascii="Palatino Linotype" w:hAnsi="Palatino Linotype"/>
+          <w:sz w:val="20"/>
+          <w:szCs w:val="20"/>
+        </w:rPr>
+        <w:t xml:space="preserve">and</w:t>
+      </w:r>
+      <w:proofErr w:type="gramEnd"/>
+      <w:r>
+        <w:rPr>
+          <w:rFonts w:ascii="Palatino Linotype" w:hAnsi="Palatino Linotype"/>
+          <w:sz w:val="20"/>
+          <w:szCs w:val="20"/>
+        </w:rPr>
+        <w:t xml:space="preserve"> costs</w:t>
+      </w:r>
+      <w:r>
+        <w:rPr>
+          <w:rFonts w:ascii="Palatino Linotype" w:hAnsi="Palatino Linotype"/>
+          <w:sz w:val="20"/>
+          <w:szCs w:val="20"/>
+        </w:rPr>
+        <w:t xml:space="preserve"> </w:t>
+      </w:r>
+      <w:r>
+        <w:rPr>
+          <w:rFonts w:ascii="Palatino Linotype" w:hAnsi="Palatino Linotype"/>
+          <w:sz w:val="20"/>
+          <w:szCs w:val="20"/>
+        </w:rPr>
+        <w:t xml:space="preserve">in full by </w:t>
+      </w:r>
+      <w:bookmarkEnd w:id="0"/>
+      <w:r>
+        <w:rPr>
+          <w:rFonts w:ascii="Palatino Linotype" w:hAnsi="Palatino Linotype"/>
+          <w:b/>
+          <w:bCs/>
+          <w:sz w:val="20"/>
+          <w:szCs w:val="20"/>
+        </w:rPr>
+        <w:t xml:space="preserve">February 01, 2022</w:t>
+      </w:r>
+      <w:r>
+        <w:rPr>
+          <w:rFonts w:ascii="Palatino Linotype" w:hAnsi="Palatino Linotype"/>
+          <w:sz w:val="20"/>
+          <w:szCs w:val="20"/>
+        </w:rPr>
+        <w:t xml:space="preserve">. </w:t>
+      </w:r>
+      <w:r>
+        <w:rPr>
+          <w:rFonts w:ascii="Palatino Linotype" w:hAnsi="Palatino Linotype"/>
+          <w:sz w:val="20"/>
+          <w:szCs w:val="20"/>
+        </w:rPr>
+        <w:t xml:space="preserve"/>
+      </w:r>
+      <w:r>
+        <w:rPr>
+          <w:rFonts w:ascii="Palatino Linotype" w:hAnsi="Palatino Linotype"/>
+          <w:sz w:val="20"/>
+          <w:szCs w:val="20"/>
+        </w:rPr>
+        <w:t xml:space="preserve"/>
+      </w:r>
+      <w:bookmarkStart w:id="1" w:name="_GoBack"/>
+      <w:bookmarkEnd w:id="1"/>
+      <w:r>
+        <w:rPr>
+          <w:rFonts w:ascii="Palatino Linotype" w:hAnsi="Palatino Linotype"/>
+          <w:sz w:val="20"/>
+          <w:szCs w:val="20"/>
+        </w:rPr>
+        <w:t xml:space="preserve"/>
+      </w:r>
       <w:r>
         <w:rPr>
           <w:rFonts w:ascii="Palatino Linotype" w:hAnsi="Palatino Linotype"/>
@@ -1625,6 +1908,7 @@
           <w:sz w:val="20"/>
           <w:szCs w:val="20"/>
         </w:rPr>
+        <w:lastRenderedPageBreak/>
         <w:tab/>
       </w:r>
       <w:r>
@@ -1744,7 +2028,7 @@
           <w:sz w:val="20"/>
           <w:szCs w:val="20"/>
         </w:rPr>
-        <w:t xml:space="preserve">Kevin</w:t>
+        <w:t xml:space="preserve">Amanda</w:t>
       </w:r>
       <w:r>
         <w:rPr>
@@ -1760,7 +2044,7 @@
           <w:sz w:val="20"/>
           <w:szCs w:val="20"/>
         </w:rPr>
-        <w:t xml:space="preserve">Pelanda</w:t>
+        <w:t xml:space="preserve">Bunner</w:t>
       </w:r>
     </w:p>
     <w:p>
@@ -1850,19 +2134,7 @@
           <w:sz w:val="19"/>
           <w:szCs w:val="19"/>
         </w:rPr>
-        <w:t xml:space="preserve">A </w:t>
-      </w:r>
-      <w:r>
-        <w:rPr>
-          <w:rFonts w:ascii="Palatino Linotype" w:hAnsi="Palatino Linotype"/>
-          <w:b/>
-          <w:bCs/>
-          <w:i/>
-          <w:sz w:val="19"/>
-          <w:szCs w:val="19"/>
-        </w:rPr>
-        <w:lastRenderedPageBreak/>
-        <w:t xml:space="preserve">party shall not assign as error on appeal the court’s adoption of this decision unless the party timely </w:t>
+        <w:t xml:space="preserve">A party shall not assign as error on appeal the court’s adoption of this decision unless the party timely </w:t>
       </w:r>
       <w:r>
         <w:rPr>
@@ -1957,27 +2229,6 @@
         </w:rPr>
         <w:t xml:space="preserve">___ Prosecutor’s Office, ___ CARLENA LAYCOCK</w:t>
       </w:r>
-    </w:p>
-    <w:p>
-      <w:pPr>
-        <w:tabs>
-          <w:tab w:val="left" w:pos="-1080"/>
-          <w:tab w:val="left" w:pos="-720"/>
-          <w:tab w:val="left" w:pos="0"/>
-          <w:tab w:val="left" w:pos="720"/>
-          <w:tab w:val="left" w:pos="1440"/>
-          <w:tab w:val="left" w:pos="2160"/>
-          <w:tab w:val="left" w:pos="2880"/>
-          <w:tab w:val="left" w:pos="3600"/>
-          <w:tab w:val="left" w:pos="4320"/>
-          <w:tab w:val="left" w:pos="4680"/>
-        </w:tabs>
-        <w:rPr>
-          <w:rFonts w:ascii="Palatino Linotype" w:hAnsi="Palatino Linotype"/>
-          <w:sz w:val="16"/>
-          <w:szCs w:val="16"/>
-        </w:rPr>
-      </w:pPr>
     </w:p>
     <w:sectPr>
       <w:headerReference w:type="even" r:id="rId8"/>
@@ -2029,7 +2280,12 @@
 <w:ftr xmlns:wpc="http://schemas.microsoft.com/office/word/2010/wordprocessingCanvas" xmlns:mc="http://schemas.openxmlformats.org/markup-compatibility/2006" xmlns:o="urn:schemas-microsoft-com:office:office" xmlns:r="http://schemas.openxmlformats.org/officeDocument/2006/relationships" xmlns:m="http://schemas.openxmlformats.org/officeDocument/2006/math" xmlns:v="urn:schemas-microsoft-com:vml" xmlns:wp14="http://schemas.microsoft.com/office/word/2010/wordprocessingDrawing" xmlns:wp="http://schemas.openxmlformats.org/drawingml/2006/wordprocessingDrawing" xmlns:w10="urn:schemas-microsoft-com:office:word" xmlns:w="http://schemas.openxmlformats.org/wordprocessingml/2006/main" xmlns:w14="http://schemas.microsoft.com/office/word/2010/wordml" xmlns:wpg="http://schemas.microsoft.com/office/word/2010/wordprocessingGroup" xmlns:wpi="http://schemas.microsoft.com/office/word/2010/wordprocessingInk" xmlns:wne="http://schemas.microsoft.com/office/word/2006/wordml" xmlns:wps="http://schemas.microsoft.com/office/word/2010/wordprocessingShape" mc:Ignorable="w14 wp14">
   <w:sdt>
     <w:sdtPr>
-      <w:id w:val="-1309706245"/>
+      <w:rPr>
+        <w:rFonts w:ascii="Palatino Linotype" w:hAnsi="Palatino Linotype"/>
+        <w:sz w:val="20"/>
+        <w:szCs w:val="20"/>
+      </w:rPr>
+      <w:id w:val="-2099861789"/>
       <w:docPartObj>
         <w:docPartGallery w:val="Page Numbers (Bottom of Page)"/>
         <w:docPartUnique/>
@@ -2044,19 +2300,13 @@
             <w:sz w:val="20"/>
             <w:szCs w:val="20"/>
           </w:rPr>
-          <w:id w:val="98381352"/>
+          <w:id w:val="860082579"/>
           <w:docPartObj>
             <w:docPartGallery w:val="Page Numbers (Top of Page)"/>
             <w:docPartUnique/>
           </w:docPartObj>
         </w:sdtPr>
-        <w:sdtEndPr>
-          <w:rPr>
-            <w:rFonts w:ascii="Times New Roman" w:hAnsi="Times New Roman"/>
-            <w:sz w:val="24"/>
-            <w:szCs w:val="24"/>
-          </w:rPr>
-        </w:sdtEndPr>
+        <w:sdtEndPr/>
         <w:sdtContent>
           <w:p>
             <w:pPr>
@@ -2126,7 +2376,7 @@
                 <w:sz w:val="20"/>
                 <w:szCs w:val="20"/>
               </w:rPr>
-              <w:t>1</w:t>
+              <w:t>2</w:t>
             </w:r>
             <w:r>
               <w:rPr>
@@ -2185,7 +2435,7 @@
                 <w:sz w:val="20"/>
                 <w:szCs w:val="20"/>
               </w:rPr>
-              <w:t>3</w:t>
+              <w:t>5</w:t>
             </w:r>
             <w:r>
               <w:rPr>
@@ -2223,39 +2473,11 @@
               </w:rPr>
               <w:t xml:space="preserve"> 21CRB00868</w:t>
             </w:r>
-          </w:p>
-          <w:p>
-            <w:pPr>
-              <w:pStyle w:val="Footer"/>
-              <w:jc w:val="right"/>
-            </w:pPr>
           </w:p>
         </w:sdtContent>
       </w:sdt>
     </w:sdtContent>
   </w:sdt>
-  <w:p>
-    <w:pPr>
-      <w:tabs>
-        <w:tab w:val="left" w:pos="-1080"/>
-        <w:tab w:val="left" w:pos="-720"/>
-        <w:tab w:val="left" w:pos="0"/>
-        <w:tab w:val="left" w:pos="720"/>
-        <w:tab w:val="left" w:pos="1440"/>
-        <w:tab w:val="left" w:pos="2160"/>
-        <w:tab w:val="left" w:pos="2880"/>
-        <w:tab w:val="left" w:pos="3600"/>
-        <w:tab w:val="left" w:pos="4320"/>
-        <w:tab w:val="left" w:pos="4680"/>
-      </w:tabs>
-      <w:jc w:val="right"/>
-      <w:rPr>
-        <w:rFonts w:ascii="Palatino Linotype" w:hAnsi="Palatino Linotype"/>
-        <w:sz w:val="20"/>
-        <w:szCs w:val="20"/>
-      </w:rPr>
-    </w:pPr>
-  </w:p>
 </w:ftr>
 </file>
 
@@ -2447,8 +2669,240 @@
       </w:rPr>
     </w:lvl>
   </w:abstractNum>
+  <w:abstractNum w:abstractNumId="1">
+    <w:nsid w:val="279660C9"/>
+    <w:multiLevelType w:val="hybridMultilevel"/>
+    <w:tmpl w:val="672ECC5E"/>
+    <w:lvl w:ilvl="0" w:tplc="04090001">
+      <w:start w:val="1"/>
+      <w:numFmt w:val="bullet"/>
+      <w:lvlText w:val=""/>
+      <w:lvlJc w:val="left"/>
+      <w:pPr>
+        <w:ind w:left="720" w:hanging="360"/>
+      </w:pPr>
+      <w:rPr>
+        <w:rFonts w:ascii="Symbol" w:hAnsi="Symbol" w:hint="default"/>
+      </w:rPr>
+    </w:lvl>
+    <w:lvl w:ilvl="1" w:tplc="04090003" w:tentative="1">
+      <w:start w:val="1"/>
+      <w:numFmt w:val="bullet"/>
+      <w:lvlText w:val="o"/>
+      <w:lvlJc w:val="left"/>
+      <w:pPr>
+        <w:ind w:left="1440" w:hanging="360"/>
+      </w:pPr>
+      <w:rPr>
+        <w:rFonts w:ascii="Courier New" w:hAnsi="Courier New" w:cs="Courier New" w:hint="default"/>
+      </w:rPr>
+    </w:lvl>
+    <w:lvl w:ilvl="2" w:tplc="04090005" w:tentative="1">
+      <w:start w:val="1"/>
+      <w:numFmt w:val="bullet"/>
+      <w:lvlText w:val=""/>
+      <w:lvlJc w:val="left"/>
+      <w:pPr>
+        <w:ind w:left="2160" w:hanging="360"/>
+      </w:pPr>
+      <w:rPr>
+        <w:rFonts w:ascii="Wingdings" w:hAnsi="Wingdings" w:hint="default"/>
+      </w:rPr>
+    </w:lvl>
+    <w:lvl w:ilvl="3" w:tplc="04090001" w:tentative="1">
+      <w:start w:val="1"/>
+      <w:numFmt w:val="bullet"/>
+      <w:lvlText w:val=""/>
+      <w:lvlJc w:val="left"/>
+      <w:pPr>
+        <w:ind w:left="2880" w:hanging="360"/>
+      </w:pPr>
+      <w:rPr>
+        <w:rFonts w:ascii="Symbol" w:hAnsi="Symbol" w:hint="default"/>
+      </w:rPr>
+    </w:lvl>
+    <w:lvl w:ilvl="4" w:tplc="04090003" w:tentative="1">
+      <w:start w:val="1"/>
+      <w:numFmt w:val="bullet"/>
+      <w:lvlText w:val="o"/>
+      <w:lvlJc w:val="left"/>
+      <w:pPr>
+        <w:ind w:left="3600" w:hanging="360"/>
+      </w:pPr>
+      <w:rPr>
+        <w:rFonts w:ascii="Courier New" w:hAnsi="Courier New" w:cs="Courier New" w:hint="default"/>
+      </w:rPr>
+    </w:lvl>
+    <w:lvl w:ilvl="5" w:tplc="04090005" w:tentative="1">
+      <w:start w:val="1"/>
+      <w:numFmt w:val="bullet"/>
+      <w:lvlText w:val=""/>
+      <w:lvlJc w:val="left"/>
+      <w:pPr>
+        <w:ind w:left="4320" w:hanging="360"/>
+      </w:pPr>
+      <w:rPr>
+        <w:rFonts w:ascii="Wingdings" w:hAnsi="Wingdings" w:hint="default"/>
+      </w:rPr>
+    </w:lvl>
+    <w:lvl w:ilvl="6" w:tplc="04090001" w:tentative="1">
+      <w:start w:val="1"/>
+      <w:numFmt w:val="bullet"/>
+      <w:lvlText w:val=""/>
+      <w:lvlJc w:val="left"/>
+      <w:pPr>
+        <w:ind w:left="5040" w:hanging="360"/>
+      </w:pPr>
+      <w:rPr>
+        <w:rFonts w:ascii="Symbol" w:hAnsi="Symbol" w:hint="default"/>
+      </w:rPr>
+    </w:lvl>
+    <w:lvl w:ilvl="7" w:tplc="04090003" w:tentative="1">
+      <w:start w:val="1"/>
+      <w:numFmt w:val="bullet"/>
+      <w:lvlText w:val="o"/>
+      <w:lvlJc w:val="left"/>
+      <w:pPr>
+        <w:ind w:left="5760" w:hanging="360"/>
+      </w:pPr>
+      <w:rPr>
+        <w:rFonts w:ascii="Courier New" w:hAnsi="Courier New" w:cs="Courier New" w:hint="default"/>
+      </w:rPr>
+    </w:lvl>
+    <w:lvl w:ilvl="8" w:tplc="04090005" w:tentative="1">
+      <w:start w:val="1"/>
+      <w:numFmt w:val="bullet"/>
+      <w:lvlText w:val=""/>
+      <w:lvlJc w:val="left"/>
+      <w:pPr>
+        <w:ind w:left="6480" w:hanging="360"/>
+      </w:pPr>
+      <w:rPr>
+        <w:rFonts w:ascii="Wingdings" w:hAnsi="Wingdings" w:hint="default"/>
+      </w:rPr>
+    </w:lvl>
+  </w:abstractNum>
+  <w:abstractNum w:abstractNumId="2">
+    <w:nsid w:val="2E17566E"/>
+    <w:multiLevelType w:val="hybridMultilevel"/>
+    <w:tmpl w:val="00866CE6"/>
+    <w:lvl w:ilvl="0" w:tplc="04090001">
+      <w:start w:val="1"/>
+      <w:numFmt w:val="bullet"/>
+      <w:lvlText w:val=""/>
+      <w:lvlJc w:val="left"/>
+      <w:pPr>
+        <w:ind w:left="779" w:hanging="360"/>
+      </w:pPr>
+      <w:rPr>
+        <w:rFonts w:ascii="Symbol" w:hAnsi="Symbol" w:hint="default"/>
+      </w:rPr>
+    </w:lvl>
+    <w:lvl w:ilvl="1" w:tplc="04090003">
+      <w:start w:val="1"/>
+      <w:numFmt w:val="bullet"/>
+      <w:lvlText w:val="o"/>
+      <w:lvlJc w:val="left"/>
+      <w:pPr>
+        <w:ind w:left="1499" w:hanging="360"/>
+      </w:pPr>
+      <w:rPr>
+        <w:rFonts w:ascii="Courier New" w:hAnsi="Courier New" w:cs="Courier New" w:hint="default"/>
+      </w:rPr>
+    </w:lvl>
+    <w:lvl w:ilvl="2" w:tplc="04090005" w:tentative="1">
+      <w:start w:val="1"/>
+      <w:numFmt w:val="bullet"/>
+      <w:lvlText w:val=""/>
+      <w:lvlJc w:val="left"/>
+      <w:pPr>
+        <w:ind w:left="2219" w:hanging="360"/>
+      </w:pPr>
+      <w:rPr>
+        <w:rFonts w:ascii="Wingdings" w:hAnsi="Wingdings" w:hint="default"/>
+      </w:rPr>
+    </w:lvl>
+    <w:lvl w:ilvl="3" w:tplc="04090001" w:tentative="1">
+      <w:start w:val="1"/>
+      <w:numFmt w:val="bullet"/>
+      <w:lvlText w:val=""/>
+      <w:lvlJc w:val="left"/>
+      <w:pPr>
+        <w:ind w:left="2939" w:hanging="360"/>
+      </w:pPr>
+      <w:rPr>
+        <w:rFonts w:ascii="Symbol" w:hAnsi="Symbol" w:hint="default"/>
+      </w:rPr>
+    </w:lvl>
+    <w:lvl w:ilvl="4" w:tplc="04090003" w:tentative="1">
+      <w:start w:val="1"/>
+      <w:numFmt w:val="bullet"/>
+      <w:lvlText w:val="o"/>
+      <w:lvlJc w:val="left"/>
+      <w:pPr>
+        <w:ind w:left="3659" w:hanging="360"/>
+      </w:pPr>
+      <w:rPr>
+        <w:rFonts w:ascii="Courier New" w:hAnsi="Courier New" w:cs="Courier New" w:hint="default"/>
+      </w:rPr>
+    </w:lvl>
+    <w:lvl w:ilvl="5" w:tplc="04090005" w:tentative="1">
+      <w:start w:val="1"/>
+      <w:numFmt w:val="bullet"/>
+      <w:lvlText w:val=""/>
+      <w:lvlJc w:val="left"/>
+      <w:pPr>
+        <w:ind w:left="4379" w:hanging="360"/>
+      </w:pPr>
+      <w:rPr>
+        <w:rFonts w:ascii="Wingdings" w:hAnsi="Wingdings" w:hint="default"/>
+      </w:rPr>
+    </w:lvl>
+    <w:lvl w:ilvl="6" w:tplc="04090001" w:tentative="1">
+      <w:start w:val="1"/>
+      <w:numFmt w:val="bullet"/>
+      <w:lvlText w:val=""/>
+      <w:lvlJc w:val="left"/>
+      <w:pPr>
+        <w:ind w:left="5099" w:hanging="360"/>
+      </w:pPr>
+      <w:rPr>
+        <w:rFonts w:ascii="Symbol" w:hAnsi="Symbol" w:hint="default"/>
+      </w:rPr>
+    </w:lvl>
+    <w:lvl w:ilvl="7" w:tplc="04090003" w:tentative="1">
+      <w:start w:val="1"/>
+      <w:numFmt w:val="bullet"/>
+      <w:lvlText w:val="o"/>
+      <w:lvlJc w:val="left"/>
+      <w:pPr>
+        <w:ind w:left="5819" w:hanging="360"/>
+      </w:pPr>
+      <w:rPr>
+        <w:rFonts w:ascii="Courier New" w:hAnsi="Courier New" w:cs="Courier New" w:hint="default"/>
+      </w:rPr>
+    </w:lvl>
+    <w:lvl w:ilvl="8" w:tplc="04090005" w:tentative="1">
+      <w:start w:val="1"/>
+      <w:numFmt w:val="bullet"/>
+      <w:lvlText w:val=""/>
+      <w:lvlJc w:val="left"/>
+      <w:pPr>
+        <w:ind w:left="6539" w:hanging="360"/>
+      </w:pPr>
+      <w:rPr>
+        <w:rFonts w:ascii="Wingdings" w:hAnsi="Wingdings" w:hint="default"/>
+      </w:rPr>
+    </w:lvl>
+  </w:abstractNum>
   <w:num w:numId="1">
     <w:abstractNumId w:val="0"/>
+  </w:num>
+  <w:num w:numId="2">
+    <w:abstractNumId w:val="2"/>
+  </w:num>
+  <w:num w:numId="3">
+    <w:abstractNumId w:val="1"/>
   </w:num>
 </w:numbering>
 </file>
@@ -2767,6 +3221,49 @@
       <w:contextualSpacing/>
     </w:pPr>
   </w:style>
+  <w:style w:type="character" w:styleId="CommentReference">
+    <w:name w:val="annotation reference"/>
+    <w:basedOn w:val="DefaultParagraphFont"/>
+    <w:uiPriority w:val="99"/>
+    <w:semiHidden/>
+    <w:unhideWhenUsed/>
+    <w:rsid w:val="00A53114"/>
+    <w:rPr>
+      <w:sz w:val="16"/>
+      <w:szCs w:val="16"/>
+    </w:rPr>
+  </w:style>
+  <w:style w:type="paragraph" w:styleId="CommentText">
+    <w:name w:val="annotation text"/>
+    <w:basedOn w:val="Normal"/>
+    <w:link w:val="CommentTextChar"/>
+    <w:uiPriority w:val="99"/>
+    <w:unhideWhenUsed/>
+    <w:rsid w:val="00A53114"/>
+    <w:pPr>
+      <w:widowControl/>
+      <w:autoSpaceDE/>
+      <w:autoSpaceDN/>
+      <w:adjustRightInd/>
+    </w:pPr>
+    <w:rPr>
+      <w:rFonts w:asciiTheme="minorHAnsi" w:eastAsiaTheme="minorHAnsi" w:hAnsiTheme="minorHAnsi" w:cstheme="minorBidi"/>
+      <w:sz w:val="20"/>
+      <w:szCs w:val="20"/>
+    </w:rPr>
+  </w:style>
+  <w:style w:type="character" w:customStyle="1" w:styleId="CommentTextChar">
+    <w:name w:val="Comment Text Char"/>
+    <w:basedOn w:val="DefaultParagraphFont"/>
+    <w:link w:val="CommentText"/>
+    <w:uiPriority w:val="99"/>
+    <w:rsid w:val="00A53114"/>
+    <w:rPr>
+      <w:rFonts w:eastAsiaTheme="minorHAnsi"/>
+      <w:sz w:val="20"/>
+      <w:szCs w:val="20"/>
+    </w:rPr>
+  </w:style>
 </w:styles>
 </file>
 
@@ -3084,6 +3581,49 @@
       <w:contextualSpacing/>
     </w:pPr>
   </w:style>
+  <w:style w:type="character" w:styleId="CommentReference">
+    <w:name w:val="annotation reference"/>
+    <w:basedOn w:val="DefaultParagraphFont"/>
+    <w:uiPriority w:val="99"/>
+    <w:semiHidden/>
+    <w:unhideWhenUsed/>
+    <w:rsid w:val="00A53114"/>
+    <w:rPr>
+      <w:sz w:val="16"/>
+      <w:szCs w:val="16"/>
+    </w:rPr>
+  </w:style>
+  <w:style w:type="paragraph" w:styleId="CommentText">
+    <w:name w:val="annotation text"/>
+    <w:basedOn w:val="Normal"/>
+    <w:link w:val="CommentTextChar"/>
+    <w:uiPriority w:val="99"/>
+    <w:unhideWhenUsed/>
+    <w:rsid w:val="00A53114"/>
+    <w:pPr>
+      <w:widowControl/>
+      <w:autoSpaceDE/>
+      <w:autoSpaceDN/>
+      <w:adjustRightInd/>
+    </w:pPr>
+    <w:rPr>
+      <w:rFonts w:asciiTheme="minorHAnsi" w:eastAsiaTheme="minorHAnsi" w:hAnsiTheme="minorHAnsi" w:cstheme="minorBidi"/>
+      <w:sz w:val="20"/>
+      <w:szCs w:val="20"/>
+    </w:rPr>
+  </w:style>
+  <w:style w:type="character" w:customStyle="1" w:styleId="CommentTextChar">
+    <w:name w:val="Comment Text Char"/>
+    <w:basedOn w:val="DefaultParagraphFont"/>
+    <w:link w:val="CommentText"/>
+    <w:uiPriority w:val="99"/>
+    <w:rsid w:val="00A53114"/>
+    <w:rPr>
+      <w:rFonts w:eastAsiaTheme="minorHAnsi"/>
+      <w:sz w:val="20"/>
+      <w:szCs w:val="20"/>
+    </w:rPr>
+  </w:style>
 </w:styles>
 </file>
 

</xml_diff>